<commit_message>
Add some more styling
</commit_message>
<xml_diff>
--- a/resume.docx
+++ b/resume.docx
@@ -131,7 +131,16 @@
         <w:pStyle w:val="FirstParagraph"/>
       </w:pPr>
       <w:r>
-        <w:t xml:space="preserve">May 2015 - Present (1 year 5 months)</w:t>
+        <w:t xml:space="preserve">May 2015 - Present</w:t>
+      </w:r>
+      <w:r>
+        <w:t xml:space="preserve"> </w:t>
+      </w:r>
+      <w:r>
+        <w:rPr>
+          <w:i/>
+        </w:rPr>
+        <w:t xml:space="preserve">(1 year 5 months)</w:t>
       </w:r>
     </w:p>
     <w:p>
@@ -219,7 +228,16 @@
         <w:pStyle w:val="FirstParagraph"/>
       </w:pPr>
       <w:r>
-        <w:t xml:space="preserve">November 2014 - April 2015 (6 months)</w:t>
+        <w:t xml:space="preserve">November 2014 - April 2015</w:t>
+      </w:r>
+      <w:r>
+        <w:t xml:space="preserve"> </w:t>
+      </w:r>
+      <w:r>
+        <w:rPr>
+          <w:i/>
+        </w:rPr>
+        <w:t xml:space="preserve">(6 months)</w:t>
       </w:r>
     </w:p>
     <w:p>
@@ -265,7 +283,16 @@
         <w:pStyle w:val="FirstParagraph"/>
       </w:pPr>
       <w:r>
-        <w:t xml:space="preserve">March 2013 - November 2014 (1 year 9 months)</w:t>
+        <w:t xml:space="preserve">March 2013 - November 2014</w:t>
+      </w:r>
+      <w:r>
+        <w:t xml:space="preserve"> </w:t>
+      </w:r>
+      <w:r>
+        <w:rPr>
+          <w:i/>
+        </w:rPr>
+        <w:t xml:space="preserve">(1 year 9 months)</w:t>
       </w:r>
     </w:p>
     <w:p>
@@ -355,7 +382,16 @@
         <w:pStyle w:val="FirstParagraph"/>
       </w:pPr>
       <w:r>
-        <w:t xml:space="preserve">July 2012 - February 2013 (8 months)</w:t>
+        <w:t xml:space="preserve">July 2012 - February 2013</w:t>
+      </w:r>
+      <w:r>
+        <w:t xml:space="preserve"> </w:t>
+      </w:r>
+      <w:r>
+        <w:rPr>
+          <w:i/>
+        </w:rPr>
+        <w:t xml:space="preserve">(8 months)</w:t>
       </w:r>
     </w:p>
     <w:p>
@@ -465,7 +501,16 @@
         <w:pStyle w:val="FirstParagraph"/>
       </w:pPr>
       <w:r>
-        <w:t xml:space="preserve">January 2011 - June 2012 (1 year 6 months)</w:t>
+        <w:t xml:space="preserve">January 2011 - June 2012</w:t>
+      </w:r>
+      <w:r>
+        <w:t xml:space="preserve"> </w:t>
+      </w:r>
+      <w:r>
+        <w:rPr>
+          <w:i/>
+        </w:rPr>
+        <w:t xml:space="preserve">(1 year 6 months)</w:t>
       </w:r>
     </w:p>
     <w:p>
@@ -558,15 +603,19 @@
     </w:p>
     <w:p>
       <w:pPr>
+        <w:pStyle w:val="Heading3"/>
+      </w:pPr>
+      <w:bookmarkStart w:id="30" w:name="universidade-federal-do-piauí-ufpi"/>
+      <w:bookmarkEnd w:id="30"/>
+      <w:r>
+        <w:t xml:space="preserve">Universidade Federal do Piauí (UFPI)</w:t>
+      </w:r>
+    </w:p>
+    <w:p>
+      <w:pPr>
         <w:pStyle w:val="FirstParagraph"/>
       </w:pPr>
       <w:r>
-        <w:t xml:space="preserve">Universidade Federal do Piauí</w:t>
-      </w:r>
-      <w:r>
-        <w:t xml:space="preserve"> </w:t>
-      </w:r>
-      <w:r>
         <w:t xml:space="preserve">Bachelor of Science (BS), Computer Science, 2004 - 2007</w:t>
       </w:r>
     </w:p>
@@ -574,24 +623,34 @@
       <w:pPr>
         <w:pStyle w:val="Heading2"/>
       </w:pPr>
-      <w:bookmarkStart w:id="30" w:name="languages"/>
-      <w:bookmarkEnd w:id="30"/>
+      <w:bookmarkStart w:id="31" w:name="languages"/>
+      <w:bookmarkEnd w:id="31"/>
       <w:r>
         <w:t xml:space="preserve">Languages</w:t>
       </w:r>
     </w:p>
     <w:p>
       <w:pPr>
-        <w:pStyle w:val="FirstParagraph"/>
-      </w:pPr>
-      <w:r>
-        <w:t xml:space="preserve">Portuguese (Native or bilingual proficiency)</w:t>
-      </w:r>
-      <w:r>
-        <w:t xml:space="preserve"> </w:t>
-      </w:r>
-      <w:r>
-        <w:t xml:space="preserve">English (Full professional proficiency)</w:t>
+        <w:pStyle w:val="Compact"/>
+        <w:numPr>
+          <w:numId w:val="1001"/>
+          <w:ilvl w:val="0"/>
+        </w:numPr>
+      </w:pPr>
+      <w:r>
+        <w:t xml:space="preserve">Portuguese (Native)</w:t>
+      </w:r>
+    </w:p>
+    <w:p>
+      <w:pPr>
+        <w:pStyle w:val="Compact"/>
+        <w:numPr>
+          <w:numId w:val="1001"/>
+          <w:ilvl w:val="0"/>
+        </w:numPr>
+      </w:pPr>
+      <w:r>
+        <w:t xml:space="preserve">English (Professional proficiency)</w:t>
       </w:r>
     </w:p>
     <w:sectPr/>
@@ -702,7 +761,7 @@
     </w:lvl>
   </w:abstractNum>
   <w:abstractNum w:abstractNumId="990">
-    <w:nsid w:val="2b426f41"/>
+    <w:nsid w:val="af7892a6"/>
     <w:multiLevelType w:val="multilevel"/>
     <w:lvl w:ilvl="0">
       <w:numFmt w:val="bullet"/>
@@ -773,6 +832,87 @@
     <w:lvl w:ilvl="6">
       <w:numFmt w:val="bullet"/>
       <w:lvlText w:val=" "/>
+      <w:lvlJc w:val="left"/>
+      <w:pPr>
+        <w:tabs>
+          <w:tab w:val="num" w:pos="4320"/>
+        </w:tabs>
+        <w:ind w:left="4800" w:hanging="480"/>
+      </w:pPr>
+    </w:lvl>
+  </w:abstractNum>
+  <w:abstractNum w:abstractNumId="991">
+    <w:nsid w:val="6d9d725a"/>
+    <w:multiLevelType w:val="multilevel"/>
+    <w:lvl w:ilvl="0">
+      <w:numFmt w:val="bullet"/>
+      <w:lvlText w:val="•"/>
+      <w:lvlJc w:val="left"/>
+      <w:pPr>
+        <w:tabs>
+          <w:tab w:val="num" w:pos="0"/>
+        </w:tabs>
+        <w:ind w:left="480" w:hanging="480"/>
+      </w:pPr>
+    </w:lvl>
+    <w:lvl w:ilvl="1">
+      <w:numFmt w:val="bullet"/>
+      <w:lvlText w:val="–"/>
+      <w:lvlJc w:val="left"/>
+      <w:pPr>
+        <w:tabs>
+          <w:tab w:val="num" w:pos="720"/>
+        </w:tabs>
+        <w:ind w:left="1200" w:hanging="480"/>
+      </w:pPr>
+    </w:lvl>
+    <w:lvl w:ilvl="2">
+      <w:numFmt w:val="bullet"/>
+      <w:lvlText w:val="•"/>
+      <w:lvlJc w:val="left"/>
+      <w:pPr>
+        <w:tabs>
+          <w:tab w:val="num" w:pos="1440"/>
+        </w:tabs>
+        <w:ind w:left="1920" w:hanging="480"/>
+      </w:pPr>
+    </w:lvl>
+    <w:lvl w:ilvl="3">
+      <w:numFmt w:val="bullet"/>
+      <w:lvlText w:val="–"/>
+      <w:lvlJc w:val="left"/>
+      <w:pPr>
+        <w:tabs>
+          <w:tab w:val="num" w:pos="2160"/>
+        </w:tabs>
+        <w:ind w:left="2640" w:hanging="480"/>
+      </w:pPr>
+    </w:lvl>
+    <w:lvl w:ilvl="4">
+      <w:numFmt w:val="bullet"/>
+      <w:lvlText w:val="•"/>
+      <w:lvlJc w:val="left"/>
+      <w:pPr>
+        <w:tabs>
+          <w:tab w:val="num" w:pos="2880"/>
+        </w:tabs>
+        <w:ind w:left="3360" w:hanging="480"/>
+      </w:pPr>
+    </w:lvl>
+    <w:lvl w:ilvl="5">
+      <w:numFmt w:val="bullet"/>
+      <w:lvlText w:val="–"/>
+      <w:lvlJc w:val="left"/>
+      <w:pPr>
+        <w:tabs>
+          <w:tab w:val="num" w:pos="3600"/>
+        </w:tabs>
+        <w:ind w:left="4080" w:hanging="480"/>
+      </w:pPr>
+    </w:lvl>
+    <w:lvl w:ilvl="6">
+      <w:numFmt w:val="bullet"/>
+      <w:lvlText w:val="•"/>
       <w:lvlJc w:val="left"/>
       <w:pPr>
         <w:tabs>
@@ -787,6 +927,9 @@
   </w:num>
   <w:num w:numId="1000">
     <w:abstractNumId w:val="990"/>
+  </w:num>
+  <w:num w:numId="1001">
+    <w:abstractNumId w:val="991"/>
   </w:num>
 </w:numbering>
 </file>

</xml_diff>

<commit_message>
Add + sign before country code
</commit_message>
<xml_diff>
--- a/resume.docx
+++ b/resume.docx
@@ -53,7 +53,7 @@
               <w:jc w:val="left"/>
             </w:pPr>
             <w:r>
-              <w:t xml:space="preserve">55 51 91820304</w:t>
+              <w:t xml:space="preserve">+55 51 91820304</w:t>
             </w:r>
           </w:p>
         </w:tc>
@@ -822,7 +822,7 @@
     </w:lvl>
   </w:abstractNum>
   <w:abstractNum w:abstractNumId="990">
-    <w:nsid w:val="89ad6d30"/>
+    <w:nsid w:val="f0680034"/>
     <w:multiLevelType w:val="multilevel"/>
     <w:lvl w:ilvl="0">
       <w:numFmt w:val="bullet"/>
@@ -903,7 +903,7 @@
     </w:lvl>
   </w:abstractNum>
   <w:abstractNum w:abstractNumId="991">
-    <w:nsid w:val="cb8c91f4"/>
+    <w:nsid w:val="8ef333f7"/>
     <w:multiLevelType w:val="multilevel"/>
     <w:lvl w:ilvl="0">
       <w:numFmt w:val="bullet"/>

</xml_diff>

<commit_message>
Add years of experience to summary
</commit_message>
<xml_diff>
--- a/resume.docx
+++ b/resume.docx
@@ -88,25 +88,25 @@
         <w:pStyle w:val="FirstParagraph"/>
       </w:pPr>
       <w:r>
-        <w:t xml:space="preserve">I have a computer science background. I have worked in many different layers of</w:t>
-      </w:r>
-      <w:r>
-        <w:t xml:space="preserve"> </w:t>
-      </w:r>
-      <w:r>
-        <w:t xml:space="preserve">software development, including backend, web front end, mobile and server</w:t>
-      </w:r>
-      <w:r>
-        <w:t xml:space="preserve"> </w:t>
-      </w:r>
-      <w:r>
-        <w:t xml:space="preserve">automation. My main focus is back end and I advocate code quality, readability</w:t>
-      </w:r>
-      <w:r>
-        <w:t xml:space="preserve"> </w:t>
-      </w:r>
-      <w:r>
-        <w:t xml:space="preserve">and maintainability.</w:t>
+        <w:t xml:space="preserve">I have 6 years of experience with web development. I have worked in many</w:t>
+      </w:r>
+      <w:r>
+        <w:t xml:space="preserve"> </w:t>
+      </w:r>
+      <w:r>
+        <w:t xml:space="preserve">different layers of software development, including backend, front end, mobile</w:t>
+      </w:r>
+      <w:r>
+        <w:t xml:space="preserve"> </w:t>
+      </w:r>
+      <w:r>
+        <w:t xml:space="preserve">and server automation. My main focus is back end and I advocate code quality,</w:t>
+      </w:r>
+      <w:r>
+        <w:t xml:space="preserve"> </w:t>
+      </w:r>
+      <w:r>
+        <w:t xml:space="preserve">readability and maintainability.</w:t>
       </w:r>
     </w:p>
     <w:p>
@@ -822,7 +822,7 @@
     </w:lvl>
   </w:abstractNum>
   <w:abstractNum w:abstractNumId="990">
-    <w:nsid w:val="f0680034"/>
+    <w:nsid w:val="465f1d7d"/>
     <w:multiLevelType w:val="multilevel"/>
     <w:lvl w:ilvl="0">
       <w:numFmt w:val="bullet"/>
@@ -903,7 +903,7 @@
     </w:lvl>
   </w:abstractNum>
   <w:abstractNum w:abstractNumId="991">
-    <w:nsid w:val="8ef333f7"/>
+    <w:nsid w:val="46283d0f"/>
     <w:multiLevelType w:val="multilevel"/>
     <w:lvl w:ilvl="0">
       <w:numFmt w:val="bullet"/>

</xml_diff>

<commit_message>
Remove time range at globo.com (it keeps changing, of course)
</commit_message>
<xml_diff>
--- a/resume.docx
+++ b/resume.docx
@@ -194,15 +194,6 @@
       <w:r>
         <w:t xml:space="preserve">May 2015 - Present</w:t>
       </w:r>
-      <w:r>
-        <w:t xml:space="preserve"> </w:t>
-      </w:r>
-      <w:r>
-        <w:rPr>
-          <w:i/>
-        </w:rPr>
-        <w:t xml:space="preserve">(1 year 5 months)</w:t>
-      </w:r>
     </w:p>
     <w:p>
       <w:pPr>
@@ -822,7 +813,7 @@
     </w:lvl>
   </w:abstractNum>
   <w:abstractNum w:abstractNumId="990">
-    <w:nsid w:val="465f1d7d"/>
+    <w:nsid w:val="36e791f1"/>
     <w:multiLevelType w:val="multilevel"/>
     <w:lvl w:ilvl="0">
       <w:numFmt w:val="bullet"/>
@@ -903,7 +894,7 @@
     </w:lvl>
   </w:abstractNum>
   <w:abstractNum w:abstractNumId="991">
-    <w:nsid w:val="46283d0f"/>
+    <w:nsid w:val="fc4a1d53"/>
     <w:multiLevelType w:val="multilevel"/>
     <w:lvl w:ilvl="0">
       <w:numFmt w:val="bullet"/>

</xml_diff>

<commit_message>
Add more information to globo experience
</commit_message>
<xml_diff>
--- a/resume.docx
+++ b/resume.docx
@@ -218,25 +218,25 @@
         <w:t xml:space="preserve"> </w:t>
       </w:r>
       <w:r>
-        <w:t xml:space="preserve">videos and metadata. We use mainly Rails with Coffeescript. This system is</w:t>
-      </w:r>
-      <w:r>
-        <w:t xml:space="preserve"> </w:t>
-      </w:r>
-      <w:r>
-        <w:t xml:space="preserve">distributed in more than 50 locations across Brazil, gathering and processing</w:t>
-      </w:r>
-      <w:r>
-        <w:t xml:space="preserve"> </w:t>
-      </w:r>
-      <w:r>
-        <w:t xml:space="preserve">videos from all partners. We also experiment a little with microservices when</w:t>
-      </w:r>
-      <w:r>
-        <w:t xml:space="preserve"> </w:t>
-      </w:r>
-      <w:r>
-        <w:t xml:space="preserve">it makes sense.</w:t>
+        <w:t xml:space="preserve">videos and metadata. This system is distributed in more than 50 locations</w:t>
+      </w:r>
+      <w:r>
+        <w:t xml:space="preserve"> </w:t>
+      </w:r>
+      <w:r>
+        <w:t xml:space="preserve">across Brazil, gathering and processing videos from all partners. We process</w:t>
+      </w:r>
+      <w:r>
+        <w:t xml:space="preserve"> </w:t>
+      </w:r>
+      <w:r>
+        <w:t xml:space="preserve">more than 2.5TB of videos on a weekly basis, accounting for more than a</w:t>
+      </w:r>
+      <w:r>
+        <w:t xml:space="preserve"> </w:t>
+      </w:r>
+      <w:r>
+        <w:t xml:space="preserve">thousand hours of content.</w:t>
       </w:r>
     </w:p>
     <w:p>
@@ -244,441 +244,7 @@
         <w:pStyle w:val="BodyText"/>
       </w:pPr>
       <w:r>
-        <w:t xml:space="preserve">This has been an incredible experience for me so far. Even though Globo already</w:t>
-      </w:r>
-      <w:r>
-        <w:t xml:space="preserve"> </w:t>
-      </w:r>
-      <w:r>
-        <w:t xml:space="preserve">has a strong office culture in Rio, I helped shape the Porto Alegre office</w:t>
-      </w:r>
-      <w:r>
-        <w:t xml:space="preserve"> </w:t>
-      </w:r>
-      <w:r>
-        <w:t xml:space="preserve">culture in our own way and took active part on hiring processes. I also learn a</w:t>
-      </w:r>
-      <w:r>
-        <w:t xml:space="preserve"> </w:t>
-      </w:r>
-      <w:r>
-        <w:t xml:space="preserve">lot about mentoring and how to become a better example to other people.</w:t>
-      </w:r>
-    </w:p>
-    <w:p>
-      <w:pPr>
-        <w:pStyle w:val="Heading3"/>
-      </w:pPr>
-      <w:bookmarkStart w:id="25" w:name="software-developer-at-bearch-inc."/>
-      <w:bookmarkEnd w:id="25"/>
-      <w:r>
-        <w:t xml:space="preserve">Software Developer at Bearch, Inc.</w:t>
-      </w:r>
-    </w:p>
-    <w:p>
-      <w:pPr>
-        <w:pStyle w:val="FirstParagraph"/>
-      </w:pPr>
-      <w:r>
-        <w:t xml:space="preserve">November 2014 - April 2015</w:t>
-      </w:r>
-      <w:r>
-        <w:t xml:space="preserve"> </w:t>
-      </w:r>
-      <w:r>
-        <w:rPr>
-          <w:i/>
-        </w:rPr>
-        <w:t xml:space="preserve">(6 months)</w:t>
-      </w:r>
-    </w:p>
-    <w:p>
-      <w:pPr>
-        <w:pStyle w:val="BodyText"/>
-      </w:pPr>
-      <w:r>
-        <w:t xml:space="preserve">We developed an anonymous social network.</w:t>
-      </w:r>
-    </w:p>
-    <w:p>
-      <w:pPr>
-        <w:pStyle w:val="BodyText"/>
-      </w:pPr>
-      <w:r>
-        <w:t xml:space="preserve">The whole team worked with all parts of the development, so I had the</w:t>
-      </w:r>
-      <w:r>
-        <w:t xml:space="preserve"> </w:t>
-      </w:r>
-      <w:r>
-        <w:t xml:space="preserve">opportunity to work with a Go backend hosted on Google App Engine, an Android</w:t>
-      </w:r>
-      <w:r>
-        <w:t xml:space="preserve"> </w:t>
-      </w:r>
-      <w:r>
-        <w:t xml:space="preserve">and an IoS application. All of these technologies were new to me.</w:t>
-      </w:r>
-    </w:p>
-    <w:p>
-      <w:pPr>
-        <w:pStyle w:val="Heading3"/>
-      </w:pPr>
-      <w:bookmarkStart w:id="26" w:name="full-stack-developer-at-e-core"/>
-      <w:bookmarkEnd w:id="26"/>
-      <w:r>
-        <w:t xml:space="preserve">Full Stack Developer at e-Core</w:t>
-      </w:r>
-    </w:p>
-    <w:p>
-      <w:pPr>
-        <w:pStyle w:val="FirstParagraph"/>
-      </w:pPr>
-      <w:r>
-        <w:t xml:space="preserve">March 2013 - November 2014</w:t>
-      </w:r>
-      <w:r>
-        <w:t xml:space="preserve"> </w:t>
-      </w:r>
-      <w:r>
-        <w:rPr>
-          <w:i/>
-        </w:rPr>
-        <w:t xml:space="preserve">(1 year 9 months)</w:t>
-      </w:r>
-    </w:p>
-    <w:p>
-      <w:pPr>
-        <w:pStyle w:val="BodyText"/>
-      </w:pPr>
-      <w:r>
-        <w:t xml:space="preserve">We developed a single page application for a remote client in New York.</w:t>
-      </w:r>
-    </w:p>
-    <w:p>
-      <w:pPr>
-        <w:pStyle w:val="BodyText"/>
-      </w:pPr>
-      <w:r>
-        <w:t xml:space="preserve">It consisted mainly of Rails and Coffeescript, but I also had the opportunity</w:t>
-      </w:r>
-      <w:r>
-        <w:t xml:space="preserve"> </w:t>
-      </w:r>
-      <w:r>
-        <w:t xml:space="preserve">to learn Grails, Puppet, Chef, Solr, Mongo, Postgres and Redis among others. I</w:t>
-      </w:r>
-      <w:r>
-        <w:t xml:space="preserve"> </w:t>
-      </w:r>
-      <w:r>
-        <w:t xml:space="preserve">was hired not only because I knew some of the technologies involved but also</w:t>
-      </w:r>
-      <w:r>
-        <w:t xml:space="preserve"> </w:t>
-      </w:r>
-      <w:r>
-        <w:t xml:space="preserve">because I was willing to learn the ones I didn't know. This was a project that</w:t>
-      </w:r>
-      <w:r>
-        <w:t xml:space="preserve"> </w:t>
-      </w:r>
-      <w:r>
-        <w:t xml:space="preserve">could change very fast.</w:t>
-      </w:r>
-    </w:p>
-    <w:p>
-      <w:pPr>
-        <w:pStyle w:val="BodyText"/>
-      </w:pPr>
-      <w:r>
-        <w:t xml:space="preserve">This was my first significant contact with infrastructure and automation. After</w:t>
-      </w:r>
-      <w:r>
-        <w:t xml:space="preserve"> </w:t>
-      </w:r>
-      <w:r>
-        <w:t xml:space="preserve">I joined, we changed the deployment from a manual two hour process to fully</w:t>
-      </w:r>
-      <w:r>
-        <w:t xml:space="preserve"> </w:t>
-      </w:r>
-      <w:r>
-        <w:t xml:space="preserve">automatic 160 seconds. We experimented with virtual machines, docker</w:t>
-      </w:r>
-      <w:r>
-        <w:t xml:space="preserve"> </w:t>
-      </w:r>
-      <w:r>
-        <w:t xml:space="preserve">containers, different deploy and provisioning strategies. I spent most of my</w:t>
-      </w:r>
-      <w:r>
-        <w:t xml:space="preserve"> </w:t>
-      </w:r>
-      <w:r>
-        <w:t xml:space="preserve">time working from home, since the whole team was remote anyway.</w:t>
-      </w:r>
-    </w:p>
-    <w:p>
-      <w:pPr>
-        <w:pStyle w:val="Heading3"/>
-      </w:pPr>
-      <w:bookmarkStart w:id="27" w:name="full-stack-developer-at-codeminer42"/>
-      <w:bookmarkEnd w:id="27"/>
-      <w:r>
-        <w:t xml:space="preserve">Full Stack Developer at Codeminer42</w:t>
-      </w:r>
-    </w:p>
-    <w:p>
-      <w:pPr>
-        <w:pStyle w:val="FirstParagraph"/>
-      </w:pPr>
-      <w:r>
-        <w:t xml:space="preserve">July 2012 - February 2013</w:t>
-      </w:r>
-      <w:r>
-        <w:t xml:space="preserve"> </w:t>
-      </w:r>
-      <w:r>
-        <w:rPr>
-          <w:i/>
-        </w:rPr>
-        <w:t xml:space="preserve">(8 months)</w:t>
-      </w:r>
-    </w:p>
-    <w:p>
-      <w:pPr>
-        <w:pStyle w:val="BodyText"/>
-      </w:pPr>
-      <w:r>
-        <w:t xml:space="preserve">We developed systems for startups.</w:t>
-      </w:r>
-    </w:p>
-    <w:p>
-      <w:pPr>
-        <w:pStyle w:val="BodyText"/>
-      </w:pPr>
-      <w:r>
-        <w:t xml:space="preserve">It was my first experience with Rails, but also included some front-end</w:t>
-      </w:r>
-      <w:r>
-        <w:t xml:space="preserve"> </w:t>
-      </w:r>
-      <w:r>
-        <w:t xml:space="preserve">development. Since each developer was responsible for managing a whole project,</w:t>
-      </w:r>
-      <w:r>
-        <w:t xml:space="preserve"> </w:t>
-      </w:r>
-      <w:r>
-        <w:t xml:space="preserve">our responsibilities involved coding, creating interfaces, thinking about user</w:t>
-      </w:r>
-      <w:r>
-        <w:t xml:space="preserve"> </w:t>
-      </w:r>
-      <w:r>
-        <w:t xml:space="preserve">experience, negotiating with clients etc. Some of these things I had to learn</w:t>
-      </w:r>
-      <w:r>
-        <w:t xml:space="preserve"> </w:t>
-      </w:r>
-      <w:r>
-        <w:t xml:space="preserve">on the fly.</w:t>
-      </w:r>
-    </w:p>
-    <w:p>
-      <w:pPr>
-        <w:pStyle w:val="BodyText"/>
-      </w:pPr>
-      <w:r>
-        <w:t xml:space="preserve">We tried to incorporate and contribute to edge rails and gems. We also tried to</w:t>
-      </w:r>
-      <w:r>
-        <w:t xml:space="preserve"> </w:t>
-      </w:r>
-      <w:r>
-        <w:t xml:space="preserve">focus on fast delivery, adopting agile practices that helped us achieve that</w:t>
-      </w:r>
-      <w:r>
-        <w:t xml:space="preserve"> </w:t>
-      </w:r>
-      <w:r>
-        <w:t xml:space="preserve">goal. We were a very tightly coupled team with similar backgrounds and</w:t>
-      </w:r>
-      <w:r>
-        <w:t xml:space="preserve"> </w:t>
-      </w:r>
-      <w:r>
-        <w:t xml:space="preserve">motivations.</w:t>
-      </w:r>
-    </w:p>
-    <w:p>
-      <w:pPr>
-        <w:pStyle w:val="BodyText"/>
-      </w:pPr>
-      <w:r>
-        <w:t xml:space="preserve">I was also one of the first people to be hired on our branch of the company, so</w:t>
-      </w:r>
-      <w:r>
-        <w:t xml:space="preserve"> </w:t>
-      </w:r>
-      <w:r>
-        <w:t xml:space="preserve">I had the opportunity to help build the culture we wanted. Even given my</w:t>
-      </w:r>
-      <w:r>
-        <w:t xml:space="preserve"> </w:t>
-      </w:r>
-      <w:r>
-        <w:t xml:space="preserve">inexperience at the time, I learned a lot from the experience and it helped</w:t>
-      </w:r>
-      <w:r>
-        <w:t xml:space="preserve"> </w:t>
-      </w:r>
-      <w:r>
-        <w:t xml:space="preserve">shape some of my future career goals.</w:t>
-      </w:r>
-    </w:p>
-    <w:p>
-      <w:pPr>
-        <w:pStyle w:val="Heading3"/>
-      </w:pPr>
-      <w:bookmarkStart w:id="28" w:name="development-consultant-at-thoughtworks"/>
-      <w:bookmarkEnd w:id="28"/>
-      <w:r>
-        <w:t xml:space="preserve">Development Consultant at ThoughtWorks</w:t>
-      </w:r>
-    </w:p>
-    <w:p>
-      <w:pPr>
-        <w:pStyle w:val="FirstParagraph"/>
-      </w:pPr>
-      <w:r>
-        <w:t xml:space="preserve">January 2011 - June 2012</w:t>
-      </w:r>
-      <w:r>
-        <w:t xml:space="preserve"> </w:t>
-      </w:r>
-      <w:r>
-        <w:rPr>
-          <w:i/>
-        </w:rPr>
-        <w:t xml:space="preserve">(1 year 6 months)</w:t>
-      </w:r>
-    </w:p>
-    <w:p>
-      <w:pPr>
-        <w:pStyle w:val="BodyText"/>
-      </w:pPr>
-      <w:r>
-        <w:t xml:space="preserve">Consisted mainly of consulting and web development for the retail industry,</w:t>
-      </w:r>
-      <w:r>
-        <w:t xml:space="preserve"> </w:t>
-      </w:r>
-      <w:r>
-        <w:t xml:space="preserve">with daily client facing situations. I worked mostly on maintaining and</w:t>
-      </w:r>
-      <w:r>
-        <w:t xml:space="preserve"> </w:t>
-      </w:r>
-      <w:r>
-        <w:t xml:space="preserve">developing new features for a large legacy Java code base. Teams were</w:t>
-      </w:r>
-      <w:r>
-        <w:t xml:space="preserve"> </w:t>
-      </w:r>
-      <w:r>
-        <w:t xml:space="preserve">distributed across Brazil, India and the US.</w:t>
-      </w:r>
-    </w:p>
-    <w:p>
-      <w:pPr>
-        <w:pStyle w:val="BodyText"/>
-      </w:pPr>
-      <w:r>
-        <w:t xml:space="preserve">This was my first contact with agile practices. I have learned much from it,</w:t>
-      </w:r>
-      <w:r>
-        <w:t xml:space="preserve"> </w:t>
-      </w:r>
-      <w:r>
-        <w:t xml:space="preserve">including the importance of pair programming, TDD and Continuous Integration. I</w:t>
-      </w:r>
-      <w:r>
-        <w:t xml:space="preserve"> </w:t>
-      </w:r>
-      <w:r>
-        <w:t xml:space="preserve">had a mentor that helped me build most of my ideas about development.</w:t>
-      </w:r>
-    </w:p>
-    <w:p>
-      <w:pPr>
-        <w:pStyle w:val="BodyText"/>
-      </w:pPr>
-      <w:r>
-        <w:t xml:space="preserve">I was part of initiatives to improve the development and feedback cycles. We</w:t>
-      </w:r>
-      <w:r>
-        <w:t xml:space="preserve"> </w:t>
-      </w:r>
-      <w:r>
-        <w:t xml:space="preserve">introduced Javascript unit tests into the continuous integration framework,</w:t>
-      </w:r>
-      <w:r>
-        <w:t xml:space="preserve"> </w:t>
-      </w:r>
-      <w:r>
-        <w:t xml:space="preserve">incentivized the culture of looking into build status and extended the</w:t>
-      </w:r>
-      <w:r>
-        <w:t xml:space="preserve"> </w:t>
-      </w:r>
-      <w:r>
-        <w:t xml:space="preserve">development tools. All of these initiatives improved the team speed and</w:t>
-      </w:r>
-      <w:r>
-        <w:t xml:space="preserve"> </w:t>
-      </w:r>
-      <w:r>
-        <w:t xml:space="preserve">motivation. I was really proud to build something important for the team.</w:t>
-      </w:r>
-    </w:p>
-    <w:p>
-      <w:pPr>
-        <w:pStyle w:val="Heading2"/>
-      </w:pPr>
-      <w:bookmarkStart w:id="29" w:name="education"/>
-      <w:bookmarkEnd w:id="29"/>
-      <w:r>
-        <w:t xml:space="preserve">Education</w:t>
-      </w:r>
-    </w:p>
-    <w:p>
-      <w:pPr>
-        <w:pStyle w:val="Heading3"/>
-      </w:pPr>
-      <w:bookmarkStart w:id="30" w:name="universidade-federal-do-piauí-ufpi"/>
-      <w:bookmarkEnd w:id="30"/>
-      <w:r>
-        <w:t xml:space="preserve">Universidade Federal do Piauí (UFPI)</w:t>
-      </w:r>
-    </w:p>
-    <w:p>
-      <w:pPr>
-        <w:pStyle w:val="FirstParagraph"/>
-      </w:pPr>
-      <w:r>
-        <w:t xml:space="preserve">Bachelor of Science (BS), Computer Science, 2004 - 2007</w:t>
-      </w:r>
-    </w:p>
-    <w:p>
-      <w:pPr>
-        <w:pStyle w:val="Heading2"/>
-      </w:pPr>
-      <w:bookmarkStart w:id="31" w:name="languages"/>
-      <w:bookmarkEnd w:id="31"/>
-      <w:r>
-        <w:t xml:space="preserve">Languages</w:t>
+        <w:t xml:space="preserve">Responsibilities:</w:t>
       </w:r>
     </w:p>
     <w:p>
@@ -690,7 +256,13 @@
         </w:numPr>
       </w:pPr>
       <w:r>
-        <w:t xml:space="preserve">Portuguese (Native)</w:t>
+        <w:t xml:space="preserve">Maintain and add new features to a legacy Rails system distributed across</w:t>
+      </w:r>
+      <w:r>
+        <w:t xml:space="preserve"> </w:t>
+      </w:r>
+      <w:r>
+        <w:t xml:space="preserve">more than 50 locations</w:t>
       </w:r>
     </w:p>
     <w:p>
@@ -698,6 +270,570 @@
         <w:pStyle w:val="Compact"/>
         <w:numPr>
           <w:numId w:val="1001"/>
+          <w:ilvl w:val="0"/>
+        </w:numPr>
+      </w:pPr>
+      <w:r>
+        <w:t xml:space="preserve">Manage and improve the video encoding process</w:t>
+      </w:r>
+    </w:p>
+    <w:p>
+      <w:pPr>
+        <w:pStyle w:val="FirstParagraph"/>
+      </w:pPr>
+      <w:r>
+        <w:t xml:space="preserve">Accomplishments:</w:t>
+      </w:r>
+    </w:p>
+    <w:p>
+      <w:pPr>
+        <w:pStyle w:val="Compact"/>
+        <w:numPr>
+          <w:numId w:val="1002"/>
+          <w:ilvl w:val="0"/>
+        </w:numPr>
+      </w:pPr>
+      <w:r>
+        <w:t xml:space="preserve">Designed a content protection microservice that integrates with 3 third party</w:t>
+      </w:r>
+      <w:r>
+        <w:t xml:space="preserve"> </w:t>
+      </w:r>
+      <w:r>
+        <w:t xml:space="preserve">APIs</w:t>
+      </w:r>
+    </w:p>
+    <w:p>
+      <w:pPr>
+        <w:pStyle w:val="Compact"/>
+        <w:numPr>
+          <w:numId w:val="1002"/>
+          <w:ilvl w:val="0"/>
+        </w:numPr>
+      </w:pPr>
+      <w:r>
+        <w:t xml:space="preserve">Participated on hiring interviews for most people hired in the Porto Alegre office</w:t>
+      </w:r>
+    </w:p>
+    <w:p>
+      <w:pPr>
+        <w:pStyle w:val="Compact"/>
+        <w:numPr>
+          <w:numId w:val="1002"/>
+          <w:ilvl w:val="0"/>
+        </w:numPr>
+      </w:pPr>
+      <w:r>
+        <w:t xml:space="preserve">Started an initiative to gather video encoding metrics and better understand</w:t>
+      </w:r>
+      <w:r>
+        <w:t xml:space="preserve"> </w:t>
+      </w:r>
+      <w:r>
+        <w:t xml:space="preserve">our system</w:t>
+      </w:r>
+    </w:p>
+    <w:p>
+      <w:pPr>
+        <w:pStyle w:val="Compact"/>
+        <w:numPr>
+          <w:numId w:val="1002"/>
+          <w:ilvl w:val="0"/>
+        </w:numPr>
+      </w:pPr>
+      <w:r>
+        <w:t xml:space="preserve">Helped shape the office culture</w:t>
+      </w:r>
+    </w:p>
+    <w:p>
+      <w:pPr>
+        <w:pStyle w:val="Compact"/>
+        <w:numPr>
+          <w:numId w:val="1002"/>
+          <w:ilvl w:val="0"/>
+        </w:numPr>
+      </w:pPr>
+      <w:r>
+        <w:t xml:space="preserve">Mentored less experienced developers</w:t>
+      </w:r>
+    </w:p>
+    <w:p>
+      <w:pPr>
+        <w:pStyle w:val="FirstParagraph"/>
+      </w:pPr>
+      <w:r>
+        <w:t xml:space="preserve">Technologies:</w:t>
+      </w:r>
+    </w:p>
+    <w:p>
+      <w:pPr>
+        <w:pStyle w:val="Compact"/>
+        <w:numPr>
+          <w:numId w:val="1003"/>
+          <w:ilvl w:val="0"/>
+        </w:numPr>
+      </w:pPr>
+      <w:r>
+        <w:t xml:space="preserve">Ruby, Javascript and Coffeescript</w:t>
+      </w:r>
+    </w:p>
+    <w:p>
+      <w:pPr>
+        <w:pStyle w:val="Compact"/>
+        <w:numPr>
+          <w:numId w:val="1003"/>
+          <w:ilvl w:val="0"/>
+        </w:numPr>
+      </w:pPr>
+      <w:r>
+        <w:t xml:space="preserve">Rails and Backbone</w:t>
+      </w:r>
+    </w:p>
+    <w:p>
+      <w:pPr>
+        <w:pStyle w:val="Compact"/>
+        <w:numPr>
+          <w:numId w:val="1003"/>
+          <w:ilvl w:val="0"/>
+        </w:numPr>
+      </w:pPr>
+      <w:r>
+        <w:t xml:space="preserve">Ffmpeg and x264</w:t>
+      </w:r>
+    </w:p>
+    <w:p>
+      <w:pPr>
+        <w:pStyle w:val="Heading3"/>
+      </w:pPr>
+      <w:bookmarkStart w:id="25" w:name="software-developer-at-bearch-inc."/>
+      <w:bookmarkEnd w:id="25"/>
+      <w:r>
+        <w:t xml:space="preserve">Software Developer at Bearch, Inc.</w:t>
+      </w:r>
+    </w:p>
+    <w:p>
+      <w:pPr>
+        <w:pStyle w:val="FirstParagraph"/>
+      </w:pPr>
+      <w:r>
+        <w:t xml:space="preserve">November 2014 - April 2015</w:t>
+      </w:r>
+      <w:r>
+        <w:t xml:space="preserve"> </w:t>
+      </w:r>
+      <w:r>
+        <w:rPr>
+          <w:i/>
+        </w:rPr>
+        <w:t xml:space="preserve">(6 months)</w:t>
+      </w:r>
+    </w:p>
+    <w:p>
+      <w:pPr>
+        <w:pStyle w:val="BodyText"/>
+      </w:pPr>
+      <w:r>
+        <w:t xml:space="preserve">We developed an anonymous social network.</w:t>
+      </w:r>
+    </w:p>
+    <w:p>
+      <w:pPr>
+        <w:pStyle w:val="BodyText"/>
+      </w:pPr>
+      <w:r>
+        <w:t xml:space="preserve">The whole team worked with all parts of the development, so I had the</w:t>
+      </w:r>
+      <w:r>
+        <w:t xml:space="preserve"> </w:t>
+      </w:r>
+      <w:r>
+        <w:t xml:space="preserve">opportunity to work with a Go backend hosted on Google App Engine, an Android</w:t>
+      </w:r>
+      <w:r>
+        <w:t xml:space="preserve"> </w:t>
+      </w:r>
+      <w:r>
+        <w:t xml:space="preserve">and an IoS application. All of these technologies were new to me.</w:t>
+      </w:r>
+    </w:p>
+    <w:p>
+      <w:pPr>
+        <w:pStyle w:val="Heading3"/>
+      </w:pPr>
+      <w:bookmarkStart w:id="26" w:name="full-stack-developer-at-e-core"/>
+      <w:bookmarkEnd w:id="26"/>
+      <w:r>
+        <w:t xml:space="preserve">Full Stack Developer at e-Core</w:t>
+      </w:r>
+    </w:p>
+    <w:p>
+      <w:pPr>
+        <w:pStyle w:val="FirstParagraph"/>
+      </w:pPr>
+      <w:r>
+        <w:t xml:space="preserve">March 2013 - November 2014</w:t>
+      </w:r>
+      <w:r>
+        <w:t xml:space="preserve"> </w:t>
+      </w:r>
+      <w:r>
+        <w:rPr>
+          <w:i/>
+        </w:rPr>
+        <w:t xml:space="preserve">(1 year 9 months)</w:t>
+      </w:r>
+    </w:p>
+    <w:p>
+      <w:pPr>
+        <w:pStyle w:val="BodyText"/>
+      </w:pPr>
+      <w:r>
+        <w:t xml:space="preserve">We developed a single page application for a remote client in New York.</w:t>
+      </w:r>
+    </w:p>
+    <w:p>
+      <w:pPr>
+        <w:pStyle w:val="BodyText"/>
+      </w:pPr>
+      <w:r>
+        <w:t xml:space="preserve">It consisted mainly of Rails and Coffeescript, but I also had the opportunity</w:t>
+      </w:r>
+      <w:r>
+        <w:t xml:space="preserve"> </w:t>
+      </w:r>
+      <w:r>
+        <w:t xml:space="preserve">to learn Grails, Puppet, Chef, Solr, Mongo, Postgres and Redis among others. I</w:t>
+      </w:r>
+      <w:r>
+        <w:t xml:space="preserve"> </w:t>
+      </w:r>
+      <w:r>
+        <w:t xml:space="preserve">was hired not only because I knew some of the technologies involved but also</w:t>
+      </w:r>
+      <w:r>
+        <w:t xml:space="preserve"> </w:t>
+      </w:r>
+      <w:r>
+        <w:t xml:space="preserve">because I was willing to learn the ones I didn't know. This was a project that</w:t>
+      </w:r>
+      <w:r>
+        <w:t xml:space="preserve"> </w:t>
+      </w:r>
+      <w:r>
+        <w:t xml:space="preserve">could change very fast.</w:t>
+      </w:r>
+    </w:p>
+    <w:p>
+      <w:pPr>
+        <w:pStyle w:val="BodyText"/>
+      </w:pPr>
+      <w:r>
+        <w:t xml:space="preserve">This was my first significant contact with infrastructure and automation. After</w:t>
+      </w:r>
+      <w:r>
+        <w:t xml:space="preserve"> </w:t>
+      </w:r>
+      <w:r>
+        <w:t xml:space="preserve">I joined, we changed the deployment from a manual two hour process to fully</w:t>
+      </w:r>
+      <w:r>
+        <w:t xml:space="preserve"> </w:t>
+      </w:r>
+      <w:r>
+        <w:t xml:space="preserve">automatic 160 seconds. We experimented with virtual machines, docker</w:t>
+      </w:r>
+      <w:r>
+        <w:t xml:space="preserve"> </w:t>
+      </w:r>
+      <w:r>
+        <w:t xml:space="preserve">containers, different deploy and provisioning strategies. I spent most of my</w:t>
+      </w:r>
+      <w:r>
+        <w:t xml:space="preserve"> </w:t>
+      </w:r>
+      <w:r>
+        <w:t xml:space="preserve">time working from home, since the whole team was remote anyway.</w:t>
+      </w:r>
+    </w:p>
+    <w:p>
+      <w:pPr>
+        <w:pStyle w:val="Heading3"/>
+      </w:pPr>
+      <w:bookmarkStart w:id="27" w:name="full-stack-developer-at-codeminer42"/>
+      <w:bookmarkEnd w:id="27"/>
+      <w:r>
+        <w:t xml:space="preserve">Full Stack Developer at Codeminer42</w:t>
+      </w:r>
+    </w:p>
+    <w:p>
+      <w:pPr>
+        <w:pStyle w:val="FirstParagraph"/>
+      </w:pPr>
+      <w:r>
+        <w:t xml:space="preserve">July 2012 - February 2013</w:t>
+      </w:r>
+      <w:r>
+        <w:t xml:space="preserve"> </w:t>
+      </w:r>
+      <w:r>
+        <w:rPr>
+          <w:i/>
+        </w:rPr>
+        <w:t xml:space="preserve">(8 months)</w:t>
+      </w:r>
+    </w:p>
+    <w:p>
+      <w:pPr>
+        <w:pStyle w:val="BodyText"/>
+      </w:pPr>
+      <w:r>
+        <w:t xml:space="preserve">We developed systems for startups.</w:t>
+      </w:r>
+    </w:p>
+    <w:p>
+      <w:pPr>
+        <w:pStyle w:val="BodyText"/>
+      </w:pPr>
+      <w:r>
+        <w:t xml:space="preserve">It was my first experience with Rails, but also included some front-end</w:t>
+      </w:r>
+      <w:r>
+        <w:t xml:space="preserve"> </w:t>
+      </w:r>
+      <w:r>
+        <w:t xml:space="preserve">development. Since each developer was responsible for managing a whole project,</w:t>
+      </w:r>
+      <w:r>
+        <w:t xml:space="preserve"> </w:t>
+      </w:r>
+      <w:r>
+        <w:t xml:space="preserve">our responsibilities involved coding, creating interfaces, thinking about user</w:t>
+      </w:r>
+      <w:r>
+        <w:t xml:space="preserve"> </w:t>
+      </w:r>
+      <w:r>
+        <w:t xml:space="preserve">experience, negotiating with clients etc. Some of these things I had to learn</w:t>
+      </w:r>
+      <w:r>
+        <w:t xml:space="preserve"> </w:t>
+      </w:r>
+      <w:r>
+        <w:t xml:space="preserve">on the fly.</w:t>
+      </w:r>
+    </w:p>
+    <w:p>
+      <w:pPr>
+        <w:pStyle w:val="BodyText"/>
+      </w:pPr>
+      <w:r>
+        <w:t xml:space="preserve">We tried to incorporate and contribute to edge rails and gems. We also tried to</w:t>
+      </w:r>
+      <w:r>
+        <w:t xml:space="preserve"> </w:t>
+      </w:r>
+      <w:r>
+        <w:t xml:space="preserve">focus on fast delivery, adopting agile practices that helped us achieve that</w:t>
+      </w:r>
+      <w:r>
+        <w:t xml:space="preserve"> </w:t>
+      </w:r>
+      <w:r>
+        <w:t xml:space="preserve">goal. We were a very tightly coupled team with similar backgrounds and</w:t>
+      </w:r>
+      <w:r>
+        <w:t xml:space="preserve"> </w:t>
+      </w:r>
+      <w:r>
+        <w:t xml:space="preserve">motivations.</w:t>
+      </w:r>
+    </w:p>
+    <w:p>
+      <w:pPr>
+        <w:pStyle w:val="BodyText"/>
+      </w:pPr>
+      <w:r>
+        <w:t xml:space="preserve">I was also one of the first people to be hired on our branch of the company, so</w:t>
+      </w:r>
+      <w:r>
+        <w:t xml:space="preserve"> </w:t>
+      </w:r>
+      <w:r>
+        <w:t xml:space="preserve">I had the opportunity to help build the culture we wanted. Even given my</w:t>
+      </w:r>
+      <w:r>
+        <w:t xml:space="preserve"> </w:t>
+      </w:r>
+      <w:r>
+        <w:t xml:space="preserve">inexperience at the time, I learned a lot from the experience and it helped</w:t>
+      </w:r>
+      <w:r>
+        <w:t xml:space="preserve"> </w:t>
+      </w:r>
+      <w:r>
+        <w:t xml:space="preserve">shape some of my future career goals.</w:t>
+      </w:r>
+    </w:p>
+    <w:p>
+      <w:pPr>
+        <w:pStyle w:val="Heading3"/>
+      </w:pPr>
+      <w:bookmarkStart w:id="28" w:name="development-consultant-at-thoughtworks"/>
+      <w:bookmarkEnd w:id="28"/>
+      <w:r>
+        <w:t xml:space="preserve">Development Consultant at ThoughtWorks</w:t>
+      </w:r>
+    </w:p>
+    <w:p>
+      <w:pPr>
+        <w:pStyle w:val="FirstParagraph"/>
+      </w:pPr>
+      <w:r>
+        <w:t xml:space="preserve">January 2011 - June 2012</w:t>
+      </w:r>
+      <w:r>
+        <w:t xml:space="preserve"> </w:t>
+      </w:r>
+      <w:r>
+        <w:rPr>
+          <w:i/>
+        </w:rPr>
+        <w:t xml:space="preserve">(1 year 6 months)</w:t>
+      </w:r>
+    </w:p>
+    <w:p>
+      <w:pPr>
+        <w:pStyle w:val="BodyText"/>
+      </w:pPr>
+      <w:r>
+        <w:t xml:space="preserve">Consisted mainly of consulting and web development for the retail industry,</w:t>
+      </w:r>
+      <w:r>
+        <w:t xml:space="preserve"> </w:t>
+      </w:r>
+      <w:r>
+        <w:t xml:space="preserve">with daily client facing situations. I worked mostly on maintaining and</w:t>
+      </w:r>
+      <w:r>
+        <w:t xml:space="preserve"> </w:t>
+      </w:r>
+      <w:r>
+        <w:t xml:space="preserve">developing new features for a large legacy Java code base. Teams were</w:t>
+      </w:r>
+      <w:r>
+        <w:t xml:space="preserve"> </w:t>
+      </w:r>
+      <w:r>
+        <w:t xml:space="preserve">distributed across Brazil, India and the US.</w:t>
+      </w:r>
+    </w:p>
+    <w:p>
+      <w:pPr>
+        <w:pStyle w:val="BodyText"/>
+      </w:pPr>
+      <w:r>
+        <w:t xml:space="preserve">This was my first contact with agile practices. I have learned much from it,</w:t>
+      </w:r>
+      <w:r>
+        <w:t xml:space="preserve"> </w:t>
+      </w:r>
+      <w:r>
+        <w:t xml:space="preserve">including the importance of pair programming, TDD and Continuous Integration. I</w:t>
+      </w:r>
+      <w:r>
+        <w:t xml:space="preserve"> </w:t>
+      </w:r>
+      <w:r>
+        <w:t xml:space="preserve">had a mentor that helped me build most of my ideas about development.</w:t>
+      </w:r>
+    </w:p>
+    <w:p>
+      <w:pPr>
+        <w:pStyle w:val="BodyText"/>
+      </w:pPr>
+      <w:r>
+        <w:t xml:space="preserve">I was part of initiatives to improve the development and feedback cycles. We</w:t>
+      </w:r>
+      <w:r>
+        <w:t xml:space="preserve"> </w:t>
+      </w:r>
+      <w:r>
+        <w:t xml:space="preserve">introduced Javascript unit tests into the continuous integration framework,</w:t>
+      </w:r>
+      <w:r>
+        <w:t xml:space="preserve"> </w:t>
+      </w:r>
+      <w:r>
+        <w:t xml:space="preserve">incentivized the culture of looking into build status and extended the</w:t>
+      </w:r>
+      <w:r>
+        <w:t xml:space="preserve"> </w:t>
+      </w:r>
+      <w:r>
+        <w:t xml:space="preserve">development tools. All of these initiatives improved the team speed and</w:t>
+      </w:r>
+      <w:r>
+        <w:t xml:space="preserve"> </w:t>
+      </w:r>
+      <w:r>
+        <w:t xml:space="preserve">motivation. I was really proud to build something important for the team.</w:t>
+      </w:r>
+    </w:p>
+    <w:p>
+      <w:pPr>
+        <w:pStyle w:val="Heading2"/>
+      </w:pPr>
+      <w:bookmarkStart w:id="29" w:name="education"/>
+      <w:bookmarkEnd w:id="29"/>
+      <w:r>
+        <w:t xml:space="preserve">Education</w:t>
+      </w:r>
+    </w:p>
+    <w:p>
+      <w:pPr>
+        <w:pStyle w:val="Heading3"/>
+      </w:pPr>
+      <w:bookmarkStart w:id="30" w:name="universidade-federal-do-piauí-ufpi"/>
+      <w:bookmarkEnd w:id="30"/>
+      <w:r>
+        <w:t xml:space="preserve">Universidade Federal do Piauí (UFPI)</w:t>
+      </w:r>
+    </w:p>
+    <w:p>
+      <w:pPr>
+        <w:pStyle w:val="FirstParagraph"/>
+      </w:pPr>
+      <w:r>
+        <w:t xml:space="preserve">Bachelor of Science (BS), Computer Science, 2004 - 2007</w:t>
+      </w:r>
+    </w:p>
+    <w:p>
+      <w:pPr>
+        <w:pStyle w:val="Heading2"/>
+      </w:pPr>
+      <w:bookmarkStart w:id="31" w:name="languages"/>
+      <w:bookmarkEnd w:id="31"/>
+      <w:r>
+        <w:t xml:space="preserve">Languages</w:t>
+      </w:r>
+    </w:p>
+    <w:p>
+      <w:pPr>
+        <w:pStyle w:val="Compact"/>
+        <w:numPr>
+          <w:numId w:val="1004"/>
+          <w:ilvl w:val="0"/>
+        </w:numPr>
+      </w:pPr>
+      <w:r>
+        <w:t xml:space="preserve">Portuguese (Native)</w:t>
+      </w:r>
+    </w:p>
+    <w:p>
+      <w:pPr>
+        <w:pStyle w:val="Compact"/>
+        <w:numPr>
+          <w:numId w:val="1004"/>
           <w:ilvl w:val="0"/>
         </w:numPr>
       </w:pPr>
@@ -813,7 +949,7 @@
     </w:lvl>
   </w:abstractNum>
   <w:abstractNum w:abstractNumId="990">
-    <w:nsid w:val="36e791f1"/>
+    <w:nsid w:val="43d50b0e"/>
     <w:multiLevelType w:val="multilevel"/>
     <w:lvl w:ilvl="0">
       <w:numFmt w:val="bullet"/>
@@ -894,7 +1030,7 @@
     </w:lvl>
   </w:abstractNum>
   <w:abstractNum w:abstractNumId="991">
-    <w:nsid w:val="fc4a1d53"/>
+    <w:nsid w:val="284c3224"/>
     <w:multiLevelType w:val="multilevel"/>
     <w:lvl w:ilvl="0">
       <w:numFmt w:val="bullet"/>
@@ -981,6 +1117,15 @@
     <w:abstractNumId w:val="990"/>
   </w:num>
   <w:num w:numId="1001">
+    <w:abstractNumId w:val="991"/>
+  </w:num>
+  <w:num w:numId="1002">
+    <w:abstractNumId w:val="991"/>
+  </w:num>
+  <w:num w:numId="1003">
+    <w:abstractNumId w:val="991"/>
+  </w:num>
+  <w:num w:numId="1004">
     <w:abstractNumId w:val="991"/>
   </w:num>
 </w:numbering>

</xml_diff>

<commit_message>
Remove resposibilities section from globo.com
</commit_message>
<xml_diff>
--- a/resume.docx
+++ b/resume.docx
@@ -244,7 +244,7 @@
         <w:pStyle w:val="BodyText"/>
       </w:pPr>
       <w:r>
-        <w:t xml:space="preserve">Responsibilities:</w:t>
+        <w:t xml:space="preserve">Accomplishments:</w:t>
       </w:r>
     </w:p>
     <w:p>
@@ -256,13 +256,13 @@
         </w:numPr>
       </w:pPr>
       <w:r>
-        <w:t xml:space="preserve">Maintain and add new features to a legacy Rails system distributed across</w:t>
-      </w:r>
-      <w:r>
-        <w:t xml:space="preserve"> </w:t>
-      </w:r>
-      <w:r>
-        <w:t xml:space="preserve">more than 50 locations</w:t>
+        <w:t xml:space="preserve">Designed a content protection microservice that integrates with 3 third party</w:t>
+      </w:r>
+      <w:r>
+        <w:t xml:space="preserve"> </w:t>
+      </w:r>
+      <w:r>
+        <w:t xml:space="preserve">APIs</w:t>
       </w:r>
     </w:p>
     <w:p>
@@ -274,7 +274,49 @@
         </w:numPr>
       </w:pPr>
       <w:r>
-        <w:t xml:space="preserve">Manage and improve the video encoding process</w:t>
+        <w:t xml:space="preserve">Participated on hiring interviews for most people hired in the Porto Alegre office</w:t>
+      </w:r>
+    </w:p>
+    <w:p>
+      <w:pPr>
+        <w:pStyle w:val="Compact"/>
+        <w:numPr>
+          <w:numId w:val="1001"/>
+          <w:ilvl w:val="0"/>
+        </w:numPr>
+      </w:pPr>
+      <w:r>
+        <w:t xml:space="preserve">Started an initiative to gather video encoding metrics and better understand</w:t>
+      </w:r>
+      <w:r>
+        <w:t xml:space="preserve"> </w:t>
+      </w:r>
+      <w:r>
+        <w:t xml:space="preserve">our system</w:t>
+      </w:r>
+    </w:p>
+    <w:p>
+      <w:pPr>
+        <w:pStyle w:val="Compact"/>
+        <w:numPr>
+          <w:numId w:val="1001"/>
+          <w:ilvl w:val="0"/>
+        </w:numPr>
+      </w:pPr>
+      <w:r>
+        <w:t xml:space="preserve">Helped shape the office culture</w:t>
+      </w:r>
+    </w:p>
+    <w:p>
+      <w:pPr>
+        <w:pStyle w:val="Compact"/>
+        <w:numPr>
+          <w:numId w:val="1001"/>
+          <w:ilvl w:val="0"/>
+        </w:numPr>
+      </w:pPr>
+      <w:r>
+        <w:t xml:space="preserve">Mentored less experienced developers</w:t>
       </w:r>
     </w:p>
     <w:p>
@@ -282,7 +324,7 @@
         <w:pStyle w:val="FirstParagraph"/>
       </w:pPr>
       <w:r>
-        <w:t xml:space="preserve">Accomplishments:</w:t>
+        <w:t xml:space="preserve">Technologies:</w:t>
       </w:r>
     </w:p>
     <w:p>
@@ -294,13 +336,7 @@
         </w:numPr>
       </w:pPr>
       <w:r>
-        <w:t xml:space="preserve">Designed a content protection microservice that integrates with 3 third party</w:t>
-      </w:r>
-      <w:r>
-        <w:t xml:space="preserve"> </w:t>
-      </w:r>
-      <w:r>
-        <w:t xml:space="preserve">APIs</w:t>
+        <w:t xml:space="preserve">Ruby, Javascript and Coffeescript</w:t>
       </w:r>
     </w:p>
     <w:p>
@@ -312,7 +348,7 @@
         </w:numPr>
       </w:pPr>
       <w:r>
-        <w:t xml:space="preserve">Participated on hiring interviews for most people hired in the Porto Alegre office</w:t>
+        <w:t xml:space="preserve">Rails and Backbone</w:t>
       </w:r>
     </w:p>
     <w:p>
@@ -324,37 +360,17 @@
         </w:numPr>
       </w:pPr>
       <w:r>
-        <w:t xml:space="preserve">Started an initiative to gather video encoding metrics and better understand</w:t>
-      </w:r>
-      <w:r>
-        <w:t xml:space="preserve"> </w:t>
-      </w:r>
-      <w:r>
-        <w:t xml:space="preserve">our system</w:t>
-      </w:r>
-    </w:p>
-    <w:p>
-      <w:pPr>
-        <w:pStyle w:val="Compact"/>
-        <w:numPr>
-          <w:numId w:val="1002"/>
-          <w:ilvl w:val="0"/>
-        </w:numPr>
-      </w:pPr>
-      <w:r>
-        <w:t xml:space="preserve">Helped shape the office culture</w:t>
-      </w:r>
-    </w:p>
-    <w:p>
-      <w:pPr>
-        <w:pStyle w:val="Compact"/>
-        <w:numPr>
-          <w:numId w:val="1002"/>
-          <w:ilvl w:val="0"/>
-        </w:numPr>
-      </w:pPr>
-      <w:r>
-        <w:t xml:space="preserve">Mentored less experienced developers</w:t>
+        <w:t xml:space="preserve">Ffmpeg and x264</w:t>
+      </w:r>
+    </w:p>
+    <w:p>
+      <w:pPr>
+        <w:pStyle w:val="Heading3"/>
+      </w:pPr>
+      <w:bookmarkStart w:id="25" w:name="software-developer-at-bearch-inc."/>
+      <w:bookmarkEnd w:id="25"/>
+      <w:r>
+        <w:t xml:space="preserve">Software Developer at Bearch, Inc.</w:t>
       </w:r>
     </w:p>
     <w:p>
@@ -362,7 +378,405 @@
         <w:pStyle w:val="FirstParagraph"/>
       </w:pPr>
       <w:r>
-        <w:t xml:space="preserve">Technologies:</w:t>
+        <w:t xml:space="preserve">November 2014 - April 2015</w:t>
+      </w:r>
+      <w:r>
+        <w:t xml:space="preserve"> </w:t>
+      </w:r>
+      <w:r>
+        <w:rPr>
+          <w:i/>
+        </w:rPr>
+        <w:t xml:space="preserve">(6 months)</w:t>
+      </w:r>
+    </w:p>
+    <w:p>
+      <w:pPr>
+        <w:pStyle w:val="BodyText"/>
+      </w:pPr>
+      <w:r>
+        <w:t xml:space="preserve">We developed an anonymous social network.</w:t>
+      </w:r>
+    </w:p>
+    <w:p>
+      <w:pPr>
+        <w:pStyle w:val="BodyText"/>
+      </w:pPr>
+      <w:r>
+        <w:t xml:space="preserve">The whole team worked with all parts of the development, so I had the</w:t>
+      </w:r>
+      <w:r>
+        <w:t xml:space="preserve"> </w:t>
+      </w:r>
+      <w:r>
+        <w:t xml:space="preserve">opportunity to work with a Go backend hosted on Google App Engine, an Android</w:t>
+      </w:r>
+      <w:r>
+        <w:t xml:space="preserve"> </w:t>
+      </w:r>
+      <w:r>
+        <w:t xml:space="preserve">and an IoS application. All of these technologies were new to me.</w:t>
+      </w:r>
+    </w:p>
+    <w:p>
+      <w:pPr>
+        <w:pStyle w:val="Heading3"/>
+      </w:pPr>
+      <w:bookmarkStart w:id="26" w:name="full-stack-developer-at-e-core"/>
+      <w:bookmarkEnd w:id="26"/>
+      <w:r>
+        <w:t xml:space="preserve">Full Stack Developer at e-Core</w:t>
+      </w:r>
+    </w:p>
+    <w:p>
+      <w:pPr>
+        <w:pStyle w:val="FirstParagraph"/>
+      </w:pPr>
+      <w:r>
+        <w:t xml:space="preserve">March 2013 - November 2014</w:t>
+      </w:r>
+      <w:r>
+        <w:t xml:space="preserve"> </w:t>
+      </w:r>
+      <w:r>
+        <w:rPr>
+          <w:i/>
+        </w:rPr>
+        <w:t xml:space="preserve">(1 year 9 months)</w:t>
+      </w:r>
+    </w:p>
+    <w:p>
+      <w:pPr>
+        <w:pStyle w:val="BodyText"/>
+      </w:pPr>
+      <w:r>
+        <w:t xml:space="preserve">We developed a single page application for a remote client in New York.</w:t>
+      </w:r>
+    </w:p>
+    <w:p>
+      <w:pPr>
+        <w:pStyle w:val="BodyText"/>
+      </w:pPr>
+      <w:r>
+        <w:t xml:space="preserve">It consisted mainly of Rails and Coffeescript, but I also had the opportunity</w:t>
+      </w:r>
+      <w:r>
+        <w:t xml:space="preserve"> </w:t>
+      </w:r>
+      <w:r>
+        <w:t xml:space="preserve">to learn Grails, Puppet, Chef, Solr, Mongo, Postgres and Redis among others. I</w:t>
+      </w:r>
+      <w:r>
+        <w:t xml:space="preserve"> </w:t>
+      </w:r>
+      <w:r>
+        <w:t xml:space="preserve">was hired not only because I knew some of the technologies involved but also</w:t>
+      </w:r>
+      <w:r>
+        <w:t xml:space="preserve"> </w:t>
+      </w:r>
+      <w:r>
+        <w:t xml:space="preserve">because I was willing to learn the ones I didn't know. This was a project that</w:t>
+      </w:r>
+      <w:r>
+        <w:t xml:space="preserve"> </w:t>
+      </w:r>
+      <w:r>
+        <w:t xml:space="preserve">could change very fast.</w:t>
+      </w:r>
+    </w:p>
+    <w:p>
+      <w:pPr>
+        <w:pStyle w:val="BodyText"/>
+      </w:pPr>
+      <w:r>
+        <w:t xml:space="preserve">This was my first significant contact with infrastructure and automation. After</w:t>
+      </w:r>
+      <w:r>
+        <w:t xml:space="preserve"> </w:t>
+      </w:r>
+      <w:r>
+        <w:t xml:space="preserve">I joined, we changed the deployment from a manual two hour process to fully</w:t>
+      </w:r>
+      <w:r>
+        <w:t xml:space="preserve"> </w:t>
+      </w:r>
+      <w:r>
+        <w:t xml:space="preserve">automatic 160 seconds. We experimented with virtual machines, docker</w:t>
+      </w:r>
+      <w:r>
+        <w:t xml:space="preserve"> </w:t>
+      </w:r>
+      <w:r>
+        <w:t xml:space="preserve">containers, different deploy and provisioning strategies. I spent most of my</w:t>
+      </w:r>
+      <w:r>
+        <w:t xml:space="preserve"> </w:t>
+      </w:r>
+      <w:r>
+        <w:t xml:space="preserve">time working from home, since the whole team was remote anyway.</w:t>
+      </w:r>
+    </w:p>
+    <w:p>
+      <w:pPr>
+        <w:pStyle w:val="Heading3"/>
+      </w:pPr>
+      <w:bookmarkStart w:id="27" w:name="full-stack-developer-at-codeminer42"/>
+      <w:bookmarkEnd w:id="27"/>
+      <w:r>
+        <w:t xml:space="preserve">Full Stack Developer at Codeminer42</w:t>
+      </w:r>
+    </w:p>
+    <w:p>
+      <w:pPr>
+        <w:pStyle w:val="FirstParagraph"/>
+      </w:pPr>
+      <w:r>
+        <w:t xml:space="preserve">July 2012 - February 2013</w:t>
+      </w:r>
+      <w:r>
+        <w:t xml:space="preserve"> </w:t>
+      </w:r>
+      <w:r>
+        <w:rPr>
+          <w:i/>
+        </w:rPr>
+        <w:t xml:space="preserve">(8 months)</w:t>
+      </w:r>
+    </w:p>
+    <w:p>
+      <w:pPr>
+        <w:pStyle w:val="BodyText"/>
+      </w:pPr>
+      <w:r>
+        <w:t xml:space="preserve">We developed systems for startups.</w:t>
+      </w:r>
+    </w:p>
+    <w:p>
+      <w:pPr>
+        <w:pStyle w:val="BodyText"/>
+      </w:pPr>
+      <w:r>
+        <w:t xml:space="preserve">It was my first experience with Rails, but also included some front-end</w:t>
+      </w:r>
+      <w:r>
+        <w:t xml:space="preserve"> </w:t>
+      </w:r>
+      <w:r>
+        <w:t xml:space="preserve">development. Since each developer was responsible for managing a whole project,</w:t>
+      </w:r>
+      <w:r>
+        <w:t xml:space="preserve"> </w:t>
+      </w:r>
+      <w:r>
+        <w:t xml:space="preserve">our responsibilities involved coding, creating interfaces, thinking about user</w:t>
+      </w:r>
+      <w:r>
+        <w:t xml:space="preserve"> </w:t>
+      </w:r>
+      <w:r>
+        <w:t xml:space="preserve">experience, negotiating with clients etc. Some of these things I had to learn</w:t>
+      </w:r>
+      <w:r>
+        <w:t xml:space="preserve"> </w:t>
+      </w:r>
+      <w:r>
+        <w:t xml:space="preserve">on the fly.</w:t>
+      </w:r>
+    </w:p>
+    <w:p>
+      <w:pPr>
+        <w:pStyle w:val="BodyText"/>
+      </w:pPr>
+      <w:r>
+        <w:t xml:space="preserve">We tried to incorporate and contribute to edge rails and gems. We also tried to</w:t>
+      </w:r>
+      <w:r>
+        <w:t xml:space="preserve"> </w:t>
+      </w:r>
+      <w:r>
+        <w:t xml:space="preserve">focus on fast delivery, adopting agile practices that helped us achieve that</w:t>
+      </w:r>
+      <w:r>
+        <w:t xml:space="preserve"> </w:t>
+      </w:r>
+      <w:r>
+        <w:t xml:space="preserve">goal. We were a very tightly coupled team with similar backgrounds and</w:t>
+      </w:r>
+      <w:r>
+        <w:t xml:space="preserve"> </w:t>
+      </w:r>
+      <w:r>
+        <w:t xml:space="preserve">motivations.</w:t>
+      </w:r>
+    </w:p>
+    <w:p>
+      <w:pPr>
+        <w:pStyle w:val="BodyText"/>
+      </w:pPr>
+      <w:r>
+        <w:t xml:space="preserve">I was also one of the first people to be hired on our branch of the company, so</w:t>
+      </w:r>
+      <w:r>
+        <w:t xml:space="preserve"> </w:t>
+      </w:r>
+      <w:r>
+        <w:t xml:space="preserve">I had the opportunity to help build the culture we wanted. Even given my</w:t>
+      </w:r>
+      <w:r>
+        <w:t xml:space="preserve"> </w:t>
+      </w:r>
+      <w:r>
+        <w:t xml:space="preserve">inexperience at the time, I learned a lot from the experience and it helped</w:t>
+      </w:r>
+      <w:r>
+        <w:t xml:space="preserve"> </w:t>
+      </w:r>
+      <w:r>
+        <w:t xml:space="preserve">shape some of my future career goals.</w:t>
+      </w:r>
+    </w:p>
+    <w:p>
+      <w:pPr>
+        <w:pStyle w:val="Heading3"/>
+      </w:pPr>
+      <w:bookmarkStart w:id="28" w:name="development-consultant-at-thoughtworks"/>
+      <w:bookmarkEnd w:id="28"/>
+      <w:r>
+        <w:t xml:space="preserve">Development Consultant at ThoughtWorks</w:t>
+      </w:r>
+    </w:p>
+    <w:p>
+      <w:pPr>
+        <w:pStyle w:val="FirstParagraph"/>
+      </w:pPr>
+      <w:r>
+        <w:t xml:space="preserve">January 2011 - June 2012</w:t>
+      </w:r>
+      <w:r>
+        <w:t xml:space="preserve"> </w:t>
+      </w:r>
+      <w:r>
+        <w:rPr>
+          <w:i/>
+        </w:rPr>
+        <w:t xml:space="preserve">(1 year 6 months)</w:t>
+      </w:r>
+    </w:p>
+    <w:p>
+      <w:pPr>
+        <w:pStyle w:val="BodyText"/>
+      </w:pPr>
+      <w:r>
+        <w:t xml:space="preserve">Consisted mainly of consulting and web development for the retail industry,</w:t>
+      </w:r>
+      <w:r>
+        <w:t xml:space="preserve"> </w:t>
+      </w:r>
+      <w:r>
+        <w:t xml:space="preserve">with daily client facing situations. I worked mostly on maintaining and</w:t>
+      </w:r>
+      <w:r>
+        <w:t xml:space="preserve"> </w:t>
+      </w:r>
+      <w:r>
+        <w:t xml:space="preserve">developing new features for a large legacy Java code base. Teams were</w:t>
+      </w:r>
+      <w:r>
+        <w:t xml:space="preserve"> </w:t>
+      </w:r>
+      <w:r>
+        <w:t xml:space="preserve">distributed across Brazil, India and the US.</w:t>
+      </w:r>
+    </w:p>
+    <w:p>
+      <w:pPr>
+        <w:pStyle w:val="BodyText"/>
+      </w:pPr>
+      <w:r>
+        <w:t xml:space="preserve">This was my first contact with agile practices. I have learned much from it,</w:t>
+      </w:r>
+      <w:r>
+        <w:t xml:space="preserve"> </w:t>
+      </w:r>
+      <w:r>
+        <w:t xml:space="preserve">including the importance of pair programming, TDD and Continuous Integration. I</w:t>
+      </w:r>
+      <w:r>
+        <w:t xml:space="preserve"> </w:t>
+      </w:r>
+      <w:r>
+        <w:t xml:space="preserve">had a mentor that helped me build most of my ideas about development.</w:t>
+      </w:r>
+    </w:p>
+    <w:p>
+      <w:pPr>
+        <w:pStyle w:val="BodyText"/>
+      </w:pPr>
+      <w:r>
+        <w:t xml:space="preserve">I was part of initiatives to improve the development and feedback cycles. We</w:t>
+      </w:r>
+      <w:r>
+        <w:t xml:space="preserve"> </w:t>
+      </w:r>
+      <w:r>
+        <w:t xml:space="preserve">introduced Javascript unit tests into the continuous integration framework,</w:t>
+      </w:r>
+      <w:r>
+        <w:t xml:space="preserve"> </w:t>
+      </w:r>
+      <w:r>
+        <w:t xml:space="preserve">incentivized the culture of looking into build status and extended the</w:t>
+      </w:r>
+      <w:r>
+        <w:t xml:space="preserve"> </w:t>
+      </w:r>
+      <w:r>
+        <w:t xml:space="preserve">development tools. All of these initiatives improved the team speed and</w:t>
+      </w:r>
+      <w:r>
+        <w:t xml:space="preserve"> </w:t>
+      </w:r>
+      <w:r>
+        <w:t xml:space="preserve">motivation. I was really proud to build something important for the team.</w:t>
+      </w:r>
+    </w:p>
+    <w:p>
+      <w:pPr>
+        <w:pStyle w:val="Heading2"/>
+      </w:pPr>
+      <w:bookmarkStart w:id="29" w:name="education"/>
+      <w:bookmarkEnd w:id="29"/>
+      <w:r>
+        <w:t xml:space="preserve">Education</w:t>
+      </w:r>
+    </w:p>
+    <w:p>
+      <w:pPr>
+        <w:pStyle w:val="Heading3"/>
+      </w:pPr>
+      <w:bookmarkStart w:id="30" w:name="universidade-federal-do-piauí-ufpi"/>
+      <w:bookmarkEnd w:id="30"/>
+      <w:r>
+        <w:t xml:space="preserve">Universidade Federal do Piauí (UFPI)</w:t>
+      </w:r>
+    </w:p>
+    <w:p>
+      <w:pPr>
+        <w:pStyle w:val="FirstParagraph"/>
+      </w:pPr>
+      <w:r>
+        <w:t xml:space="preserve">Bachelor of Science (BS), Computer Science, 2004 - 2007</w:t>
+      </w:r>
+    </w:p>
+    <w:p>
+      <w:pPr>
+        <w:pStyle w:val="Heading2"/>
+      </w:pPr>
+      <w:bookmarkStart w:id="31" w:name="languages"/>
+      <w:bookmarkEnd w:id="31"/>
+      <w:r>
+        <w:t xml:space="preserve">Languages</w:t>
       </w:r>
     </w:p>
     <w:p>
@@ -374,7 +788,7 @@
         </w:numPr>
       </w:pPr>
       <w:r>
-        <w:t xml:space="preserve">Ruby, Javascript and Coffeescript</w:t>
+        <w:t xml:space="preserve">Portuguese (Native)</w:t>
       </w:r>
     </w:p>
     <w:p>
@@ -382,458 +796,6 @@
         <w:pStyle w:val="Compact"/>
         <w:numPr>
           <w:numId w:val="1003"/>
-          <w:ilvl w:val="0"/>
-        </w:numPr>
-      </w:pPr>
-      <w:r>
-        <w:t xml:space="preserve">Rails and Backbone</w:t>
-      </w:r>
-    </w:p>
-    <w:p>
-      <w:pPr>
-        <w:pStyle w:val="Compact"/>
-        <w:numPr>
-          <w:numId w:val="1003"/>
-          <w:ilvl w:val="0"/>
-        </w:numPr>
-      </w:pPr>
-      <w:r>
-        <w:t xml:space="preserve">Ffmpeg and x264</w:t>
-      </w:r>
-    </w:p>
-    <w:p>
-      <w:pPr>
-        <w:pStyle w:val="Heading3"/>
-      </w:pPr>
-      <w:bookmarkStart w:id="25" w:name="software-developer-at-bearch-inc."/>
-      <w:bookmarkEnd w:id="25"/>
-      <w:r>
-        <w:t xml:space="preserve">Software Developer at Bearch, Inc.</w:t>
-      </w:r>
-    </w:p>
-    <w:p>
-      <w:pPr>
-        <w:pStyle w:val="FirstParagraph"/>
-      </w:pPr>
-      <w:r>
-        <w:t xml:space="preserve">November 2014 - April 2015</w:t>
-      </w:r>
-      <w:r>
-        <w:t xml:space="preserve"> </w:t>
-      </w:r>
-      <w:r>
-        <w:rPr>
-          <w:i/>
-        </w:rPr>
-        <w:t xml:space="preserve">(6 months)</w:t>
-      </w:r>
-    </w:p>
-    <w:p>
-      <w:pPr>
-        <w:pStyle w:val="BodyText"/>
-      </w:pPr>
-      <w:r>
-        <w:t xml:space="preserve">We developed an anonymous social network.</w:t>
-      </w:r>
-    </w:p>
-    <w:p>
-      <w:pPr>
-        <w:pStyle w:val="BodyText"/>
-      </w:pPr>
-      <w:r>
-        <w:t xml:space="preserve">The whole team worked with all parts of the development, so I had the</w:t>
-      </w:r>
-      <w:r>
-        <w:t xml:space="preserve"> </w:t>
-      </w:r>
-      <w:r>
-        <w:t xml:space="preserve">opportunity to work with a Go backend hosted on Google App Engine, an Android</w:t>
-      </w:r>
-      <w:r>
-        <w:t xml:space="preserve"> </w:t>
-      </w:r>
-      <w:r>
-        <w:t xml:space="preserve">and an IoS application. All of these technologies were new to me.</w:t>
-      </w:r>
-    </w:p>
-    <w:p>
-      <w:pPr>
-        <w:pStyle w:val="Heading3"/>
-      </w:pPr>
-      <w:bookmarkStart w:id="26" w:name="full-stack-developer-at-e-core"/>
-      <w:bookmarkEnd w:id="26"/>
-      <w:r>
-        <w:t xml:space="preserve">Full Stack Developer at e-Core</w:t>
-      </w:r>
-    </w:p>
-    <w:p>
-      <w:pPr>
-        <w:pStyle w:val="FirstParagraph"/>
-      </w:pPr>
-      <w:r>
-        <w:t xml:space="preserve">March 2013 - November 2014</w:t>
-      </w:r>
-      <w:r>
-        <w:t xml:space="preserve"> </w:t>
-      </w:r>
-      <w:r>
-        <w:rPr>
-          <w:i/>
-        </w:rPr>
-        <w:t xml:space="preserve">(1 year 9 months)</w:t>
-      </w:r>
-    </w:p>
-    <w:p>
-      <w:pPr>
-        <w:pStyle w:val="BodyText"/>
-      </w:pPr>
-      <w:r>
-        <w:t xml:space="preserve">We developed a single page application for a remote client in New York.</w:t>
-      </w:r>
-    </w:p>
-    <w:p>
-      <w:pPr>
-        <w:pStyle w:val="BodyText"/>
-      </w:pPr>
-      <w:r>
-        <w:t xml:space="preserve">It consisted mainly of Rails and Coffeescript, but I also had the opportunity</w:t>
-      </w:r>
-      <w:r>
-        <w:t xml:space="preserve"> </w:t>
-      </w:r>
-      <w:r>
-        <w:t xml:space="preserve">to learn Grails, Puppet, Chef, Solr, Mongo, Postgres and Redis among others. I</w:t>
-      </w:r>
-      <w:r>
-        <w:t xml:space="preserve"> </w:t>
-      </w:r>
-      <w:r>
-        <w:t xml:space="preserve">was hired not only because I knew some of the technologies involved but also</w:t>
-      </w:r>
-      <w:r>
-        <w:t xml:space="preserve"> </w:t>
-      </w:r>
-      <w:r>
-        <w:t xml:space="preserve">because I was willing to learn the ones I didn't know. This was a project that</w:t>
-      </w:r>
-      <w:r>
-        <w:t xml:space="preserve"> </w:t>
-      </w:r>
-      <w:r>
-        <w:t xml:space="preserve">could change very fast.</w:t>
-      </w:r>
-    </w:p>
-    <w:p>
-      <w:pPr>
-        <w:pStyle w:val="BodyText"/>
-      </w:pPr>
-      <w:r>
-        <w:t xml:space="preserve">This was my first significant contact with infrastructure and automation. After</w:t>
-      </w:r>
-      <w:r>
-        <w:t xml:space="preserve"> </w:t>
-      </w:r>
-      <w:r>
-        <w:t xml:space="preserve">I joined, we changed the deployment from a manual two hour process to fully</w:t>
-      </w:r>
-      <w:r>
-        <w:t xml:space="preserve"> </w:t>
-      </w:r>
-      <w:r>
-        <w:t xml:space="preserve">automatic 160 seconds. We experimented with virtual machines, docker</w:t>
-      </w:r>
-      <w:r>
-        <w:t xml:space="preserve"> </w:t>
-      </w:r>
-      <w:r>
-        <w:t xml:space="preserve">containers, different deploy and provisioning strategies. I spent most of my</w:t>
-      </w:r>
-      <w:r>
-        <w:t xml:space="preserve"> </w:t>
-      </w:r>
-      <w:r>
-        <w:t xml:space="preserve">time working from home, since the whole team was remote anyway.</w:t>
-      </w:r>
-    </w:p>
-    <w:p>
-      <w:pPr>
-        <w:pStyle w:val="Heading3"/>
-      </w:pPr>
-      <w:bookmarkStart w:id="27" w:name="full-stack-developer-at-codeminer42"/>
-      <w:bookmarkEnd w:id="27"/>
-      <w:r>
-        <w:t xml:space="preserve">Full Stack Developer at Codeminer42</w:t>
-      </w:r>
-    </w:p>
-    <w:p>
-      <w:pPr>
-        <w:pStyle w:val="FirstParagraph"/>
-      </w:pPr>
-      <w:r>
-        <w:t xml:space="preserve">July 2012 - February 2013</w:t>
-      </w:r>
-      <w:r>
-        <w:t xml:space="preserve"> </w:t>
-      </w:r>
-      <w:r>
-        <w:rPr>
-          <w:i/>
-        </w:rPr>
-        <w:t xml:space="preserve">(8 months)</w:t>
-      </w:r>
-    </w:p>
-    <w:p>
-      <w:pPr>
-        <w:pStyle w:val="BodyText"/>
-      </w:pPr>
-      <w:r>
-        <w:t xml:space="preserve">We developed systems for startups.</w:t>
-      </w:r>
-    </w:p>
-    <w:p>
-      <w:pPr>
-        <w:pStyle w:val="BodyText"/>
-      </w:pPr>
-      <w:r>
-        <w:t xml:space="preserve">It was my first experience with Rails, but also included some front-end</w:t>
-      </w:r>
-      <w:r>
-        <w:t xml:space="preserve"> </w:t>
-      </w:r>
-      <w:r>
-        <w:t xml:space="preserve">development. Since each developer was responsible for managing a whole project,</w:t>
-      </w:r>
-      <w:r>
-        <w:t xml:space="preserve"> </w:t>
-      </w:r>
-      <w:r>
-        <w:t xml:space="preserve">our responsibilities involved coding, creating interfaces, thinking about user</w:t>
-      </w:r>
-      <w:r>
-        <w:t xml:space="preserve"> </w:t>
-      </w:r>
-      <w:r>
-        <w:t xml:space="preserve">experience, negotiating with clients etc. Some of these things I had to learn</w:t>
-      </w:r>
-      <w:r>
-        <w:t xml:space="preserve"> </w:t>
-      </w:r>
-      <w:r>
-        <w:t xml:space="preserve">on the fly.</w:t>
-      </w:r>
-    </w:p>
-    <w:p>
-      <w:pPr>
-        <w:pStyle w:val="BodyText"/>
-      </w:pPr>
-      <w:r>
-        <w:t xml:space="preserve">We tried to incorporate and contribute to edge rails and gems. We also tried to</w:t>
-      </w:r>
-      <w:r>
-        <w:t xml:space="preserve"> </w:t>
-      </w:r>
-      <w:r>
-        <w:t xml:space="preserve">focus on fast delivery, adopting agile practices that helped us achieve that</w:t>
-      </w:r>
-      <w:r>
-        <w:t xml:space="preserve"> </w:t>
-      </w:r>
-      <w:r>
-        <w:t xml:space="preserve">goal. We were a very tightly coupled team with similar backgrounds and</w:t>
-      </w:r>
-      <w:r>
-        <w:t xml:space="preserve"> </w:t>
-      </w:r>
-      <w:r>
-        <w:t xml:space="preserve">motivations.</w:t>
-      </w:r>
-    </w:p>
-    <w:p>
-      <w:pPr>
-        <w:pStyle w:val="BodyText"/>
-      </w:pPr>
-      <w:r>
-        <w:t xml:space="preserve">I was also one of the first people to be hired on our branch of the company, so</w:t>
-      </w:r>
-      <w:r>
-        <w:t xml:space="preserve"> </w:t>
-      </w:r>
-      <w:r>
-        <w:t xml:space="preserve">I had the opportunity to help build the culture we wanted. Even given my</w:t>
-      </w:r>
-      <w:r>
-        <w:t xml:space="preserve"> </w:t>
-      </w:r>
-      <w:r>
-        <w:t xml:space="preserve">inexperience at the time, I learned a lot from the experience and it helped</w:t>
-      </w:r>
-      <w:r>
-        <w:t xml:space="preserve"> </w:t>
-      </w:r>
-      <w:r>
-        <w:t xml:space="preserve">shape some of my future career goals.</w:t>
-      </w:r>
-    </w:p>
-    <w:p>
-      <w:pPr>
-        <w:pStyle w:val="Heading3"/>
-      </w:pPr>
-      <w:bookmarkStart w:id="28" w:name="development-consultant-at-thoughtworks"/>
-      <w:bookmarkEnd w:id="28"/>
-      <w:r>
-        <w:t xml:space="preserve">Development Consultant at ThoughtWorks</w:t>
-      </w:r>
-    </w:p>
-    <w:p>
-      <w:pPr>
-        <w:pStyle w:val="FirstParagraph"/>
-      </w:pPr>
-      <w:r>
-        <w:t xml:space="preserve">January 2011 - June 2012</w:t>
-      </w:r>
-      <w:r>
-        <w:t xml:space="preserve"> </w:t>
-      </w:r>
-      <w:r>
-        <w:rPr>
-          <w:i/>
-        </w:rPr>
-        <w:t xml:space="preserve">(1 year 6 months)</w:t>
-      </w:r>
-    </w:p>
-    <w:p>
-      <w:pPr>
-        <w:pStyle w:val="BodyText"/>
-      </w:pPr>
-      <w:r>
-        <w:t xml:space="preserve">Consisted mainly of consulting and web development for the retail industry,</w:t>
-      </w:r>
-      <w:r>
-        <w:t xml:space="preserve"> </w:t>
-      </w:r>
-      <w:r>
-        <w:t xml:space="preserve">with daily client facing situations. I worked mostly on maintaining and</w:t>
-      </w:r>
-      <w:r>
-        <w:t xml:space="preserve"> </w:t>
-      </w:r>
-      <w:r>
-        <w:t xml:space="preserve">developing new features for a large legacy Java code base. Teams were</w:t>
-      </w:r>
-      <w:r>
-        <w:t xml:space="preserve"> </w:t>
-      </w:r>
-      <w:r>
-        <w:t xml:space="preserve">distributed across Brazil, India and the US.</w:t>
-      </w:r>
-    </w:p>
-    <w:p>
-      <w:pPr>
-        <w:pStyle w:val="BodyText"/>
-      </w:pPr>
-      <w:r>
-        <w:t xml:space="preserve">This was my first contact with agile practices. I have learned much from it,</w:t>
-      </w:r>
-      <w:r>
-        <w:t xml:space="preserve"> </w:t>
-      </w:r>
-      <w:r>
-        <w:t xml:space="preserve">including the importance of pair programming, TDD and Continuous Integration. I</w:t>
-      </w:r>
-      <w:r>
-        <w:t xml:space="preserve"> </w:t>
-      </w:r>
-      <w:r>
-        <w:t xml:space="preserve">had a mentor that helped me build most of my ideas about development.</w:t>
-      </w:r>
-    </w:p>
-    <w:p>
-      <w:pPr>
-        <w:pStyle w:val="BodyText"/>
-      </w:pPr>
-      <w:r>
-        <w:t xml:space="preserve">I was part of initiatives to improve the development and feedback cycles. We</w:t>
-      </w:r>
-      <w:r>
-        <w:t xml:space="preserve"> </w:t>
-      </w:r>
-      <w:r>
-        <w:t xml:space="preserve">introduced Javascript unit tests into the continuous integration framework,</w:t>
-      </w:r>
-      <w:r>
-        <w:t xml:space="preserve"> </w:t>
-      </w:r>
-      <w:r>
-        <w:t xml:space="preserve">incentivized the culture of looking into build status and extended the</w:t>
-      </w:r>
-      <w:r>
-        <w:t xml:space="preserve"> </w:t>
-      </w:r>
-      <w:r>
-        <w:t xml:space="preserve">development tools. All of these initiatives improved the team speed and</w:t>
-      </w:r>
-      <w:r>
-        <w:t xml:space="preserve"> </w:t>
-      </w:r>
-      <w:r>
-        <w:t xml:space="preserve">motivation. I was really proud to build something important for the team.</w:t>
-      </w:r>
-    </w:p>
-    <w:p>
-      <w:pPr>
-        <w:pStyle w:val="Heading2"/>
-      </w:pPr>
-      <w:bookmarkStart w:id="29" w:name="education"/>
-      <w:bookmarkEnd w:id="29"/>
-      <w:r>
-        <w:t xml:space="preserve">Education</w:t>
-      </w:r>
-    </w:p>
-    <w:p>
-      <w:pPr>
-        <w:pStyle w:val="Heading3"/>
-      </w:pPr>
-      <w:bookmarkStart w:id="30" w:name="universidade-federal-do-piauí-ufpi"/>
-      <w:bookmarkEnd w:id="30"/>
-      <w:r>
-        <w:t xml:space="preserve">Universidade Federal do Piauí (UFPI)</w:t>
-      </w:r>
-    </w:p>
-    <w:p>
-      <w:pPr>
-        <w:pStyle w:val="FirstParagraph"/>
-      </w:pPr>
-      <w:r>
-        <w:t xml:space="preserve">Bachelor of Science (BS), Computer Science, 2004 - 2007</w:t>
-      </w:r>
-    </w:p>
-    <w:p>
-      <w:pPr>
-        <w:pStyle w:val="Heading2"/>
-      </w:pPr>
-      <w:bookmarkStart w:id="31" w:name="languages"/>
-      <w:bookmarkEnd w:id="31"/>
-      <w:r>
-        <w:t xml:space="preserve">Languages</w:t>
-      </w:r>
-    </w:p>
-    <w:p>
-      <w:pPr>
-        <w:pStyle w:val="Compact"/>
-        <w:numPr>
-          <w:numId w:val="1004"/>
-          <w:ilvl w:val="0"/>
-        </w:numPr>
-      </w:pPr>
-      <w:r>
-        <w:t xml:space="preserve">Portuguese (Native)</w:t>
-      </w:r>
-    </w:p>
-    <w:p>
-      <w:pPr>
-        <w:pStyle w:val="Compact"/>
-        <w:numPr>
-          <w:numId w:val="1004"/>
           <w:ilvl w:val="0"/>
         </w:numPr>
       </w:pPr>
@@ -949,7 +911,7 @@
     </w:lvl>
   </w:abstractNum>
   <w:abstractNum w:abstractNumId="990">
-    <w:nsid w:val="43d50b0e"/>
+    <w:nsid w:val="57f1ae64"/>
     <w:multiLevelType w:val="multilevel"/>
     <w:lvl w:ilvl="0">
       <w:numFmt w:val="bullet"/>
@@ -1030,7 +992,7 @@
     </w:lvl>
   </w:abstractNum>
   <w:abstractNum w:abstractNumId="991">
-    <w:nsid w:val="284c3224"/>
+    <w:nsid w:val="5094dd1e"/>
     <w:multiLevelType w:val="multilevel"/>
     <w:lvl w:ilvl="0">
       <w:numFmt w:val="bullet"/>
@@ -1123,9 +1085,6 @@
     <w:abstractNumId w:val="991"/>
   </w:num>
   <w:num w:numId="1003">
-    <w:abstractNumId w:val="991"/>
-  </w:num>
-  <w:num w:numId="1004">
     <w:abstractNumId w:val="991"/>
   </w:num>
 </w:numbering>

</xml_diff>

<commit_message>
Add current Movinga experience
</commit_message>
<xml_diff>
--- a/resume.docx
+++ b/resume.docx
@@ -61,7 +61,9 @@
       <w:tr>
         <w:tc>
           <w:p>
-            <w:pStyle w:val="Compact"/>
+            <w:pPr>
+              <w:pStyle w:val="Compact"/>
+            </w:pPr>
           </w:p>
         </w:tc>
       </w:tr>
@@ -94,7 +96,7 @@
         <w:t xml:space="preserve"> </w:t>
       </w:r>
       <w:r>
-        <w:t xml:space="preserve">different layers of software development, including backend, front end, mobile</w:t>
+        <w:t xml:space="preserve">different layers of software development, including backend, frontend, mobile</w:t>
       </w:r>
       <w:r>
         <w:t xml:space="preserve"> </w:t>
@@ -193,9 +195,115 @@
       <w:pPr>
         <w:pStyle w:val="Heading3"/>
       </w:pPr>
-      <w:bookmarkStart w:id="24" w:name="software-developer-at-globo.com"/>
+      <w:bookmarkStart w:id="24" w:name="software-developer-at-movinga"/>
       <w:bookmarkEnd w:id="24"/>
       <w:r>
+        <w:t xml:space="preserve">Software Developer at Movinga</w:t>
+      </w:r>
+    </w:p>
+    <w:p>
+      <w:pPr>
+        <w:pStyle w:val="FirstParagraph"/>
+      </w:pPr>
+      <w:r>
+        <w:t xml:space="preserve">Feb 2017 - present</w:t>
+      </w:r>
+    </w:p>
+    <w:p>
+      <w:pPr>
+        <w:pStyle w:val="BodyText"/>
+      </w:pPr>
+      <w:r>
+        <w:t xml:space="preserve">I joined a team of full-stack developers at Movinga and immediately started</w:t>
+      </w:r>
+      <w:r>
+        <w:t xml:space="preserve"> </w:t>
+      </w:r>
+      <w:r>
+        <w:t xml:space="preserve">working on a micro service and its three client applications. I was also</w:t>
+      </w:r>
+      <w:r>
+        <w:t xml:space="preserve"> </w:t>
+      </w:r>
+      <w:r>
+        <w:t xml:space="preserve">responsible for starting a couple of frontend applications from scratch. Later</w:t>
+      </w:r>
+      <w:r>
+        <w:t xml:space="preserve"> </w:t>
+      </w:r>
+      <w:r>
+        <w:t xml:space="preserve">we extracted a pricing micro service from the main legacy code in order to</w:t>
+      </w:r>
+      <w:r>
+        <w:t xml:space="preserve"> </w:t>
+      </w:r>
+      <w:r>
+        <w:t xml:space="preserve">improve deployment times, frequency (from once every two weeks to 10 times a</w:t>
+      </w:r>
+      <w:r>
+        <w:t xml:space="preserve"> </w:t>
+      </w:r>
+      <w:r>
+        <w:t xml:space="preserve">day) and provide better insights about our prices.</w:t>
+      </w:r>
+    </w:p>
+    <w:p>
+      <w:pPr>
+        <w:pStyle w:val="BodyText"/>
+      </w:pPr>
+      <w:r>
+        <w:t xml:space="preserve">Technologies:</w:t>
+      </w:r>
+    </w:p>
+    <w:p>
+      <w:pPr>
+        <w:pStyle w:val="Compact"/>
+        <w:numPr>
+          <w:numId w:val="1001"/>
+          <w:ilvl w:val="0"/>
+        </w:numPr>
+      </w:pPr>
+      <w:r>
+        <w:t xml:space="preserve">Ruby, Javascript</w:t>
+      </w:r>
+    </w:p>
+    <w:p>
+      <w:pPr>
+        <w:pStyle w:val="Compact"/>
+        <w:numPr>
+          <w:numId w:val="1001"/>
+          <w:ilvl w:val="0"/>
+        </w:numPr>
+      </w:pPr>
+      <w:r>
+        <w:t xml:space="preserve">Grape, React, Redux and other supporting libraries for both frontend and</w:t>
+      </w:r>
+      <w:r>
+        <w:t xml:space="preserve"> </w:t>
+      </w:r>
+      <w:r>
+        <w:t xml:space="preserve">backend</w:t>
+      </w:r>
+    </w:p>
+    <w:p>
+      <w:pPr>
+        <w:pStyle w:val="Compact"/>
+        <w:numPr>
+          <w:numId w:val="1001"/>
+          <w:ilvl w:val="0"/>
+        </w:numPr>
+      </w:pPr>
+      <w:r>
+        <w:t xml:space="preserve">AWS, Docker</w:t>
+      </w:r>
+    </w:p>
+    <w:p>
+      <w:pPr>
+        <w:pStyle w:val="Heading3"/>
+      </w:pPr>
+      <w:bookmarkStart w:id="25" w:name="software-developer-at-globo.com"/>
+      <w:bookmarkEnd w:id="25"/>
+      <w:r>
         <w:t xml:space="preserve">Software Developer at Globo.com</w:t>
       </w:r>
     </w:p>
@@ -204,7 +312,7 @@
         <w:pStyle w:val="FirstParagraph"/>
       </w:pPr>
       <w:r>
-        <w:t xml:space="preserve">May 2015 - Present</w:t>
+        <w:t xml:space="preserve">May 2015 - Jan 2017</w:t>
       </w:r>
     </w:p>
     <w:p>
@@ -212,7 +320,7 @@
         <w:pStyle w:val="BodyText"/>
       </w:pPr>
       <w:r>
-        <w:t xml:space="preserve">I joined Globo.com to work on the web media platform team. Our team is</w:t>
+        <w:t xml:space="preserve">I joined Globo.com to work on the web media platform team. Our team was</w:t>
       </w:r>
       <w:r>
         <w:t xml:space="preserve"> </w:t>
@@ -224,31 +332,31 @@
         <w:t xml:space="preserve"> </w:t>
       </w:r>
       <w:r>
-        <w:t xml:space="preserve">delivery. We work on a system that provides both an UI and an API for uploading</w:t>
-      </w:r>
-      <w:r>
-        <w:t xml:space="preserve"> </w:t>
-      </w:r>
-      <w:r>
-        <w:t xml:space="preserve">videos and metadata. This system is distributed in more than 50 locations</w:t>
-      </w:r>
-      <w:r>
-        <w:t xml:space="preserve"> </w:t>
-      </w:r>
-      <w:r>
-        <w:t xml:space="preserve">across Brazil, gathering and processing videos from all partners. We process</w:t>
-      </w:r>
-      <w:r>
-        <w:t xml:space="preserve"> </w:t>
-      </w:r>
-      <w:r>
-        <w:t xml:space="preserve">more than 2.5TB of videos on a weekly basis, accounting for more than a</w:t>
-      </w:r>
-      <w:r>
-        <w:t xml:space="preserve"> </w:t>
-      </w:r>
-      <w:r>
-        <w:t xml:space="preserve">thousand hours of content.</w:t>
+        <w:t xml:space="preserve">delivery. We worked on a system that provided both an UI and an API for</w:t>
+      </w:r>
+      <w:r>
+        <w:t xml:space="preserve"> </w:t>
+      </w:r>
+      <w:r>
+        <w:t xml:space="preserve">uploading videos and metadata. This system was distributed in more than 50</w:t>
+      </w:r>
+      <w:r>
+        <w:t xml:space="preserve"> </w:t>
+      </w:r>
+      <w:r>
+        <w:t xml:space="preserve">locations across Brazil, gathering and processing videos from all partners. We</w:t>
+      </w:r>
+      <w:r>
+        <w:t xml:space="preserve"> </w:t>
+      </w:r>
+      <w:r>
+        <w:t xml:space="preserve">processed more than 2.5TB of videos on a weekly basis, accounting for more than</w:t>
+      </w:r>
+      <w:r>
+        <w:t xml:space="preserve"> </w:t>
+      </w:r>
+      <w:r>
+        <w:t xml:space="preserve">a thousand hours of content.</w:t>
       </w:r>
     </w:p>
     <w:p>
@@ -263,7 +371,7 @@
       <w:pPr>
         <w:pStyle w:val="Compact"/>
         <w:numPr>
-          <w:numId w:val="1001"/>
+          <w:numId w:val="1002"/>
           <w:ilvl w:val="0"/>
         </w:numPr>
       </w:pPr>
@@ -281,7 +389,7 @@
       <w:pPr>
         <w:pStyle w:val="Compact"/>
         <w:numPr>
-          <w:numId w:val="1001"/>
+          <w:numId w:val="1002"/>
           <w:ilvl w:val="0"/>
         </w:numPr>
       </w:pPr>
@@ -293,7 +401,7 @@
       <w:pPr>
         <w:pStyle w:val="Compact"/>
         <w:numPr>
-          <w:numId w:val="1001"/>
+          <w:numId w:val="1002"/>
           <w:ilvl w:val="0"/>
         </w:numPr>
       </w:pPr>
@@ -311,7 +419,7 @@
       <w:pPr>
         <w:pStyle w:val="Compact"/>
         <w:numPr>
-          <w:numId w:val="1001"/>
+          <w:numId w:val="1002"/>
           <w:ilvl w:val="0"/>
         </w:numPr>
       </w:pPr>
@@ -323,7 +431,7 @@
       <w:pPr>
         <w:pStyle w:val="Compact"/>
         <w:numPr>
-          <w:numId w:val="1001"/>
+          <w:numId w:val="1002"/>
           <w:ilvl w:val="0"/>
         </w:numPr>
       </w:pPr>
@@ -343,7 +451,7 @@
       <w:pPr>
         <w:pStyle w:val="Compact"/>
         <w:numPr>
-          <w:numId w:val="1002"/>
+          <w:numId w:val="1003"/>
           <w:ilvl w:val="0"/>
         </w:numPr>
       </w:pPr>
@@ -355,7 +463,7 @@
       <w:pPr>
         <w:pStyle w:val="Compact"/>
         <w:numPr>
-          <w:numId w:val="1002"/>
+          <w:numId w:val="1003"/>
           <w:ilvl w:val="0"/>
         </w:numPr>
       </w:pPr>
@@ -367,7 +475,7 @@
       <w:pPr>
         <w:pStyle w:val="Compact"/>
         <w:numPr>
-          <w:numId w:val="1002"/>
+          <w:numId w:val="1003"/>
           <w:ilvl w:val="0"/>
         </w:numPr>
       </w:pPr>
@@ -379,7 +487,7 @@
       <w:pPr>
         <w:pStyle w:val="Compact"/>
         <w:numPr>
-          <w:numId w:val="1002"/>
+          <w:numId w:val="1003"/>
           <w:ilvl w:val="0"/>
         </w:numPr>
       </w:pPr>
@@ -391,8 +499,8 @@
       <w:pPr>
         <w:pStyle w:val="Heading3"/>
       </w:pPr>
-      <w:bookmarkStart w:id="25" w:name="software-developer-at-bearch-inc."/>
-      <w:bookmarkEnd w:id="25"/>
+      <w:bookmarkStart w:id="26" w:name="software-developer-at-bearch-inc."/>
+      <w:bookmarkEnd w:id="26"/>
       <w:r>
         <w:t xml:space="preserve">Software Developer at Bearch, Inc.</w:t>
       </w:r>
@@ -452,7 +560,7 @@
       <w:pPr>
         <w:pStyle w:val="Compact"/>
         <w:numPr>
-          <w:numId w:val="1003"/>
+          <w:numId w:val="1004"/>
           <w:ilvl w:val="0"/>
         </w:numPr>
       </w:pPr>
@@ -470,7 +578,7 @@
       <w:pPr>
         <w:pStyle w:val="Compact"/>
         <w:numPr>
-          <w:numId w:val="1003"/>
+          <w:numId w:val="1004"/>
           <w:ilvl w:val="0"/>
         </w:numPr>
       </w:pPr>
@@ -488,7 +596,7 @@
       <w:pPr>
         <w:pStyle w:val="Compact"/>
         <w:numPr>
-          <w:numId w:val="1003"/>
+          <w:numId w:val="1004"/>
           <w:ilvl w:val="0"/>
         </w:numPr>
       </w:pPr>
@@ -506,7 +614,7 @@
       <w:pPr>
         <w:pStyle w:val="Compact"/>
         <w:numPr>
-          <w:numId w:val="1003"/>
+          <w:numId w:val="1004"/>
           <w:ilvl w:val="0"/>
         </w:numPr>
       </w:pPr>
@@ -526,7 +634,7 @@
       <w:pPr>
         <w:pStyle w:val="Compact"/>
         <w:numPr>
-          <w:numId w:val="1004"/>
+          <w:numId w:val="1005"/>
           <w:ilvl w:val="0"/>
         </w:numPr>
       </w:pPr>
@@ -538,7 +646,7 @@
       <w:pPr>
         <w:pStyle w:val="Compact"/>
         <w:numPr>
-          <w:numId w:val="1004"/>
+          <w:numId w:val="1005"/>
           <w:ilvl w:val="0"/>
         </w:numPr>
       </w:pPr>
@@ -550,7 +658,7 @@
       <w:pPr>
         <w:pStyle w:val="Compact"/>
         <w:numPr>
-          <w:numId w:val="1004"/>
+          <w:numId w:val="1005"/>
           <w:ilvl w:val="0"/>
         </w:numPr>
       </w:pPr>
@@ -562,7 +670,7 @@
       <w:pPr>
         <w:pStyle w:val="Compact"/>
         <w:numPr>
-          <w:numId w:val="1004"/>
+          <w:numId w:val="1005"/>
           <w:ilvl w:val="0"/>
         </w:numPr>
       </w:pPr>
@@ -574,8 +682,8 @@
       <w:pPr>
         <w:pStyle w:val="Heading3"/>
       </w:pPr>
-      <w:bookmarkStart w:id="26" w:name="software-developer-at-e-core"/>
-      <w:bookmarkEnd w:id="26"/>
+      <w:bookmarkStart w:id="27" w:name="software-developer-at-e-core"/>
+      <w:bookmarkEnd w:id="27"/>
       <w:r>
         <w:t xml:space="preserve">Software Developer at e-Core</w:t>
       </w:r>
@@ -635,7 +743,7 @@
       <w:pPr>
         <w:pStyle w:val="Compact"/>
         <w:numPr>
-          <w:numId w:val="1005"/>
+          <w:numId w:val="1006"/>
           <w:ilvl w:val="0"/>
         </w:numPr>
       </w:pPr>
@@ -653,7 +761,7 @@
       <w:pPr>
         <w:pStyle w:val="Compact"/>
         <w:numPr>
-          <w:numId w:val="1005"/>
+          <w:numId w:val="1006"/>
           <w:ilvl w:val="0"/>
         </w:numPr>
       </w:pPr>
@@ -665,7 +773,7 @@
       <w:pPr>
         <w:pStyle w:val="Compact"/>
         <w:numPr>
-          <w:numId w:val="1005"/>
+          <w:numId w:val="1006"/>
           <w:ilvl w:val="0"/>
         </w:numPr>
       </w:pPr>
@@ -685,7 +793,7 @@
       <w:pPr>
         <w:pStyle w:val="Compact"/>
         <w:numPr>
-          <w:numId w:val="1006"/>
+          <w:numId w:val="1007"/>
           <w:ilvl w:val="0"/>
         </w:numPr>
       </w:pPr>
@@ -697,7 +805,7 @@
       <w:pPr>
         <w:pStyle w:val="Compact"/>
         <w:numPr>
-          <w:numId w:val="1006"/>
+          <w:numId w:val="1007"/>
           <w:ilvl w:val="0"/>
         </w:numPr>
       </w:pPr>
@@ -709,7 +817,7 @@
       <w:pPr>
         <w:pStyle w:val="Compact"/>
         <w:numPr>
-          <w:numId w:val="1006"/>
+          <w:numId w:val="1007"/>
           <w:ilvl w:val="0"/>
         </w:numPr>
       </w:pPr>
@@ -721,7 +829,7 @@
       <w:pPr>
         <w:pStyle w:val="Compact"/>
         <w:numPr>
-          <w:numId w:val="1006"/>
+          <w:numId w:val="1007"/>
           <w:ilvl w:val="0"/>
         </w:numPr>
       </w:pPr>
@@ -733,7 +841,7 @@
       <w:pPr>
         <w:pStyle w:val="Compact"/>
         <w:numPr>
-          <w:numId w:val="1006"/>
+          <w:numId w:val="1007"/>
           <w:ilvl w:val="0"/>
         </w:numPr>
       </w:pPr>
@@ -745,7 +853,7 @@
       <w:pPr>
         <w:pStyle w:val="Compact"/>
         <w:numPr>
-          <w:numId w:val="1006"/>
+          <w:numId w:val="1007"/>
           <w:ilvl w:val="0"/>
         </w:numPr>
       </w:pPr>
@@ -757,7 +865,7 @@
       <w:pPr>
         <w:pStyle w:val="Compact"/>
         <w:numPr>
-          <w:numId w:val="1006"/>
+          <w:numId w:val="1007"/>
           <w:ilvl w:val="0"/>
         </w:numPr>
       </w:pPr>
@@ -769,8 +877,8 @@
       <w:pPr>
         <w:pStyle w:val="Heading3"/>
       </w:pPr>
-      <w:bookmarkStart w:id="27" w:name="software-developer-at-codeminer42"/>
-      <w:bookmarkEnd w:id="27"/>
+      <w:bookmarkStart w:id="28" w:name="software-developer-at-codeminer42"/>
+      <w:bookmarkEnd w:id="28"/>
       <w:r>
         <w:t xml:space="preserve">Software Developer at Codeminer42</w:t>
       </w:r>
@@ -803,7 +911,7 @@
         <w:t xml:space="preserve"> </w:t>
       </w:r>
       <w:r>
-        <w:t xml:space="preserve">also included front-end development. Since each developer was responsible for</w:t>
+        <w:t xml:space="preserve">also included frontend development. Since each developer was responsible for</w:t>
       </w:r>
       <w:r>
         <w:t xml:space="preserve"> </w:t>
@@ -856,7 +964,7 @@
       <w:pPr>
         <w:pStyle w:val="Compact"/>
         <w:numPr>
-          <w:numId w:val="1007"/>
+          <w:numId w:val="1008"/>
           <w:ilvl w:val="0"/>
         </w:numPr>
       </w:pPr>
@@ -868,7 +976,7 @@
       <w:pPr>
         <w:pStyle w:val="Compact"/>
         <w:numPr>
-          <w:numId w:val="1007"/>
+          <w:numId w:val="1008"/>
           <w:ilvl w:val="0"/>
         </w:numPr>
       </w:pPr>
@@ -880,7 +988,7 @@
       <w:pPr>
         <w:pStyle w:val="Compact"/>
         <w:numPr>
-          <w:numId w:val="1007"/>
+          <w:numId w:val="1008"/>
           <w:ilvl w:val="0"/>
         </w:numPr>
       </w:pPr>
@@ -900,7 +1008,7 @@
       <w:pPr>
         <w:pStyle w:val="Compact"/>
         <w:numPr>
-          <w:numId w:val="1008"/>
+          <w:numId w:val="1009"/>
           <w:ilvl w:val="0"/>
         </w:numPr>
       </w:pPr>
@@ -912,7 +1020,7 @@
       <w:pPr>
         <w:pStyle w:val="Compact"/>
         <w:numPr>
-          <w:numId w:val="1008"/>
+          <w:numId w:val="1009"/>
           <w:ilvl w:val="0"/>
         </w:numPr>
       </w:pPr>
@@ -924,8 +1032,8 @@
       <w:pPr>
         <w:pStyle w:val="Heading3"/>
       </w:pPr>
-      <w:bookmarkStart w:id="28" w:name="development-consultant-at-thoughtworks"/>
-      <w:bookmarkEnd w:id="28"/>
+      <w:bookmarkStart w:id="29" w:name="development-consultant-at-thoughtworks"/>
+      <w:bookmarkEnd w:id="29"/>
       <w:r>
         <w:t xml:space="preserve">Development Consultant at ThoughtWorks</w:t>
       </w:r>
@@ -1005,7 +1113,7 @@
       <w:pPr>
         <w:pStyle w:val="Compact"/>
         <w:numPr>
-          <w:numId w:val="1009"/>
+          <w:numId w:val="1010"/>
           <w:ilvl w:val="0"/>
         </w:numPr>
       </w:pPr>
@@ -1017,7 +1125,7 @@
       <w:pPr>
         <w:pStyle w:val="Compact"/>
         <w:numPr>
-          <w:numId w:val="1009"/>
+          <w:numId w:val="1010"/>
           <w:ilvl w:val="0"/>
         </w:numPr>
       </w:pPr>
@@ -1029,7 +1137,7 @@
       <w:pPr>
         <w:pStyle w:val="Compact"/>
         <w:numPr>
-          <w:numId w:val="1009"/>
+          <w:numId w:val="1010"/>
           <w:ilvl w:val="0"/>
         </w:numPr>
       </w:pPr>
@@ -1041,7 +1149,7 @@
       <w:pPr>
         <w:pStyle w:val="Compact"/>
         <w:numPr>
-          <w:numId w:val="1009"/>
+          <w:numId w:val="1010"/>
           <w:ilvl w:val="0"/>
         </w:numPr>
       </w:pPr>
@@ -1059,7 +1167,7 @@
       <w:pPr>
         <w:pStyle w:val="Compact"/>
         <w:numPr>
-          <w:numId w:val="1009"/>
+          <w:numId w:val="1010"/>
           <w:ilvl w:val="0"/>
         </w:numPr>
       </w:pPr>
@@ -1071,7 +1179,7 @@
       <w:pPr>
         <w:pStyle w:val="Compact"/>
         <w:numPr>
-          <w:numId w:val="1009"/>
+          <w:numId w:val="1010"/>
           <w:ilvl w:val="0"/>
         </w:numPr>
       </w:pPr>
@@ -1083,7 +1191,7 @@
       <w:pPr>
         <w:pStyle w:val="Compact"/>
         <w:numPr>
-          <w:numId w:val="1009"/>
+          <w:numId w:val="1010"/>
           <w:ilvl w:val="0"/>
         </w:numPr>
       </w:pPr>
@@ -1103,7 +1211,7 @@
       <w:pPr>
         <w:pStyle w:val="Compact"/>
         <w:numPr>
-          <w:numId w:val="1010"/>
+          <w:numId w:val="1011"/>
           <w:ilvl w:val="0"/>
         </w:numPr>
       </w:pPr>
@@ -1115,7 +1223,7 @@
       <w:pPr>
         <w:pStyle w:val="Compact"/>
         <w:numPr>
-          <w:numId w:val="1010"/>
+          <w:numId w:val="1011"/>
           <w:ilvl w:val="0"/>
         </w:numPr>
       </w:pPr>
@@ -1127,7 +1235,7 @@
       <w:pPr>
         <w:pStyle w:val="Compact"/>
         <w:numPr>
-          <w:numId w:val="1010"/>
+          <w:numId w:val="1011"/>
           <w:ilvl w:val="0"/>
         </w:numPr>
       </w:pPr>
@@ -1139,8 +1247,8 @@
       <w:pPr>
         <w:pStyle w:val="Heading2"/>
       </w:pPr>
-      <w:bookmarkStart w:id="29" w:name="education"/>
-      <w:bookmarkEnd w:id="29"/>
+      <w:bookmarkStart w:id="30" w:name="education"/>
+      <w:bookmarkEnd w:id="30"/>
       <w:r>
         <w:t xml:space="preserve">Education</w:t>
       </w:r>
@@ -1149,8 +1257,8 @@
       <w:pPr>
         <w:pStyle w:val="Heading3"/>
       </w:pPr>
-      <w:bookmarkStart w:id="30" w:name="universidade-federal-do-piauí-ufpi"/>
-      <w:bookmarkEnd w:id="30"/>
+      <w:bookmarkStart w:id="31" w:name="universidade-federal-do-piauí-ufpi"/>
+      <w:bookmarkEnd w:id="31"/>
       <w:r>
         <w:t xml:space="preserve">Universidade Federal do Piauí (UFPI)</w:t>
       </w:r>
@@ -1167,8 +1275,8 @@
       <w:pPr>
         <w:pStyle w:val="Heading2"/>
       </w:pPr>
-      <w:bookmarkStart w:id="31" w:name="languages"/>
-      <w:bookmarkEnd w:id="31"/>
+      <w:bookmarkStart w:id="32" w:name="languages"/>
+      <w:bookmarkEnd w:id="32"/>
       <w:r>
         <w:t xml:space="preserve">Languages</w:t>
       </w:r>
@@ -1177,7 +1285,7 @@
       <w:pPr>
         <w:pStyle w:val="Compact"/>
         <w:numPr>
-          <w:numId w:val="1011"/>
+          <w:numId w:val="1012"/>
           <w:ilvl w:val="0"/>
         </w:numPr>
       </w:pPr>
@@ -1189,7 +1297,7 @@
       <w:pPr>
         <w:pStyle w:val="Compact"/>
         <w:numPr>
-          <w:numId w:val="1011"/>
+          <w:numId w:val="1012"/>
           <w:ilvl w:val="0"/>
         </w:numPr>
       </w:pPr>
@@ -1305,7 +1413,7 @@
     </w:lvl>
   </w:abstractNum>
   <w:abstractNum w:abstractNumId="990">
-    <w:nsid w:val="187878e5"/>
+    <w:nsid w:val="b4f3f44e"/>
     <w:multiLevelType w:val="multilevel"/>
     <w:lvl w:ilvl="0">
       <w:numFmt w:val="bullet"/>
@@ -1386,7 +1494,7 @@
     </w:lvl>
   </w:abstractNum>
   <w:abstractNum w:abstractNumId="991">
-    <w:nsid w:val="670249f6"/>
+    <w:nsid w:val="70e2dfd1"/>
     <w:multiLevelType w:val="multilevel"/>
     <w:lvl w:ilvl="0">
       <w:numFmt w:val="bullet"/>
@@ -1503,6 +1611,9 @@
     <w:abstractNumId w:val="991"/>
   </w:num>
   <w:num w:numId="1011">
+    <w:abstractNumId w:val="991"/>
+  </w:num>
+  <w:num w:numId="1012">
     <w:abstractNumId w:val="991"/>
   </w:num>
 </w:numbering>

</xml_diff>

<commit_message>
Update styles, build on darwin and a bit of content
</commit_message>
<xml_diff>
--- a/resume.docx
+++ b/resume.docx
@@ -81,31 +81,31 @@
         <w:pStyle w:val="FirstParagraph"/>
       </w:pPr>
       <w:r>
-        <w:t xml:space="preserve">I have 8 years of experience with web development. I have worked in many</w:t>
-      </w:r>
-      <w:r>
-        <w:t xml:space="preserve"> </w:t>
-      </w:r>
-      <w:r>
-        <w:t xml:space="preserve">different layers of software development, including backend, frontend, mobile</w:t>
-      </w:r>
-      <w:r>
-        <w:t xml:space="preserve"> </w:t>
-      </w:r>
-      <w:r>
-        <w:t xml:space="preserve">and infrastructure. My main focus is backend and I advocate code quality,</w:t>
-      </w:r>
-      <w:r>
-        <w:t xml:space="preserve"> </w:t>
-      </w:r>
-      <w:r>
-        <w:t xml:space="preserve">readability and maintainability. I include tests on my daily development</w:t>
-      </w:r>
-      <w:r>
-        <w:t xml:space="preserve"> </w:t>
-      </w:r>
-      <w:r>
-        <w:t xml:space="preserve">practice, along with TDD and refactoring.</w:t>
+        <w:t xml:space="preserve">I have 14 years of experience developing software professionally. I have worked</w:t>
+      </w:r>
+      <w:r>
+        <w:t xml:space="preserve"> </w:t>
+      </w:r>
+      <w:r>
+        <w:t xml:space="preserve">in many different layers of software development, including backend, frontend,</w:t>
+      </w:r>
+      <w:r>
+        <w:t xml:space="preserve"> </w:t>
+      </w:r>
+      <w:r>
+        <w:t xml:space="preserve">mobile and infrastructure. My main focus is backend and I advocate code</w:t>
+      </w:r>
+      <w:r>
+        <w:t xml:space="preserve"> </w:t>
+      </w:r>
+      <w:r>
+        <w:t xml:space="preserve">quality, readability and maintainability. I include tests on my daily</w:t>
+      </w:r>
+      <w:r>
+        <w:t xml:space="preserve"> </w:t>
+      </w:r>
+      <w:r>
+        <w:t xml:space="preserve">development practice, along with TDD and refactoring.</w:t>
       </w:r>
     </w:p>
     <w:p>
@@ -113,19 +113,19 @@
         <w:pStyle w:val="BodyText"/>
       </w:pPr>
       <w:r>
-        <w:t xml:space="preserve">My main skill is learning, and I like to stretch it in daily challenging</w:t>
-      </w:r>
-      <w:r>
-        <w:t xml:space="preserve"> </w:t>
-      </w:r>
-      <w:r>
-        <w:t xml:space="preserve">situations. I was lucky to have had the opportunity to join my first three jobs</w:t>
-      </w:r>
-      <w:r>
-        <w:t xml:space="preserve"> </w:t>
-      </w:r>
-      <w:r>
-        <w:t xml:space="preserve">without knowledge of the technologies involved and have learned them. I love</w:t>
+        <w:t xml:space="preserve">My main skill is learning, and I like to stretch it in challenging situations.</w:t>
+      </w:r>
+      <w:r>
+        <w:t xml:space="preserve"> </w:t>
+      </w:r>
+      <w:r>
+        <w:t xml:space="preserve">I was lucky to have had the opportunity to join my first three jobs without</w:t>
+      </w:r>
+      <w:r>
+        <w:t xml:space="preserve"> </w:t>
+      </w:r>
+      <w:r>
+        <w:t xml:space="preserve">knowledge of the technologies involved and have learned them. I love</w:t>
       </w:r>
       <w:r>
         <w:t xml:space="preserve"> </w:t>

</xml_diff>

<commit_message>
Add emphasys and improve some styles
</commit_message>
<xml_diff>
--- a/resume.docx
+++ b/resume.docx
@@ -122,43 +122,209 @@
         <w:pStyle w:val="FirstParagraph"/>
       </w:pPr>
       <w:r>
-        <w:t xml:space="preserve">I have 14 years of experience developing software professionally. I have worked</w:t>
-      </w:r>
-      <w:r>
-        <w:t xml:space="preserve"> </w:t>
-      </w:r>
-      <w:r>
-        <w:t xml:space="preserve">in many different layers of software development, including backend, frontend,</w:t>
-      </w:r>
-      <w:r>
-        <w:t xml:space="preserve"> </w:t>
-      </w:r>
-      <w:r>
-        <w:t xml:space="preserve">mobile and infrastructure. I advocate code quality, readability and</w:t>
-      </w:r>
-      <w:r>
-        <w:t xml:space="preserve"> </w:t>
-      </w:r>
-      <w:r>
-        <w:t xml:space="preserve">maintainability. Tests are part of my development practices, along with TDD and</w:t>
-      </w:r>
-      <w:r>
-        <w:t xml:space="preserve"> </w:t>
-      </w:r>
-      <w:r>
-        <w:t xml:space="preserve">refactoring. I’m confident working with small and fast delivery, continuous</w:t>
-      </w:r>
-      <w:r>
-        <w:t xml:space="preserve"> </w:t>
-      </w:r>
-      <w:r>
-        <w:t xml:space="preserve">integration and many agile ideas. I also have experience designing distributed</w:t>
-      </w:r>
-      <w:r>
-        <w:t xml:space="preserve"> </w:t>
-      </w:r>
-      <w:r>
-        <w:t xml:space="preserve">services, microservices and REST APIs. I’m a big fan of observability.</w:t>
+        <w:t xml:space="preserve">I have</w:t>
+      </w:r>
+      <w:r>
+        <w:t xml:space="preserve"> </w:t>
+      </w:r>
+      <w:r>
+        <w:rPr>
+          <w:b/>
+          <w:bCs/>
+        </w:rPr>
+        <w:t xml:space="preserve">14 years of experience</w:t>
+      </w:r>
+      <w:r>
+        <w:t xml:space="preserve"> </w:t>
+      </w:r>
+      <w:r>
+        <w:t xml:space="preserve">developing software professionally. I have worked</w:t>
+      </w:r>
+      <w:r>
+        <w:t xml:space="preserve"> </w:t>
+      </w:r>
+      <w:r>
+        <w:t xml:space="preserve">in many different layers of software development, including</w:t>
+      </w:r>
+      <w:r>
+        <w:t xml:space="preserve"> </w:t>
+      </w:r>
+      <w:r>
+        <w:rPr>
+          <w:b/>
+          <w:bCs/>
+        </w:rPr>
+        <w:t xml:space="preserve">backend</w:t>
+      </w:r>
+      <w:r>
+        <w:t xml:space="preserve">,</w:t>
+      </w:r>
+      <w:r>
+        <w:t xml:space="preserve"> </w:t>
+      </w:r>
+      <w:r>
+        <w:rPr>
+          <w:b/>
+          <w:bCs/>
+        </w:rPr>
+        <w:t xml:space="preserve">frontend</w:t>
+      </w:r>
+      <w:r>
+        <w:t xml:space="preserve">,</w:t>
+      </w:r>
+      <w:r>
+        <w:t xml:space="preserve"> </w:t>
+      </w:r>
+      <w:r>
+        <w:t xml:space="preserve">mobile and infrastructure, although I focus on backend. I advocate</w:t>
+      </w:r>
+      <w:r>
+        <w:t xml:space="preserve"> </w:t>
+      </w:r>
+      <w:r>
+        <w:rPr>
+          <w:b/>
+          <w:bCs/>
+        </w:rPr>
+        <w:t xml:space="preserve">code quality</w:t>
+      </w:r>
+      <w:r>
+        <w:t xml:space="preserve">, readability and</w:t>
+      </w:r>
+      <w:r>
+        <w:t xml:space="preserve"> </w:t>
+      </w:r>
+      <w:r>
+        <w:t xml:space="preserve">maintainability.</w:t>
+      </w:r>
+      <w:r>
+        <w:t xml:space="preserve"> </w:t>
+      </w:r>
+      <w:r>
+        <w:rPr>
+          <w:b/>
+          <w:bCs/>
+        </w:rPr>
+        <w:t xml:space="preserve">Tests</w:t>
+      </w:r>
+      <w:r>
+        <w:t xml:space="preserve"> </w:t>
+      </w:r>
+      <w:r>
+        <w:t xml:space="preserve">are part of my development practices, along with</w:t>
+      </w:r>
+      <w:r>
+        <w:t xml:space="preserve"> </w:t>
+      </w:r>
+      <w:r>
+        <w:rPr>
+          <w:b/>
+          <w:bCs/>
+        </w:rPr>
+        <w:t xml:space="preserve">TDD</w:t>
+      </w:r>
+      <w:r>
+        <w:t xml:space="preserve"> </w:t>
+      </w:r>
+      <w:r>
+        <w:t xml:space="preserve">and</w:t>
+      </w:r>
+      <w:r>
+        <w:t xml:space="preserve"> </w:t>
+      </w:r>
+      <w:r>
+        <w:t xml:space="preserve">refactoring. I’m confident working with small and</w:t>
+      </w:r>
+      <w:r>
+        <w:t xml:space="preserve"> </w:t>
+      </w:r>
+      <w:r>
+        <w:rPr>
+          <w:b/>
+          <w:bCs/>
+        </w:rPr>
+        <w:t xml:space="preserve">fast delivery</w:t>
+      </w:r>
+      <w:r>
+        <w:t xml:space="preserve">,</w:t>
+      </w:r>
+      <w:r>
+        <w:t xml:space="preserve"> </w:t>
+      </w:r>
+      <w:r>
+        <w:rPr>
+          <w:b/>
+          <w:bCs/>
+        </w:rPr>
+        <w:t xml:space="preserve">continuous</w:t>
+      </w:r>
+      <w:r>
+        <w:rPr>
+          <w:b/>
+          <w:bCs/>
+        </w:rPr>
+        <w:t xml:space="preserve"> </w:t>
+      </w:r>
+      <w:r>
+        <w:rPr>
+          <w:b/>
+          <w:bCs/>
+        </w:rPr>
+        <w:t xml:space="preserve">integration</w:t>
+      </w:r>
+      <w:r>
+        <w:t xml:space="preserve"> </w:t>
+      </w:r>
+      <w:r>
+        <w:t xml:space="preserve">and many</w:t>
+      </w:r>
+      <w:r>
+        <w:t xml:space="preserve"> </w:t>
+      </w:r>
+      <w:r>
+        <w:rPr>
+          <w:b/>
+          <w:bCs/>
+        </w:rPr>
+        <w:t xml:space="preserve">agile</w:t>
+      </w:r>
+      <w:r>
+        <w:t xml:space="preserve"> </w:t>
+      </w:r>
+      <w:r>
+        <w:t xml:space="preserve">ideas. I also have experience designing distributed</w:t>
+      </w:r>
+      <w:r>
+        <w:t xml:space="preserve"> </w:t>
+      </w:r>
+      <w:r>
+        <w:t xml:space="preserve">services, microservices and</w:t>
+      </w:r>
+      <w:r>
+        <w:t xml:space="preserve"> </w:t>
+      </w:r>
+      <w:r>
+        <w:rPr>
+          <w:b/>
+          <w:bCs/>
+        </w:rPr>
+        <w:t xml:space="preserve">REST APIs</w:t>
+      </w:r>
+      <w:r>
+        <w:t xml:space="preserve">. I’m a big fan of</w:t>
+      </w:r>
+      <w:r>
+        <w:t xml:space="preserve"> </w:t>
+      </w:r>
+      <w:r>
+        <w:rPr>
+          <w:b/>
+          <w:bCs/>
+        </w:rPr>
+        <w:t xml:space="preserve">observability</w:t>
+      </w:r>
+      <w:r>
+        <w:t xml:space="preserve">.</w:t>
       </w:r>
     </w:p>
     <w:p>
@@ -172,13 +338,42 @@
         <w:t xml:space="preserve"> </w:t>
       </w:r>
       <w:r>
-        <w:t xml:space="preserve">people. I like to work with respectful, open-minded people who care about their</w:t>
-      </w:r>
-      <w:r>
-        <w:t xml:space="preserve"> </w:t>
-      </w:r>
-      <w:r>
-        <w:t xml:space="preserve">systems, tools and code.</w:t>
+        <w:t xml:space="preserve">people. I like to work with</w:t>
+      </w:r>
+      <w:r>
+        <w:t xml:space="preserve"> </w:t>
+      </w:r>
+      <w:r>
+        <w:rPr>
+          <w:b/>
+          <w:bCs/>
+        </w:rPr>
+        <w:t xml:space="preserve">respectful</w:t>
+      </w:r>
+      <w:r>
+        <w:t xml:space="preserve">,</w:t>
+      </w:r>
+      <w:r>
+        <w:t xml:space="preserve"> </w:t>
+      </w:r>
+      <w:r>
+        <w:rPr>
+          <w:b/>
+          <w:bCs/>
+        </w:rPr>
+        <w:t xml:space="preserve">open-minded</w:t>
+      </w:r>
+      <w:r>
+        <w:t xml:space="preserve"> </w:t>
+      </w:r>
+      <w:r>
+        <w:t xml:space="preserve">people who care</w:t>
+      </w:r>
+      <w:r>
+        <w:t xml:space="preserve"> </w:t>
+      </w:r>
+      <w:r>
+        <w:t xml:space="preserve">about their systems, tools and code.</w:t>
       </w:r>
     </w:p>
     <w:p>
@@ -186,7 +381,52 @@
         <w:pStyle w:val="BodyText"/>
       </w:pPr>
       <w:r>
-        <w:t xml:space="preserve">I love to code! I’m a terminal and neovim user. I often learn new programming</w:t>
+        <w:t xml:space="preserve">I love to</w:t>
+      </w:r>
+      <w:r>
+        <w:t xml:space="preserve"> </w:t>
+      </w:r>
+      <w:r>
+        <w:rPr>
+          <w:b/>
+          <w:bCs/>
+        </w:rPr>
+        <w:t xml:space="preserve">code</w:t>
+      </w:r>
+      <w:r>
+        <w:t xml:space="preserve">! I’m a</w:t>
+      </w:r>
+      <w:r>
+        <w:t xml:space="preserve"> </w:t>
+      </w:r>
+      <w:r>
+        <w:rPr>
+          <w:b/>
+          <w:bCs/>
+        </w:rPr>
+        <w:t xml:space="preserve">terminal</w:t>
+      </w:r>
+      <w:r>
+        <w:t xml:space="preserve"> </w:t>
+      </w:r>
+      <w:r>
+        <w:t xml:space="preserve">and</w:t>
+      </w:r>
+      <w:r>
+        <w:t xml:space="preserve"> </w:t>
+      </w:r>
+      <w:r>
+        <w:rPr>
+          <w:b/>
+          <w:bCs/>
+        </w:rPr>
+        <w:t xml:space="preserve">neovim</w:t>
+      </w:r>
+      <w:r>
+        <w:t xml:space="preserve"> </w:t>
+      </w:r>
+      <w:r>
+        <w:t xml:space="preserve">user. I often learn new programming</w:t>
       </w:r>
       <w:r>
         <w:t xml:space="preserve"> </w:t>
@@ -204,7 +444,14 @@
         <w:t xml:space="preserve"> </w:t>
       </w:r>
       <w:r>
-        <w:t xml:space="preserve">Go, Rust, Racket, Bash, Clojure, IO, Javascript, Typescript and many others. I</w:t>
+        <w:rPr>
+          <w:b/>
+          <w:bCs/>
+        </w:rPr>
+        <w:t xml:space="preserve">Go</w:t>
+      </w:r>
+      <w:r>
+        <w:t xml:space="preserve">, Rust, Racket, Bash, Clojure, IO, Javascript, Typescript and many others. I</w:t>
       </w:r>
       <w:r>
         <w:t xml:space="preserve"> </w:t>
@@ -284,7 +531,52 @@
         <w:pStyle w:val="BodyText"/>
       </w:pPr>
       <w:r>
-        <w:t xml:space="preserve">I’m also a game, music and climbing enthusiast.</w:t>
+        <w:t xml:space="preserve">I’m also a</w:t>
+      </w:r>
+      <w:r>
+        <w:t xml:space="preserve"> </w:t>
+      </w:r>
+      <w:r>
+        <w:rPr>
+          <w:b/>
+          <w:bCs/>
+        </w:rPr>
+        <w:t xml:space="preserve">game</w:t>
+      </w:r>
+      <w:r>
+        <w:t xml:space="preserve">,</w:t>
+      </w:r>
+      <w:r>
+        <w:t xml:space="preserve"> </w:t>
+      </w:r>
+      <w:r>
+        <w:rPr>
+          <w:b/>
+          <w:bCs/>
+        </w:rPr>
+        <w:t xml:space="preserve">music</w:t>
+      </w:r>
+      <w:r>
+        <w:t xml:space="preserve"> </w:t>
+      </w:r>
+      <w:r>
+        <w:t xml:space="preserve">and</w:t>
+      </w:r>
+      <w:r>
+        <w:t xml:space="preserve"> </w:t>
+      </w:r>
+      <w:r>
+        <w:rPr>
+          <w:b/>
+          <w:bCs/>
+        </w:rPr>
+        <w:t xml:space="preserve">climbing</w:t>
+      </w:r>
+      <w:r>
+        <w:t xml:space="preserve"> </w:t>
+      </w:r>
+      <w:r>
+        <w:t xml:space="preserve">enthusiast.</w:t>
       </w:r>
     </w:p>
     <w:bookmarkEnd w:id="26"/>
@@ -319,13 +611,61 @@
         <w:pStyle w:val="BodyText"/>
       </w:pPr>
       <w:r>
-        <w:t xml:space="preserve">As a Principal at Babbel, I work in the Content Platform team, supporting the</w:t>
-      </w:r>
-      <w:r>
-        <w:t xml:space="preserve"> </w:t>
-      </w:r>
-      <w:r>
-        <w:t xml:space="preserve">learning content CMS and related content distribution APIs for all our internal</w:t>
+        <w:t xml:space="preserve">As a</w:t>
+      </w:r>
+      <w:r>
+        <w:t xml:space="preserve"> </w:t>
+      </w:r>
+      <w:r>
+        <w:rPr>
+          <w:b/>
+          <w:bCs/>
+        </w:rPr>
+        <w:t xml:space="preserve">Principal</w:t>
+      </w:r>
+      <w:r>
+        <w:t xml:space="preserve"> </w:t>
+      </w:r>
+      <w:r>
+        <w:t xml:space="preserve">at Babbel, I work in the</w:t>
+      </w:r>
+      <w:r>
+        <w:t xml:space="preserve"> </w:t>
+      </w:r>
+      <w:r>
+        <w:rPr>
+          <w:b/>
+          <w:bCs/>
+        </w:rPr>
+        <w:t xml:space="preserve">Content Platform</w:t>
+      </w:r>
+      <w:r>
+        <w:t xml:space="preserve"> </w:t>
+      </w:r>
+      <w:r>
+        <w:t xml:space="preserve">team, supporting the</w:t>
+      </w:r>
+      <w:r>
+        <w:t xml:space="preserve"> </w:t>
+      </w:r>
+      <w:r>
+        <w:t xml:space="preserve">learning content CMS and related content distribution</w:t>
+      </w:r>
+      <w:r>
+        <w:t xml:space="preserve"> </w:t>
+      </w:r>
+      <w:r>
+        <w:rPr>
+          <w:b/>
+          <w:bCs/>
+        </w:rPr>
+        <w:t xml:space="preserve">APIs</w:t>
+      </w:r>
+      <w:r>
+        <w:t xml:space="preserve"> </w:t>
+      </w:r>
+      <w:r>
+        <w:t xml:space="preserve">for all our internal</w:t>
       </w:r>
       <w:r>
         <w:t xml:space="preserve"> </w:t>
@@ -337,7 +677,23 @@
         <w:t xml:space="preserve"> </w:t>
       </w:r>
       <w:r>
-        <w:t xml:space="preserve">help design cross-team content related initiatives, always striving for small</w:t>
+        <w:t xml:space="preserve">help design</w:t>
+      </w:r>
+      <w:r>
+        <w:t xml:space="preserve"> </w:t>
+      </w:r>
+      <w:r>
+        <w:rPr>
+          <w:b/>
+          <w:bCs/>
+        </w:rPr>
+        <w:t xml:space="preserve">cross-team</w:t>
+      </w:r>
+      <w:r>
+        <w:t xml:space="preserve"> </w:t>
+      </w:r>
+      <w:r>
+        <w:t xml:space="preserve">content related initiatives, always striving for small</w:t>
       </w:r>
       <w:r>
         <w:t xml:space="preserve"> </w:t>
@@ -353,52 +709,94 @@
       <w:r>
         <w:t xml:space="preserve">Previous achievements:</w:t>
       </w:r>
-      <w:r>
-        <w:t xml:space="preserve"> </w:t>
-      </w:r>
-      <w:r>
-        <w:t xml:space="preserve">- Designed content APIs for current and future company initiatives, focusing on changeability.</w:t>
-      </w:r>
-      <w:r>
-        <w:t xml:space="preserve"> </w:t>
-      </w:r>
-      <w:r>
-        <w:t xml:space="preserve">- Actively drove or participated in many topics on our service extraction initiative.</w:t>
-      </w:r>
-      <w:r>
-        <w:t xml:space="preserve"> </w:t>
-      </w:r>
-      <w:r>
-        <w:t xml:space="preserve">- Helped improve development, testing, dependency management, infrastructure and interviewing practices.</w:t>
-      </w:r>
-      <w:r>
-        <w:t xml:space="preserve"> </w:t>
-      </w:r>
-      <w:r>
-        <w:t xml:space="preserve">- I was a major contributor to the migration of user’s vocabulary from MySql to DynamoDB.</w:t>
-      </w:r>
-      <w:r>
-        <w:t xml:space="preserve"> </w:t>
-      </w:r>
-      <w:r>
-        <w:t xml:space="preserve">- Contributed to Babbel’s engineering strategy, helping teams become more autonomous.</w:t>
-      </w:r>
-      <w:r>
-        <w:t xml:space="preserve"> </w:t>
-      </w:r>
-      <w:r>
-        <w:t xml:space="preserve">- Spread knowledge about content distribution and overall architecture through documentation and workshops.</w:t>
-      </w:r>
-      <w:r>
-        <w:t xml:space="preserve"> </w:t>
-      </w:r>
-      <w:r>
-        <w:t xml:space="preserve">- Mentored developers from Junior to Senior.</w:t>
-      </w:r>
-    </w:p>
-    <w:p>
-      <w:pPr>
-        <w:pStyle w:val="BodyText"/>
+    </w:p>
+    <w:p>
+      <w:pPr>
+        <w:pStyle w:val="Compact"/>
+        <w:numPr>
+          <w:ilvl w:val="0"/>
+          <w:numId w:val="1001"/>
+        </w:numPr>
+      </w:pPr>
+      <w:r>
+        <w:t xml:space="preserve">Designed content APIs for current and future company initiatives, focusing on changeability.</w:t>
+      </w:r>
+    </w:p>
+    <w:p>
+      <w:pPr>
+        <w:pStyle w:val="Compact"/>
+        <w:numPr>
+          <w:ilvl w:val="0"/>
+          <w:numId w:val="1001"/>
+        </w:numPr>
+      </w:pPr>
+      <w:r>
+        <w:t xml:space="preserve">Actively drove or participated in many topics on our service extraction initiative.</w:t>
+      </w:r>
+    </w:p>
+    <w:p>
+      <w:pPr>
+        <w:pStyle w:val="Compact"/>
+        <w:numPr>
+          <w:ilvl w:val="0"/>
+          <w:numId w:val="1001"/>
+        </w:numPr>
+      </w:pPr>
+      <w:r>
+        <w:t xml:space="preserve">Helped improve development, testing, dependency management, infrastructure and interviewing practices.</w:t>
+      </w:r>
+    </w:p>
+    <w:p>
+      <w:pPr>
+        <w:pStyle w:val="Compact"/>
+        <w:numPr>
+          <w:ilvl w:val="0"/>
+          <w:numId w:val="1001"/>
+        </w:numPr>
+      </w:pPr>
+      <w:r>
+        <w:t xml:space="preserve">I was a major contributor to the migration of user’s vocabulary from MySql to DynamoDB.</w:t>
+      </w:r>
+    </w:p>
+    <w:p>
+      <w:pPr>
+        <w:pStyle w:val="Compact"/>
+        <w:numPr>
+          <w:ilvl w:val="0"/>
+          <w:numId w:val="1001"/>
+        </w:numPr>
+      </w:pPr>
+      <w:r>
+        <w:t xml:space="preserve">Contributed to Babbel’s engineering strategy, helping teams become more autonomous.</w:t>
+      </w:r>
+    </w:p>
+    <w:p>
+      <w:pPr>
+        <w:pStyle w:val="Compact"/>
+        <w:numPr>
+          <w:ilvl w:val="0"/>
+          <w:numId w:val="1001"/>
+        </w:numPr>
+      </w:pPr>
+      <w:r>
+        <w:t xml:space="preserve">Spread knowledge about content distribution and overall architecture through documentation and workshops.</w:t>
+      </w:r>
+    </w:p>
+    <w:p>
+      <w:pPr>
+        <w:pStyle w:val="Compact"/>
+        <w:numPr>
+          <w:ilvl w:val="0"/>
+          <w:numId w:val="1001"/>
+        </w:numPr>
+      </w:pPr>
+      <w:r>
+        <w:t xml:space="preserve">Mentored developers from Junior to Senior.</w:t>
+      </w:r>
+    </w:p>
+    <w:p>
+      <w:pPr>
+        <w:pStyle w:val="FirstParagraph"/>
       </w:pPr>
       <w:r>
         <w:t xml:space="preserve">Technologies:</w:t>
@@ -409,7 +807,7 @@
         <w:pStyle w:val="Compact"/>
         <w:numPr>
           <w:ilvl w:val="0"/>
-          <w:numId w:val="1001"/>
+          <w:numId w:val="1002"/>
         </w:numPr>
       </w:pPr>
       <w:r>
@@ -421,7 +819,7 @@
         <w:pStyle w:val="Compact"/>
         <w:numPr>
           <w:ilvl w:val="0"/>
-          <w:numId w:val="1001"/>
+          <w:numId w:val="1002"/>
         </w:numPr>
       </w:pPr>
       <w:r>
@@ -433,7 +831,7 @@
         <w:pStyle w:val="Compact"/>
         <w:numPr>
           <w:ilvl w:val="0"/>
-          <w:numId w:val="1001"/>
+          <w:numId w:val="1002"/>
         </w:numPr>
       </w:pPr>
       <w:r>
@@ -445,7 +843,7 @@
         <w:pStyle w:val="Compact"/>
         <w:numPr>
           <w:ilvl w:val="0"/>
-          <w:numId w:val="1001"/>
+          <w:numId w:val="1002"/>
         </w:numPr>
       </w:pPr>
       <w:r>
@@ -521,7 +919,7 @@
         <w:pStyle w:val="Compact"/>
         <w:numPr>
           <w:ilvl w:val="0"/>
-          <w:numId w:val="1002"/>
+          <w:numId w:val="1003"/>
         </w:numPr>
       </w:pPr>
       <w:r>
@@ -533,7 +931,7 @@
         <w:pStyle w:val="Compact"/>
         <w:numPr>
           <w:ilvl w:val="0"/>
-          <w:numId w:val="1002"/>
+          <w:numId w:val="1003"/>
         </w:numPr>
       </w:pPr>
       <w:r>
@@ -551,7 +949,7 @@
         <w:pStyle w:val="Compact"/>
         <w:numPr>
           <w:ilvl w:val="0"/>
-          <w:numId w:val="1002"/>
+          <w:numId w:val="1003"/>
         </w:numPr>
       </w:pPr>
       <w:r>
@@ -633,7 +1031,7 @@
         <w:pStyle w:val="Compact"/>
         <w:numPr>
           <w:ilvl w:val="0"/>
-          <w:numId w:val="1003"/>
+          <w:numId w:val="1004"/>
         </w:numPr>
       </w:pPr>
       <w:r>
@@ -645,7 +1043,7 @@
         <w:pStyle w:val="Compact"/>
         <w:numPr>
           <w:ilvl w:val="0"/>
-          <w:numId w:val="1003"/>
+          <w:numId w:val="1004"/>
         </w:numPr>
       </w:pPr>
       <w:r>
@@ -657,7 +1055,7 @@
         <w:pStyle w:val="Compact"/>
         <w:numPr>
           <w:ilvl w:val="0"/>
-          <w:numId w:val="1003"/>
+          <w:numId w:val="1004"/>
         </w:numPr>
       </w:pPr>
       <w:r>
@@ -669,7 +1067,7 @@
         <w:pStyle w:val="Compact"/>
         <w:numPr>
           <w:ilvl w:val="0"/>
-          <w:numId w:val="1003"/>
+          <w:numId w:val="1004"/>
         </w:numPr>
       </w:pPr>
       <w:r>
@@ -681,7 +1079,7 @@
         <w:pStyle w:val="Compact"/>
         <w:numPr>
           <w:ilvl w:val="0"/>
-          <w:numId w:val="1003"/>
+          <w:numId w:val="1004"/>
         </w:numPr>
       </w:pPr>
       <w:r>
@@ -701,7 +1099,7 @@
         <w:pStyle w:val="Compact"/>
         <w:numPr>
           <w:ilvl w:val="0"/>
-          <w:numId w:val="1004"/>
+          <w:numId w:val="1005"/>
         </w:numPr>
       </w:pPr>
       <w:r>
@@ -713,7 +1111,7 @@
         <w:pStyle w:val="Compact"/>
         <w:numPr>
           <w:ilvl w:val="0"/>
-          <w:numId w:val="1004"/>
+          <w:numId w:val="1005"/>
         </w:numPr>
       </w:pPr>
       <w:r>
@@ -725,7 +1123,7 @@
         <w:pStyle w:val="Compact"/>
         <w:numPr>
           <w:ilvl w:val="0"/>
-          <w:numId w:val="1004"/>
+          <w:numId w:val="1005"/>
         </w:numPr>
       </w:pPr>
       <w:r>
@@ -737,7 +1135,7 @@
         <w:pStyle w:val="Compact"/>
         <w:numPr>
           <w:ilvl w:val="0"/>
-          <w:numId w:val="1004"/>
+          <w:numId w:val="1005"/>
         </w:numPr>
       </w:pPr>
       <w:r>
@@ -811,7 +1209,7 @@
         <w:pStyle w:val="Compact"/>
         <w:numPr>
           <w:ilvl w:val="0"/>
-          <w:numId w:val="1005"/>
+          <w:numId w:val="1006"/>
         </w:numPr>
       </w:pPr>
       <w:r>
@@ -823,7 +1221,7 @@
         <w:pStyle w:val="Compact"/>
         <w:numPr>
           <w:ilvl w:val="0"/>
-          <w:numId w:val="1005"/>
+          <w:numId w:val="1006"/>
         </w:numPr>
       </w:pPr>
       <w:r>
@@ -835,7 +1233,7 @@
         <w:pStyle w:val="Compact"/>
         <w:numPr>
           <w:ilvl w:val="0"/>
-          <w:numId w:val="1005"/>
+          <w:numId w:val="1006"/>
         </w:numPr>
       </w:pPr>
       <w:r>
@@ -847,7 +1245,7 @@
         <w:pStyle w:val="Compact"/>
         <w:numPr>
           <w:ilvl w:val="0"/>
-          <w:numId w:val="1005"/>
+          <w:numId w:val="1006"/>
         </w:numPr>
       </w:pPr>
       <w:r>
@@ -867,7 +1265,7 @@
         <w:pStyle w:val="Compact"/>
         <w:numPr>
           <w:ilvl w:val="0"/>
-          <w:numId w:val="1006"/>
+          <w:numId w:val="1007"/>
         </w:numPr>
       </w:pPr>
       <w:r>
@@ -879,7 +1277,7 @@
         <w:pStyle w:val="Compact"/>
         <w:numPr>
           <w:ilvl w:val="0"/>
-          <w:numId w:val="1006"/>
+          <w:numId w:val="1007"/>
         </w:numPr>
       </w:pPr>
       <w:r>
@@ -891,7 +1289,7 @@
         <w:pStyle w:val="Compact"/>
         <w:numPr>
           <w:ilvl w:val="0"/>
-          <w:numId w:val="1006"/>
+          <w:numId w:val="1007"/>
         </w:numPr>
       </w:pPr>
       <w:r>
@@ -903,7 +1301,7 @@
         <w:pStyle w:val="Compact"/>
         <w:numPr>
           <w:ilvl w:val="0"/>
-          <w:numId w:val="1006"/>
+          <w:numId w:val="1007"/>
         </w:numPr>
       </w:pPr>
       <w:r>
@@ -977,7 +1375,7 @@
         <w:pStyle w:val="Compact"/>
         <w:numPr>
           <w:ilvl w:val="0"/>
-          <w:numId w:val="1007"/>
+          <w:numId w:val="1008"/>
         </w:numPr>
       </w:pPr>
       <w:r>
@@ -989,7 +1387,7 @@
         <w:pStyle w:val="Compact"/>
         <w:numPr>
           <w:ilvl w:val="0"/>
-          <w:numId w:val="1007"/>
+          <w:numId w:val="1008"/>
         </w:numPr>
       </w:pPr>
       <w:r>
@@ -1001,7 +1399,7 @@
         <w:pStyle w:val="Compact"/>
         <w:numPr>
           <w:ilvl w:val="0"/>
-          <w:numId w:val="1007"/>
+          <w:numId w:val="1008"/>
         </w:numPr>
       </w:pPr>
       <w:r>
@@ -1021,7 +1419,7 @@
         <w:pStyle w:val="Compact"/>
         <w:numPr>
           <w:ilvl w:val="0"/>
-          <w:numId w:val="1008"/>
+          <w:numId w:val="1009"/>
         </w:numPr>
       </w:pPr>
       <w:r>
@@ -1033,7 +1431,7 @@
         <w:pStyle w:val="Compact"/>
         <w:numPr>
           <w:ilvl w:val="0"/>
-          <w:numId w:val="1008"/>
+          <w:numId w:val="1009"/>
         </w:numPr>
       </w:pPr>
       <w:r>
@@ -1045,7 +1443,7 @@
         <w:pStyle w:val="Compact"/>
         <w:numPr>
           <w:ilvl w:val="0"/>
-          <w:numId w:val="1008"/>
+          <w:numId w:val="1009"/>
         </w:numPr>
       </w:pPr>
       <w:r>
@@ -1057,7 +1455,7 @@
         <w:pStyle w:val="Compact"/>
         <w:numPr>
           <w:ilvl w:val="0"/>
-          <w:numId w:val="1008"/>
+          <w:numId w:val="1009"/>
         </w:numPr>
       </w:pPr>
       <w:r>
@@ -1069,7 +1467,7 @@
         <w:pStyle w:val="Compact"/>
         <w:numPr>
           <w:ilvl w:val="0"/>
-          <w:numId w:val="1008"/>
+          <w:numId w:val="1009"/>
         </w:numPr>
       </w:pPr>
       <w:r>
@@ -1081,7 +1479,7 @@
         <w:pStyle w:val="Compact"/>
         <w:numPr>
           <w:ilvl w:val="0"/>
-          <w:numId w:val="1008"/>
+          <w:numId w:val="1009"/>
         </w:numPr>
       </w:pPr>
       <w:r>
@@ -1093,7 +1491,7 @@
         <w:pStyle w:val="Compact"/>
         <w:numPr>
           <w:ilvl w:val="0"/>
-          <w:numId w:val="1008"/>
+          <w:numId w:val="1009"/>
         </w:numPr>
       </w:pPr>
       <w:r>
@@ -1193,7 +1591,7 @@
         <w:pStyle w:val="Compact"/>
         <w:numPr>
           <w:ilvl w:val="0"/>
-          <w:numId w:val="1009"/>
+          <w:numId w:val="1010"/>
         </w:numPr>
       </w:pPr>
       <w:r>
@@ -1205,7 +1603,7 @@
         <w:pStyle w:val="Compact"/>
         <w:numPr>
           <w:ilvl w:val="0"/>
-          <w:numId w:val="1009"/>
+          <w:numId w:val="1010"/>
         </w:numPr>
       </w:pPr>
       <w:r>
@@ -1217,7 +1615,7 @@
         <w:pStyle w:val="Compact"/>
         <w:numPr>
           <w:ilvl w:val="0"/>
-          <w:numId w:val="1009"/>
+          <w:numId w:val="1010"/>
         </w:numPr>
       </w:pPr>
       <w:r>
@@ -1237,7 +1635,7 @@
         <w:pStyle w:val="Compact"/>
         <w:numPr>
           <w:ilvl w:val="0"/>
-          <w:numId w:val="1010"/>
+          <w:numId w:val="1011"/>
         </w:numPr>
       </w:pPr>
       <w:r>
@@ -1249,7 +1647,7 @@
         <w:pStyle w:val="Compact"/>
         <w:numPr>
           <w:ilvl w:val="0"/>
-          <w:numId w:val="1010"/>
+          <w:numId w:val="1011"/>
         </w:numPr>
       </w:pPr>
       <w:r>
@@ -1343,7 +1741,7 @@
         <w:pStyle w:val="Compact"/>
         <w:numPr>
           <w:ilvl w:val="0"/>
-          <w:numId w:val="1011"/>
+          <w:numId w:val="1012"/>
         </w:numPr>
       </w:pPr>
       <w:r>
@@ -1355,7 +1753,7 @@
         <w:pStyle w:val="Compact"/>
         <w:numPr>
           <w:ilvl w:val="0"/>
-          <w:numId w:val="1011"/>
+          <w:numId w:val="1012"/>
         </w:numPr>
       </w:pPr>
       <w:r>
@@ -1367,7 +1765,7 @@
         <w:pStyle w:val="Compact"/>
         <w:numPr>
           <w:ilvl w:val="0"/>
-          <w:numId w:val="1011"/>
+          <w:numId w:val="1012"/>
         </w:numPr>
       </w:pPr>
       <w:r>
@@ -1379,7 +1777,7 @@
         <w:pStyle w:val="Compact"/>
         <w:numPr>
           <w:ilvl w:val="0"/>
-          <w:numId w:val="1011"/>
+          <w:numId w:val="1012"/>
         </w:numPr>
       </w:pPr>
       <w:r>
@@ -1391,7 +1789,7 @@
         <w:pStyle w:val="Compact"/>
         <w:numPr>
           <w:ilvl w:val="0"/>
-          <w:numId w:val="1011"/>
+          <w:numId w:val="1012"/>
         </w:numPr>
       </w:pPr>
       <w:r>
@@ -1403,7 +1801,7 @@
         <w:pStyle w:val="Compact"/>
         <w:numPr>
           <w:ilvl w:val="0"/>
-          <w:numId w:val="1011"/>
+          <w:numId w:val="1012"/>
         </w:numPr>
       </w:pPr>
       <w:r>
@@ -1415,7 +1813,7 @@
         <w:pStyle w:val="Compact"/>
         <w:numPr>
           <w:ilvl w:val="0"/>
-          <w:numId w:val="1011"/>
+          <w:numId w:val="1012"/>
         </w:numPr>
       </w:pPr>
       <w:r>
@@ -1435,7 +1833,7 @@
         <w:pStyle w:val="Compact"/>
         <w:numPr>
           <w:ilvl w:val="0"/>
-          <w:numId w:val="1012"/>
+          <w:numId w:val="1013"/>
         </w:numPr>
       </w:pPr>
       <w:r>
@@ -1447,7 +1845,7 @@
         <w:pStyle w:val="Compact"/>
         <w:numPr>
           <w:ilvl w:val="0"/>
-          <w:numId w:val="1012"/>
+          <w:numId w:val="1013"/>
         </w:numPr>
       </w:pPr>
       <w:r>
@@ -1459,7 +1857,7 @@
         <w:pStyle w:val="Compact"/>
         <w:numPr>
           <w:ilvl w:val="0"/>
-          <w:numId w:val="1012"/>
+          <w:numId w:val="1013"/>
         </w:numPr>
       </w:pPr>
       <w:r>
@@ -1510,7 +1908,7 @@
         <w:pStyle w:val="Compact"/>
         <w:numPr>
           <w:ilvl w:val="0"/>
-          <w:numId w:val="1013"/>
+          <w:numId w:val="1014"/>
         </w:numPr>
       </w:pPr>
       <w:r>
@@ -1522,7 +1920,7 @@
         <w:pStyle w:val="Compact"/>
         <w:numPr>
           <w:ilvl w:val="0"/>
-          <w:numId w:val="1013"/>
+          <w:numId w:val="1014"/>
         </w:numPr>
       </w:pPr>
       <w:r>
@@ -1753,6 +2151,9 @@
     <w:abstractNumId w:val="991"/>
   </w:num>
   <w:num w:numId="1013">
+    <w:abstractNumId w:val="991"/>
+  </w:num>
+  <w:num w:numId="1014">
     <w:abstractNumId w:val="991"/>
   </w:num>
 </w:numbering>

</xml_diff>

<commit_message>
Remove extra table rows
</commit_message>
<xml_diff>
--- a/resume.docx
+++ b/resume.docx
@@ -47,36 +47,6 @@
             <w:r>
               <w:t xml:space="preserve">Berlin, Germany</w:t>
             </w:r>
-          </w:p>
-        </w:tc>
-      </w:tr>
-      <w:tr>
-        <w:tc>
-          <w:tcPr/>
-          <w:p>
-            <w:pPr>
-              <w:pStyle w:val="Compact"/>
-            </w:pPr>
-          </w:p>
-        </w:tc>
-      </w:tr>
-      <w:tr>
-        <w:tc>
-          <w:tcPr/>
-          <w:p>
-            <w:pPr>
-              <w:pStyle w:val="Compact"/>
-            </w:pPr>
-          </w:p>
-        </w:tc>
-      </w:tr>
-      <w:tr>
-        <w:tc>
-          <w:tcPr/>
-          <w:p>
-            <w:pPr>
-              <w:pStyle w:val="Compact"/>
-            </w:pPr>
           </w:p>
         </w:tc>
       </w:tr>

</xml_diff>

<commit_message>
Move email to table header
</commit_message>
<xml_diff>
--- a/resume.docx
+++ b/resume.docx
@@ -17,12 +17,15 @@
         <w:tblW w:type="pct" w:w="5000"/>
         <w:jc w:val="left"/>
         <w:tblLayout w:type="fixed"/>
-        <w:tblLook w:firstRow="0" w:lastRow="0" w:firstColumn="0" w:lastColumn="0" w:noHBand="0" w:noVBand="0" w:val="0000"/>
+        <w:tblLook w:firstRow="1" w:lastRow="0" w:firstColumn="0" w:lastColumn="0" w:noHBand="0" w:noVBand="0" w:val="0020"/>
       </w:tblPr>
       <w:tblGrid>
         <w:gridCol w:w="7920"/>
       </w:tblGrid>
       <w:tr>
+        <w:trPr>
+          <w:tblHeader w:val="on"/>
+        </w:trPr>
         <w:tc>
           <w:tcPr/>
           <w:p>

</xml_diff>

<commit_message>
Highlight impact at Babbel
</commit_message>
<xml_diff>
--- a/resume.docx
+++ b/resume.docx
@@ -143,13 +143,7 @@
         <w:t xml:space="preserve">frontend</w:t>
       </w:r>
       <w:r>
-        <w:t xml:space="preserve">, mobile and infrastructure, although I focus on backend. I</w:t>
-      </w:r>
-      <w:r>
-        <w:t xml:space="preserve"> </w:t>
-      </w:r>
-      <w:r>
-        <w:t xml:space="preserve">advocate</w:t>
+        <w:t xml:space="preserve">, mobile and infrastructure, with focus on backend. I advocate</w:t>
       </w:r>
       <w:r>
         <w:t xml:space="preserve"> </w:t>
@@ -162,7 +156,23 @@
         <w:t xml:space="preserve">code quality</w:t>
       </w:r>
       <w:r>
-        <w:t xml:space="preserve">, readability and maintainability.</w:t>
+        <w:t xml:space="preserve"> </w:t>
+      </w:r>
+      <w:r>
+        <w:t xml:space="preserve">and</w:t>
+      </w:r>
+      <w:r>
+        <w:t xml:space="preserve"> </w:t>
+      </w:r>
+      <w:r>
+        <w:rPr>
+          <w:b/>
+          <w:bCs/>
+        </w:rPr>
+        <w:t xml:space="preserve">continuous delivery</w:t>
+      </w:r>
+      <w:r>
+        <w:t xml:space="preserve">.</w:t>
       </w:r>
       <w:r>
         <w:t xml:space="preserve"> </w:t>
@@ -178,13 +188,13 @@
         <w:t xml:space="preserve"> </w:t>
       </w:r>
       <w:r>
-        <w:t xml:space="preserve">are part</w:t>
-      </w:r>
-      <w:r>
-        <w:t xml:space="preserve"> </w:t>
-      </w:r>
-      <w:r>
-        <w:t xml:space="preserve">of my development practices, along with</w:t>
+        <w:t xml:space="preserve">are part of my</w:t>
+      </w:r>
+      <w:r>
+        <w:t xml:space="preserve"> </w:t>
+      </w:r>
+      <w:r>
+        <w:t xml:space="preserve">development practices, along with</w:t>
       </w:r>
       <w:r>
         <w:t xml:space="preserve"> </w:t>
@@ -273,6 +283,22 @@
           <w:b/>
           <w:bCs/>
         </w:rPr>
+        <w:t xml:space="preserve">tooling</w:t>
+      </w:r>
+      <w:r>
+        <w:t xml:space="preserve"> </w:t>
+      </w:r>
+      <w:r>
+        <w:t xml:space="preserve">and</w:t>
+      </w:r>
+      <w:r>
+        <w:t xml:space="preserve"> </w:t>
+      </w:r>
+      <w:r>
+        <w:rPr>
+          <w:b/>
+          <w:bCs/>
+        </w:rPr>
         <w:t xml:space="preserve">observability</w:t>
       </w:r>
       <w:r>
@@ -284,13 +310,33 @@
         <w:pStyle w:val="BodyText"/>
       </w:pPr>
       <w:r>
-        <w:t xml:space="preserve">I like environments where I can grow, surrounded by smart and interesting</w:t>
-      </w:r>
-      <w:r>
-        <w:t xml:space="preserve"> </w:t>
-      </w:r>
-      <w:r>
-        <w:t xml:space="preserve">people. I like to work with</w:t>
+        <w:t xml:space="preserve">I like environments that support</w:t>
+      </w:r>
+      <w:r>
+        <w:t xml:space="preserve"> </w:t>
+      </w:r>
+      <w:r>
+        <w:rPr>
+          <w:b/>
+          <w:bCs/>
+        </w:rPr>
+        <w:t xml:space="preserve">growth</w:t>
+      </w:r>
+      <w:r>
+        <w:t xml:space="preserve">, working along with</w:t>
+      </w:r>
+      <w:r>
+        <w:t xml:space="preserve"> </w:t>
+      </w:r>
+      <w:r>
+        <w:rPr>
+          <w:b/>
+          <w:bCs/>
+        </w:rPr>
+        <w:t xml:space="preserve">smart</w:t>
+      </w:r>
+      <w:r>
+        <w:t xml:space="preserve">,</w:t>
       </w:r>
       <w:r>
         <w:t xml:space="preserve"> </w:t>
@@ -303,6 +349,65 @@
         <w:t xml:space="preserve">respectful</w:t>
       </w:r>
       <w:r>
+        <w:t xml:space="preserve"> </w:t>
+      </w:r>
+      <w:r>
+        <w:t xml:space="preserve">and</w:t>
+      </w:r>
+      <w:r>
+        <w:t xml:space="preserve"> </w:t>
+      </w:r>
+      <w:r>
+        <w:rPr>
+          <w:b/>
+          <w:bCs/>
+        </w:rPr>
+        <w:t xml:space="preserve">open-minded</w:t>
+      </w:r>
+      <w:r>
+        <w:t xml:space="preserve"> </w:t>
+      </w:r>
+      <w:r>
+        <w:t xml:space="preserve">people who care about their systems, tools</w:t>
+      </w:r>
+      <w:r>
+        <w:t xml:space="preserve"> </w:t>
+      </w:r>
+      <w:r>
+        <w:t xml:space="preserve">and code.</w:t>
+      </w:r>
+    </w:p>
+    <w:p>
+      <w:pPr>
+        <w:pStyle w:val="BodyText"/>
+      </w:pPr>
+      <w:r>
+        <w:t xml:space="preserve">I love to</w:t>
+      </w:r>
+      <w:r>
+        <w:t xml:space="preserve"> </w:t>
+      </w:r>
+      <w:r>
+        <w:rPr>
+          <w:b/>
+          <w:bCs/>
+        </w:rPr>
+        <w:t xml:space="preserve">code</w:t>
+      </w:r>
+      <w:r>
+        <w:t xml:space="preserve">! I’m a</w:t>
+      </w:r>
+      <w:r>
+        <w:t xml:space="preserve"> </w:t>
+      </w:r>
+      <w:r>
+        <w:rPr>
+          <w:b/>
+          <w:bCs/>
+        </w:rPr>
+        <w:t xml:space="preserve">NixOS</w:t>
+      </w:r>
+      <w:r>
         <w:t xml:space="preserve">,</w:t>
       </w:r>
       <w:r>
@@ -313,62 +418,6 @@
           <w:b/>
           <w:bCs/>
         </w:rPr>
-        <w:t xml:space="preserve">open-minded</w:t>
-      </w:r>
-      <w:r>
-        <w:t xml:space="preserve"> </w:t>
-      </w:r>
-      <w:r>
-        <w:t xml:space="preserve">people who care</w:t>
-      </w:r>
-      <w:r>
-        <w:t xml:space="preserve"> </w:t>
-      </w:r>
-      <w:r>
-        <w:t xml:space="preserve">about their systems, tools and code.</w:t>
-      </w:r>
-    </w:p>
-    <w:p>
-      <w:pPr>
-        <w:pStyle w:val="BodyText"/>
-      </w:pPr>
-      <w:r>
-        <w:t xml:space="preserve">I love to</w:t>
-      </w:r>
-      <w:r>
-        <w:t xml:space="preserve"> </w:t>
-      </w:r>
-      <w:r>
-        <w:rPr>
-          <w:b/>
-          <w:bCs/>
-        </w:rPr>
-        <w:t xml:space="preserve">code</w:t>
-      </w:r>
-      <w:r>
-        <w:t xml:space="preserve">! I’m a</w:t>
-      </w:r>
-      <w:r>
-        <w:t xml:space="preserve"> </w:t>
-      </w:r>
-      <w:r>
-        <w:rPr>
-          <w:b/>
-          <w:bCs/>
-        </w:rPr>
-        <w:t xml:space="preserve">NixOS</w:t>
-      </w:r>
-      <w:r>
-        <w:t xml:space="preserve">,</w:t>
-      </w:r>
-      <w:r>
-        <w:t xml:space="preserve"> </w:t>
-      </w:r>
-      <w:r>
-        <w:rPr>
-          <w:b/>
-          <w:bCs/>
-        </w:rPr>
         <w:t xml:space="preserve">terminal</w:t>
       </w:r>
       <w:r>
@@ -403,13 +452,20 @@
         <w:t xml:space="preserve"> </w:t>
       </w:r>
       <w:r>
-        <w:t xml:space="preserve">have experimented with many programming languages including SML, Python, Ruby,</w:t>
-      </w:r>
-      <w:r>
-        <w:t xml:space="preserve"> </w:t>
-      </w:r>
-      <w:r>
-        <w:t xml:space="preserve">Haskell, Scala,</w:t>
+        <w:t xml:space="preserve">have experimented with many programming languages including SML, Python,</w:t>
+      </w:r>
+      <w:r>
+        <w:t xml:space="preserve"> </w:t>
+      </w:r>
+      <w:r>
+        <w:rPr>
+          <w:b/>
+          <w:bCs/>
+        </w:rPr>
+        <w:t xml:space="preserve">Ruby</w:t>
+      </w:r>
+      <w:r>
+        <w:t xml:space="preserve">, Haskell, Scala,</w:t>
       </w:r>
       <w:r>
         <w:t xml:space="preserve"> </w:t>
@@ -422,13 +478,23 @@
         <w:t xml:space="preserve">Go</w:t>
       </w:r>
       <w:r>
-        <w:t xml:space="preserve">, Rust, Racket, Bash, Clojure, IO, Javascript, Typescript</w:t>
-      </w:r>
-      <w:r>
-        <w:t xml:space="preserve"> </w:t>
-      </w:r>
-      <w:r>
-        <w:t xml:space="preserve">and many others. I even designed my own language</w:t>
+        <w:t xml:space="preserve">, Rust, Racket, Bash, Clojure, IO, Javascript,</w:t>
+      </w:r>
+      <w:r>
+        <w:t xml:space="preserve"> </w:t>
+      </w:r>
+      <w:r>
+        <w:rPr>
+          <w:b/>
+          <w:bCs/>
+        </w:rPr>
+        <w:t xml:space="preserve">Typescript</w:t>
+      </w:r>
+      <w:r>
+        <w:t xml:space="preserve"> </w:t>
+      </w:r>
+      <w:r>
+        <w:t xml:space="preserve">and many others. I designed my own toy language</w:t>
       </w:r>
       <w:r>
         <w:t xml:space="preserve"> </w:t>
@@ -442,7 +508,7 @@
         </w:r>
       </w:hyperlink>
       <w:r>
-        <w:t xml:space="preserve">. I always have at least one</w:t>
+        <w:t xml:space="preserve">. I try to keep at least one</w:t>
       </w:r>
       <w:r>
         <w:t xml:space="preserve"> </w:t>
@@ -582,45 +648,13 @@
         <w:pStyle w:val="BodyText"/>
       </w:pPr>
       <w:r>
-        <w:t xml:space="preserve">As a</w:t>
-      </w:r>
-      <w:r>
-        <w:t xml:space="preserve"> </w:t>
-      </w:r>
-      <w:r>
-        <w:rPr>
-          <w:b/>
-          <w:bCs/>
-        </w:rPr>
-        <w:t xml:space="preserve">Principal</w:t>
-      </w:r>
-      <w:r>
-        <w:t xml:space="preserve"> </w:t>
-      </w:r>
-      <w:r>
-        <w:t xml:space="preserve">at Babbel, I work in the</w:t>
-      </w:r>
-      <w:r>
-        <w:t xml:space="preserve"> </w:t>
-      </w:r>
-      <w:r>
-        <w:rPr>
-          <w:b/>
-          <w:bCs/>
-        </w:rPr>
-        <w:t xml:space="preserve">Content Platform</w:t>
-      </w:r>
-      <w:r>
-        <w:t xml:space="preserve"> </w:t>
-      </w:r>
-      <w:r>
-        <w:t xml:space="preserve">team,</w:t>
-      </w:r>
-      <w:r>
-        <w:t xml:space="preserve"> </w:t>
-      </w:r>
-      <w:r>
-        <w:t xml:space="preserve">supporting the learning content CMS and related content distribution</w:t>
+        <w:t xml:space="preserve">As a Principal at Babbel, I work in the Content Platform team, developing the</w:t>
+      </w:r>
+      <w:r>
+        <w:t xml:space="preserve"> </w:t>
+      </w:r>
+      <w:r>
+        <w:t xml:space="preserve">learning content CMS and related content distribution</w:t>
       </w:r>
       <w:r>
         <w:t xml:space="preserve"> </w:t>
@@ -633,80 +667,79 @@
         <w:t xml:space="preserve">APIs</w:t>
       </w:r>
       <w:r>
+        <w:t xml:space="preserve">. We design</w:t>
+      </w:r>
+      <w:r>
+        <w:t xml:space="preserve"> </w:t>
+      </w:r>
+      <w:r>
+        <w:rPr>
+          <w:b/>
+          <w:bCs/>
+        </w:rPr>
+        <w:t xml:space="preserve">cross-team architecture</w:t>
+      </w:r>
+      <w:r>
+        <w:t xml:space="preserve">, striving for</w:t>
+      </w:r>
+      <w:r>
+        <w:t xml:space="preserve"> </w:t>
+      </w:r>
+      <w:r>
+        <w:rPr>
+          <w:b/>
+          <w:bCs/>
+        </w:rPr>
+        <w:t xml:space="preserve">small deliverables</w:t>
+      </w:r>
+      <w:r>
+        <w:t xml:space="preserve"> </w:t>
+      </w:r>
+      <w:r>
+        <w:t xml:space="preserve">that bring</w:t>
+      </w:r>
+      <w:r>
+        <w:t xml:space="preserve"> </w:t>
+      </w:r>
+      <w:r>
+        <w:t xml:space="preserve">value to users and allow teams to achieve their</w:t>
+      </w:r>
+      <w:r>
+        <w:t xml:space="preserve"> </w:t>
+      </w:r>
+      <w:r>
+        <w:rPr>
+          <w:b/>
+          <w:bCs/>
+        </w:rPr>
+        <w:t xml:space="preserve">goals</w:t>
+      </w:r>
+      <w:r>
+        <w:t xml:space="preserve"> </w:t>
+      </w:r>
+      <w:r>
+        <w:t xml:space="preserve">and work</w:t>
+      </w:r>
+      <w:r>
+        <w:t xml:space="preserve"> </w:t>
+      </w:r>
+      <w:r>
+        <w:rPr>
+          <w:b/>
+          <w:bCs/>
+        </w:rPr>
+        <w:t xml:space="preserve">independently</w:t>
+      </w:r>
+      <w:r>
         <w:t xml:space="preserve">.</w:t>
       </w:r>
-      <w:r>
-        <w:t xml:space="preserve"> </w:t>
-      </w:r>
-      <w:r>
-        <w:t xml:space="preserve">I design</w:t>
-      </w:r>
-      <w:r>
-        <w:t xml:space="preserve"> </w:t>
-      </w:r>
-      <w:r>
-        <w:rPr>
-          <w:b/>
-          <w:bCs/>
-        </w:rPr>
-        <w:t xml:space="preserve">cross-team architecture</w:t>
-      </w:r>
-      <w:r>
-        <w:t xml:space="preserve">, always striving for</w:t>
-      </w:r>
-      <w:r>
-        <w:t xml:space="preserve"> </w:t>
-      </w:r>
-      <w:r>
-        <w:rPr>
-          <w:b/>
-          <w:bCs/>
-        </w:rPr>
-        <w:t xml:space="preserve">small</w:t>
-      </w:r>
-      <w:r>
-        <w:rPr>
-          <w:b/>
-          <w:bCs/>
-        </w:rPr>
-        <w:t xml:space="preserve"> </w:t>
-      </w:r>
-      <w:r>
-        <w:rPr>
-          <w:b/>
-          <w:bCs/>
-        </w:rPr>
-        <w:t xml:space="preserve">deliverables</w:t>
-      </w:r>
-      <w:r>
-        <w:t xml:space="preserve"> </w:t>
-      </w:r>
-      <w:r>
-        <w:t xml:space="preserve">that bring value to users and allow teams to achieve their</w:t>
-      </w:r>
-      <w:r>
-        <w:t xml:space="preserve"> </w:t>
-      </w:r>
-      <w:r>
-        <w:rPr>
-          <w:b/>
-          <w:bCs/>
-        </w:rPr>
-        <w:t xml:space="preserve">goals</w:t>
-      </w:r>
-      <w:r>
-        <w:t xml:space="preserve"> </w:t>
-      </w:r>
-      <w:r>
-        <w:t xml:space="preserve">and work independently.</w:t>
-      </w:r>
     </w:p>
     <w:p>
       <w:pPr>
         <w:pStyle w:val="BodyText"/>
       </w:pPr>
       <w:r>
-        <w:t xml:space="preserve">Previous achievements:</w:t>
+        <w:t xml:space="preserve">Achievements:</w:t>
       </w:r>
     </w:p>
     <w:p>
@@ -718,17 +751,109 @@
         </w:numPr>
       </w:pPr>
       <w:r>
-        <w:t xml:space="preserve">Designed content APIs for current and future company initiatives, focusing on</w:t>
-      </w:r>
-      <w:r>
-        <w:t xml:space="preserve"> </w:t>
-      </w:r>
-      <w:r>
-        <w:rPr>
-          <w:b/>
-          <w:bCs/>
-        </w:rPr>
-        <w:t xml:space="preserve">changeability</w:t>
+        <w:rPr>
+          <w:b/>
+          <w:bCs/>
+        </w:rPr>
+        <w:t xml:space="preserve">Content Pipeline</w:t>
+      </w:r>
+      <w:r>
+        <w:t xml:space="preserve">: Designed an integration between Babbel’s</w:t>
+      </w:r>
+      <w:r>
+        <w:t xml:space="preserve"> </w:t>
+      </w:r>
+      <w:r>
+        <w:rPr>
+          <w:b/>
+          <w:bCs/>
+        </w:rPr>
+        <w:t xml:space="preserve">CMS</w:t>
+      </w:r>
+      <w:r>
+        <w:t xml:space="preserve"> </w:t>
+      </w:r>
+      <w:r>
+        <w:t xml:space="preserve">and</w:t>
+      </w:r>
+      <w:r>
+        <w:t xml:space="preserve"> </w:t>
+      </w:r>
+      <w:r>
+        <w:rPr>
+          <w:b/>
+          <w:bCs/>
+        </w:rPr>
+        <w:t xml:space="preserve">Contentful</w:t>
+      </w:r>
+      <w:r>
+        <w:t xml:space="preserve">, enabling fast creation of content for new learning</w:t>
+      </w:r>
+      <w:r>
+        <w:t xml:space="preserve"> </w:t>
+      </w:r>
+      <w:r>
+        <w:t xml:space="preserve">experiences. This system now holds content for more than 20 learning</w:t>
+      </w:r>
+      <w:r>
+        <w:t xml:space="preserve"> </w:t>
+      </w:r>
+      <w:r>
+        <w:t xml:space="preserve">experiences, fulfilling the company goal of experimenting with new forms of</w:t>
+      </w:r>
+      <w:r>
+        <w:t xml:space="preserve"> </w:t>
+      </w:r>
+      <w:r>
+        <w:t xml:space="preserve">learning. Teams can</w:t>
+      </w:r>
+      <w:r>
+        <w:t xml:space="preserve"> </w:t>
+      </w:r>
+      <w:r>
+        <w:rPr>
+          <w:b/>
+          <w:bCs/>
+        </w:rPr>
+        <w:t xml:space="preserve">autonomously</w:t>
+      </w:r>
+      <w:r>
+        <w:t xml:space="preserve"> </w:t>
+      </w:r>
+      <w:r>
+        <w:t xml:space="preserve">create new types through Pull Requests.</w:t>
+      </w:r>
+      <w:r>
+        <w:t xml:space="preserve"> </w:t>
+      </w:r>
+      <w:r>
+        <w:t xml:space="preserve">All content is</w:t>
+      </w:r>
+      <w:r>
+        <w:t xml:space="preserve"> </w:t>
+      </w:r>
+      <w:r>
+        <w:rPr>
+          <w:b/>
+          <w:bCs/>
+        </w:rPr>
+        <w:t xml:space="preserve">Git</w:t>
+      </w:r>
+      <w:r>
+        <w:t xml:space="preserve"> </w:t>
+      </w:r>
+      <w:r>
+        <w:t xml:space="preserve">versioned and</w:t>
+      </w:r>
+      <w:r>
+        <w:t xml:space="preserve"> </w:t>
+      </w:r>
+      <w:r>
+        <w:rPr>
+          <w:b/>
+          <w:bCs/>
+        </w:rPr>
+        <w:t xml:space="preserve">immutable</w:t>
       </w:r>
       <w:r>
         <w:t xml:space="preserve">.</w:t>
@@ -743,23 +868,77 @@
         </w:numPr>
       </w:pPr>
       <w:r>
-        <w:t xml:space="preserve">Actively drove or participated in many topics on our</w:t>
-      </w:r>
-      <w:r>
-        <w:t xml:space="preserve"> </w:t>
-      </w:r>
-      <w:r>
-        <w:rPr>
-          <w:b/>
-          <w:bCs/>
-        </w:rPr>
-        <w:t xml:space="preserve">service extraction</w:t>
-      </w:r>
-      <w:r>
-        <w:t xml:space="preserve"> </w:t>
-      </w:r>
-      <w:r>
-        <w:t xml:space="preserve">initiative.</w:t>
+        <w:rPr>
+          <w:b/>
+          <w:bCs/>
+        </w:rPr>
+        <w:t xml:space="preserve">Content Deployment</w:t>
+      </w:r>
+      <w:r>
+        <w:t xml:space="preserve">: Led a multi-year project to enable content editors to</w:t>
+      </w:r>
+      <w:r>
+        <w:t xml:space="preserve"> </w:t>
+      </w:r>
+      <w:r>
+        <w:t xml:space="preserve">deploy content. Through a series of</w:t>
+      </w:r>
+      <w:r>
+        <w:t xml:space="preserve"> </w:t>
+      </w:r>
+      <w:r>
+        <w:rPr>
+          <w:b/>
+          <w:bCs/>
+        </w:rPr>
+        <w:t xml:space="preserve">modeling</w:t>
+      </w:r>
+      <w:r>
+        <w:t xml:space="preserve"> </w:t>
+      </w:r>
+      <w:r>
+        <w:t xml:space="preserve">changes, API improvements,</w:t>
+      </w:r>
+      <w:r>
+        <w:t xml:space="preserve"> </w:t>
+      </w:r>
+      <w:r>
+        <w:rPr>
+          <w:b/>
+          <w:bCs/>
+        </w:rPr>
+        <w:t xml:space="preserve">monitoring</w:t>
+      </w:r>
+      <w:r>
+        <w:t xml:space="preserve">, data migrations,</w:t>
+      </w:r>
+      <w:r>
+        <w:t xml:space="preserve"> </w:t>
+      </w:r>
+      <w:r>
+        <w:rPr>
+          <w:b/>
+          <w:bCs/>
+        </w:rPr>
+        <w:t xml:space="preserve">test</w:t>
+      </w:r>
+      <w:r>
+        <w:t xml:space="preserve"> </w:t>
+      </w:r>
+      <w:r>
+        <w:t xml:space="preserve">improvements, education and even a Slack</w:t>
+      </w:r>
+      <w:r>
+        <w:t xml:space="preserve"> </w:t>
+      </w:r>
+      <w:r>
+        <w:t xml:space="preserve">bot, Babbel went from one painful content deployment per quarter to several</w:t>
+      </w:r>
+      <w:r>
+        <w:t xml:space="preserve"> </w:t>
+      </w:r>
+      <w:r>
+        <w:t xml:space="preserve">uneventful content deployments per week.</w:t>
       </w:r>
     </w:p>
     <w:p>
@@ -771,46 +950,58 @@
         </w:numPr>
       </w:pPr>
       <w:r>
-        <w:t xml:space="preserve">Helped improve</w:t>
-      </w:r>
-      <w:r>
-        <w:t xml:space="preserve"> </w:t>
-      </w:r>
-      <w:r>
-        <w:rPr>
-          <w:b/>
-          <w:bCs/>
-        </w:rPr>
-        <w:t xml:space="preserve">development</w:t>
-      </w:r>
-      <w:r>
-        <w:t xml:space="preserve">,</w:t>
-      </w:r>
-      <w:r>
-        <w:t xml:space="preserve"> </w:t>
-      </w:r>
-      <w:r>
-        <w:rPr>
-          <w:b/>
-          <w:bCs/>
-        </w:rPr>
-        <w:t xml:space="preserve">testing</w:t>
-      </w:r>
-      <w:r>
-        <w:t xml:space="preserve">,</w:t>
-      </w:r>
-      <w:r>
-        <w:t xml:space="preserve"> </w:t>
-      </w:r>
-      <w:r>
-        <w:rPr>
-          <w:b/>
-          <w:bCs/>
-        </w:rPr>
-        <w:t xml:space="preserve">dependency management</w:t>
-      </w:r>
-      <w:r>
-        <w:t xml:space="preserve">, infrastructure and interviewing practices.</w:t>
+        <w:rPr>
+          <w:b/>
+          <w:bCs/>
+        </w:rPr>
+        <w:t xml:space="preserve">Content Modeling</w:t>
+      </w:r>
+      <w:r>
+        <w:t xml:space="preserve">: Designed an extensible new data model for current and</w:t>
+      </w:r>
+      <w:r>
+        <w:t xml:space="preserve"> </w:t>
+      </w:r>
+      <w:r>
+        <w:t xml:space="preserve">future Babbel content, inspired by</w:t>
+      </w:r>
+      <w:r>
+        <w:t xml:space="preserve"> </w:t>
+      </w:r>
+      <w:r>
+        <w:rPr>
+          <w:b/>
+          <w:bCs/>
+        </w:rPr>
+        <w:t xml:space="preserve">NixOS</w:t>
+      </w:r>
+      <w:r>
+        <w:t xml:space="preserve"> </w:t>
+      </w:r>
+      <w:r>
+        <w:t xml:space="preserve">and served through a</w:t>
+      </w:r>
+      <w:r>
+        <w:t xml:space="preserve"> </w:t>
+      </w:r>
+      <w:r>
+        <w:rPr>
+          <w:b/>
+          <w:bCs/>
+        </w:rPr>
+        <w:t xml:space="preserve">GraphQL</w:t>
+      </w:r>
+      <w:r>
+        <w:t xml:space="preserve"> </w:t>
+      </w:r>
+      <w:r>
+        <w:t xml:space="preserve">API. The new model is backwards compatible but also enables new use cases</w:t>
+      </w:r>
+      <w:r>
+        <w:t xml:space="preserve"> </w:t>
+      </w:r>
+      <w:r>
+        <w:t xml:space="preserve">involving personalization and AI integration.</w:t>
       </w:r>
     </w:p>
     <w:p>
@@ -822,7 +1013,65 @@
         </w:numPr>
       </w:pPr>
       <w:r>
-        <w:t xml:space="preserve">I was a major contributor to the migration of user’s vocabulary from MySql to DynamoDB.</w:t>
+        <w:rPr>
+          <w:b/>
+          <w:bCs/>
+        </w:rPr>
+        <w:t xml:space="preserve">Content APIs</w:t>
+      </w:r>
+      <w:r>
+        <w:t xml:space="preserve">: Designed</w:t>
+      </w:r>
+      <w:r>
+        <w:t xml:space="preserve"> </w:t>
+      </w:r>
+      <w:r>
+        <w:rPr>
+          <w:b/>
+          <w:bCs/>
+        </w:rPr>
+        <w:t xml:space="preserve">RESTful</w:t>
+      </w:r>
+      <w:r>
+        <w:t xml:space="preserve"> </w:t>
+      </w:r>
+      <w:r>
+        <w:t xml:space="preserve">content APIs for current and future</w:t>
+      </w:r>
+      <w:r>
+        <w:t xml:space="preserve"> </w:t>
+      </w:r>
+      <w:r>
+        <w:t xml:space="preserve">company initiatives, focusing on</w:t>
+      </w:r>
+      <w:r>
+        <w:t xml:space="preserve"> </w:t>
+      </w:r>
+      <w:r>
+        <w:rPr>
+          <w:b/>
+          <w:bCs/>
+        </w:rPr>
+        <w:t xml:space="preserve">performance</w:t>
+      </w:r>
+      <w:r>
+        <w:t xml:space="preserve"> </w:t>
+      </w:r>
+      <w:r>
+        <w:t xml:space="preserve">and</w:t>
+      </w:r>
+      <w:r>
+        <w:t xml:space="preserve"> </w:t>
+      </w:r>
+      <w:r>
+        <w:rPr>
+          <w:b/>
+          <w:bCs/>
+        </w:rPr>
+        <w:t xml:space="preserve">cacheability</w:t>
+      </w:r>
+      <w:r>
+        <w:t xml:space="preserve">.</w:t>
       </w:r>
     </w:p>
     <w:p>
@@ -834,30 +1083,162 @@
         </w:numPr>
       </w:pPr>
       <w:r>
-        <w:t xml:space="preserve">Contributed to Babbel’s</w:t>
-      </w:r>
-      <w:r>
-        <w:t xml:space="preserve"> </w:t>
-      </w:r>
-      <w:r>
-        <w:rPr>
-          <w:b/>
-          <w:bCs/>
-        </w:rPr>
-        <w:t xml:space="preserve">engineering strategy</w:t>
-      </w:r>
-      <w:r>
-        <w:t xml:space="preserve">, helping teams become more</w:t>
-      </w:r>
-      <w:r>
-        <w:t xml:space="preserve"> </w:t>
-      </w:r>
-      <w:r>
-        <w:rPr>
-          <w:b/>
-          <w:bCs/>
-        </w:rPr>
-        <w:t xml:space="preserve">autonomous</w:t>
+        <w:rPr>
+          <w:b/>
+          <w:bCs/>
+        </w:rPr>
+        <w:t xml:space="preserve">Workshops</w:t>
+      </w:r>
+      <w:r>
+        <w:t xml:space="preserve">: Organized internal</w:t>
+      </w:r>
+      <w:r>
+        <w:t xml:space="preserve"> </w:t>
+      </w:r>
+      <w:r>
+        <w:rPr>
+          <w:b/>
+          <w:bCs/>
+        </w:rPr>
+        <w:t xml:space="preserve">presentations</w:t>
+      </w:r>
+      <w:r>
+        <w:t xml:space="preserve"> </w:t>
+      </w:r>
+      <w:r>
+        <w:t xml:space="preserve">and</w:t>
+      </w:r>
+      <w:r>
+        <w:t xml:space="preserve"> </w:t>
+      </w:r>
+      <w:r>
+        <w:rPr>
+          <w:b/>
+          <w:bCs/>
+        </w:rPr>
+        <w:t xml:space="preserve">workshops</w:t>
+      </w:r>
+      <w:r>
+        <w:t xml:space="preserve"> </w:t>
+      </w:r>
+      <w:r>
+        <w:t xml:space="preserve">about</w:t>
+      </w:r>
+      <w:r>
+        <w:t xml:space="preserve"> </w:t>
+      </w:r>
+      <w:r>
+        <w:t xml:space="preserve">Babbel’s content domain and architecture,</w:t>
+      </w:r>
+      <w:r>
+        <w:t xml:space="preserve"> </w:t>
+      </w:r>
+      <w:r>
+        <w:rPr>
+          <w:b/>
+          <w:bCs/>
+        </w:rPr>
+        <w:t xml:space="preserve">empowering</w:t>
+      </w:r>
+      <w:r>
+        <w:t xml:space="preserve"> </w:t>
+      </w:r>
+      <w:r>
+        <w:t xml:space="preserve">other teams and</w:t>
+      </w:r>
+      <w:r>
+        <w:t xml:space="preserve"> </w:t>
+      </w:r>
+      <w:r>
+        <w:t xml:space="preserve">content creators.</w:t>
+      </w:r>
+    </w:p>
+    <w:p>
+      <w:pPr>
+        <w:pStyle w:val="Compact"/>
+        <w:numPr>
+          <w:ilvl w:val="0"/>
+          <w:numId w:val="1001"/>
+        </w:numPr>
+      </w:pPr>
+      <w:r>
+        <w:rPr>
+          <w:b/>
+          <w:bCs/>
+        </w:rPr>
+        <w:t xml:space="preserve">API Gateway tooling</w:t>
+      </w:r>
+      <w:r>
+        <w:t xml:space="preserve">: Improved build times (</w:t>
+      </w:r>
+      <w:r>
+        <w:rPr>
+          <w:b/>
+          <w:bCs/>
+        </w:rPr>
+        <w:t xml:space="preserve">from 15m to 5m</w:t>
+      </w:r>
+      <w:r>
+        <w:t xml:space="preserve">) and</w:t>
+      </w:r>
+      <w:r>
+        <w:t xml:space="preserve"> </w:t>
+      </w:r>
+      <w:r>
+        <w:t xml:space="preserve">tooling for Babbel’s main API Gateway, shared between teams. Developers can</w:t>
+      </w:r>
+      <w:r>
+        <w:t xml:space="preserve"> </w:t>
+      </w:r>
+      <w:r>
+        <w:t xml:space="preserve">simply run</w:t>
+      </w:r>
+      <w:r>
+        <w:t xml:space="preserve"> </w:t>
+      </w:r>
+      <w:r>
+        <w:rPr>
+          <w:rStyle w:val="VerbatimChar"/>
+        </w:rPr>
+        <w:t xml:space="preserve">make</w:t>
+      </w:r>
+      <w:r>
+        <w:t xml:space="preserve"> </w:t>
+      </w:r>
+      <w:r>
+        <w:t xml:space="preserve">and all checks run locally using</w:t>
+      </w:r>
+      <w:r>
+        <w:t xml:space="preserve"> </w:t>
+      </w:r>
+      <w:r>
+        <w:rPr>
+          <w:b/>
+          <w:bCs/>
+        </w:rPr>
+        <w:t xml:space="preserve">Docker</w:t>
+      </w:r>
+      <w:r>
+        <w:t xml:space="preserve"> </w:t>
+      </w:r>
+      <w:r>
+        <w:t xml:space="preserve">with zero setup</w:t>
+      </w:r>
+      <w:r>
+        <w:t xml:space="preserve"> </w:t>
+      </w:r>
+      <w:r>
+        <w:t xml:space="preserve">required. The same setup runs on</w:t>
+      </w:r>
+      <w:r>
+        <w:t xml:space="preserve"> </w:t>
+      </w:r>
+      <w:r>
+        <w:rPr>
+          <w:b/>
+          <w:bCs/>
+        </w:rPr>
+        <w:t xml:space="preserve">CI</w:t>
       </w:r>
       <w:r>
         <w:t xml:space="preserve">.</w:t>
@@ -872,20 +1253,26 @@
         </w:numPr>
       </w:pPr>
       <w:r>
-        <w:t xml:space="preserve">Spread knowledge about content distribution and overall architecture through documentation and</w:t>
-      </w:r>
-      <w:r>
-        <w:t xml:space="preserve"> </w:t>
-      </w:r>
-      <w:r>
-        <w:rPr>
-          <w:b/>
-          <w:bCs/>
-        </w:rPr>
-        <w:t xml:space="preserve">workshops</w:t>
-      </w:r>
-      <w:r>
-        <w:t xml:space="preserve">.</w:t>
+        <w:rPr>
+          <w:b/>
+          <w:bCs/>
+        </w:rPr>
+        <w:t xml:space="preserve">Developer Documentation</w:t>
+      </w:r>
+      <w:r>
+        <w:t xml:space="preserve">: Started a documentation initiative to create</w:t>
+      </w:r>
+      <w:r>
+        <w:t xml:space="preserve"> </w:t>
+      </w:r>
+      <w:r>
+        <w:t xml:space="preserve">developer-friendly documentation in repositories. Many teams have adopted</w:t>
+      </w:r>
+      <w:r>
+        <w:t xml:space="preserve"> </w:t>
+      </w:r>
+      <w:r>
+        <w:t xml:space="preserve">this practice and maintain Git versioned documentation.</w:t>
       </w:r>
     </w:p>
     <w:p>
@@ -901,13 +1288,311 @@
           <w:b/>
           <w:bCs/>
         </w:rPr>
-        <w:t xml:space="preserve">Mentored</w:t>
-      </w:r>
-      <w:r>
-        <w:t xml:space="preserve"> </w:t>
-      </w:r>
-      <w:r>
-        <w:t xml:space="preserve">developers from Junior to Senior.</w:t>
+        <w:t xml:space="preserve">User vocabulary migration</w:t>
+      </w:r>
+      <w:r>
+        <w:t xml:space="preserve">: Migrated all user vocabulary from</w:t>
+      </w:r>
+      <w:r>
+        <w:t xml:space="preserve"> </w:t>
+      </w:r>
+      <w:r>
+        <w:rPr>
+          <w:b/>
+          <w:bCs/>
+        </w:rPr>
+        <w:t xml:space="preserve">MySql</w:t>
+      </w:r>
+      <w:r>
+        <w:t xml:space="preserve"> </w:t>
+      </w:r>
+      <w:r>
+        <w:t xml:space="preserve">to</w:t>
+      </w:r>
+      <w:r>
+        <w:t xml:space="preserve"> </w:t>
+      </w:r>
+      <w:r>
+        <w:rPr>
+          <w:b/>
+          <w:bCs/>
+        </w:rPr>
+        <w:t xml:space="preserve">DynamoDB</w:t>
+      </w:r>
+      <w:r>
+        <w:t xml:space="preserve">. It went from 7 unmaintainable, untested joins, to a performant</w:t>
+      </w:r>
+      <w:r>
+        <w:t xml:space="preserve"> </w:t>
+      </w:r>
+      <w:r>
+        <w:t xml:space="preserve">and scalable single table design.</w:t>
+      </w:r>
+    </w:p>
+    <w:p>
+      <w:pPr>
+        <w:pStyle w:val="Compact"/>
+        <w:numPr>
+          <w:ilvl w:val="0"/>
+          <w:numId w:val="1001"/>
+        </w:numPr>
+      </w:pPr>
+      <w:r>
+        <w:rPr>
+          <w:b/>
+          <w:bCs/>
+        </w:rPr>
+        <w:t xml:space="preserve">Service extraction</w:t>
+      </w:r>
+      <w:r>
+        <w:t xml:space="preserve">: Actively drove or participated in many service</w:t>
+      </w:r>
+      <w:r>
+        <w:t xml:space="preserve"> </w:t>
+      </w:r>
+      <w:r>
+        <w:t xml:space="preserve">extractions from the</w:t>
+      </w:r>
+      <w:r>
+        <w:t xml:space="preserve"> </w:t>
+      </w:r>
+      <w:r>
+        <w:rPr>
+          <w:b/>
+          <w:bCs/>
+        </w:rPr>
+        <w:t xml:space="preserve">Rails</w:t>
+      </w:r>
+      <w:r>
+        <w:t xml:space="preserve"> </w:t>
+      </w:r>
+      <w:r>
+        <w:t xml:space="preserve">monolith, including user vocabulary, content,</w:t>
+      </w:r>
+      <w:r>
+        <w:t xml:space="preserve"> </w:t>
+      </w:r>
+      <w:r>
+        <w:t xml:space="preserve">authorization, b2b, accounts and user progress services.</w:t>
+      </w:r>
+    </w:p>
+    <w:p>
+      <w:pPr>
+        <w:pStyle w:val="Compact"/>
+        <w:numPr>
+          <w:ilvl w:val="0"/>
+          <w:numId w:val="1001"/>
+        </w:numPr>
+      </w:pPr>
+      <w:r>
+        <w:rPr>
+          <w:b/>
+          <w:bCs/>
+        </w:rPr>
+        <w:t xml:space="preserve">API Tests</w:t>
+      </w:r>
+      <w:r>
+        <w:t xml:space="preserve">: Wrote a suite of API Integration tests (mostly for myself, at</w:t>
+      </w:r>
+      <w:r>
+        <w:t xml:space="preserve"> </w:t>
+      </w:r>
+      <w:r>
+        <w:t xml:space="preserve">the beginning). It has grown and is now a valuable tool used by many teams to</w:t>
+      </w:r>
+      <w:r>
+        <w:t xml:space="preserve"> </w:t>
+      </w:r>
+      <w:r>
+        <w:t xml:space="preserve">find regressions.</w:t>
+      </w:r>
+    </w:p>
+    <w:p>
+      <w:pPr>
+        <w:pStyle w:val="Compact"/>
+        <w:numPr>
+          <w:ilvl w:val="0"/>
+          <w:numId w:val="1001"/>
+        </w:numPr>
+      </w:pPr>
+      <w:r>
+        <w:rPr>
+          <w:b/>
+          <w:bCs/>
+        </w:rPr>
+        <w:t xml:space="preserve">Mentoring</w:t>
+      </w:r>
+      <w:r>
+        <w:t xml:space="preserve">: Mentored junior, professional and senior developers, directly</w:t>
+      </w:r>
+      <w:r>
+        <w:t xml:space="preserve"> </w:t>
+      </w:r>
+      <w:r>
+        <w:t xml:space="preserve">supporting their growth to higher roles, including several promotions to</w:t>
+      </w:r>
+      <w:r>
+        <w:t xml:space="preserve"> </w:t>
+      </w:r>
+      <w:r>
+        <w:t xml:space="preserve">Principal.</w:t>
+      </w:r>
+    </w:p>
+    <w:p>
+      <w:pPr>
+        <w:pStyle w:val="Compact"/>
+        <w:numPr>
+          <w:ilvl w:val="0"/>
+          <w:numId w:val="1001"/>
+        </w:numPr>
+      </w:pPr>
+      <w:r>
+        <w:rPr>
+          <w:b/>
+          <w:bCs/>
+        </w:rPr>
+        <w:t xml:space="preserve">Advice and support</w:t>
+      </w:r>
+      <w:r>
+        <w:t xml:space="preserve">: Teams contact me on a weekly basis to discuss system</w:t>
+      </w:r>
+      <w:r>
+        <w:t xml:space="preserve"> </w:t>
+      </w:r>
+      <w:r>
+        <w:t xml:space="preserve">design. Babbel already includes</w:t>
+      </w:r>
+      <w:r>
+        <w:t xml:space="preserve"> </w:t>
+      </w:r>
+      <w:r>
+        <w:rPr>
+          <w:b/>
+          <w:bCs/>
+        </w:rPr>
+        <w:t xml:space="preserve">observability</w:t>
+      </w:r>
+      <w:r>
+        <w:t xml:space="preserve"> </w:t>
+      </w:r>
+      <w:r>
+        <w:t xml:space="preserve">and</w:t>
+      </w:r>
+      <w:r>
+        <w:t xml:space="preserve"> </w:t>
+      </w:r>
+      <w:r>
+        <w:rPr>
+          <w:b/>
+          <w:bCs/>
+        </w:rPr>
+        <w:t xml:space="preserve">automated</w:t>
+      </w:r>
+      <w:r>
+        <w:rPr>
+          <w:b/>
+          <w:bCs/>
+        </w:rPr>
+        <w:t xml:space="preserve"> </w:t>
+      </w:r>
+      <w:r>
+        <w:rPr>
+          <w:b/>
+          <w:bCs/>
+        </w:rPr>
+        <w:t xml:space="preserve">infrastructure</w:t>
+      </w:r>
+      <w:r>
+        <w:t xml:space="preserve"> </w:t>
+      </w:r>
+      <w:r>
+        <w:t xml:space="preserve">by default, so I often advise about sound</w:t>
+      </w:r>
+      <w:r>
+        <w:t xml:space="preserve"> </w:t>
+      </w:r>
+      <w:r>
+        <w:rPr>
+          <w:b/>
+          <w:bCs/>
+        </w:rPr>
+        <w:t xml:space="preserve">domain</w:t>
+      </w:r>
+      <w:r>
+        <w:rPr>
+          <w:b/>
+          <w:bCs/>
+        </w:rPr>
+        <w:t xml:space="preserve"> </w:t>
+      </w:r>
+      <w:r>
+        <w:rPr>
+          <w:b/>
+          <w:bCs/>
+        </w:rPr>
+        <w:t xml:space="preserve">entities</w:t>
+      </w:r>
+      <w:r>
+        <w:t xml:space="preserve"> </w:t>
+      </w:r>
+      <w:r>
+        <w:t xml:space="preserve">with clear nomenclature, well defined system boundaries and</w:t>
+      </w:r>
+      <w:r>
+        <w:t xml:space="preserve"> </w:t>
+      </w:r>
+      <w:r>
+        <w:t xml:space="preserve">responsibilities,</w:t>
+      </w:r>
+      <w:r>
+        <w:t xml:space="preserve"> </w:t>
+      </w:r>
+      <w:r>
+        <w:rPr>
+          <w:b/>
+          <w:bCs/>
+        </w:rPr>
+        <w:t xml:space="preserve">small deliverables</w:t>
+      </w:r>
+      <w:r>
+        <w:t xml:space="preserve">, and then small deliverables a few</w:t>
+      </w:r>
+      <w:r>
+        <w:t xml:space="preserve"> </w:t>
+      </w:r>
+      <w:r>
+        <w:t xml:space="preserve">more times.</w:t>
+      </w:r>
+    </w:p>
+    <w:p>
+      <w:pPr>
+        <w:pStyle w:val="Compact"/>
+        <w:numPr>
+          <w:ilvl w:val="0"/>
+          <w:numId w:val="1001"/>
+        </w:numPr>
+      </w:pPr>
+      <w:r>
+        <w:rPr>
+          <w:b/>
+          <w:bCs/>
+        </w:rPr>
+        <w:t xml:space="preserve">Principal Role</w:t>
+      </w:r>
+      <w:r>
+        <w:t xml:space="preserve">: I was the first engineer to be promoted to Principal. I</w:t>
+      </w:r>
+      <w:r>
+        <w:t xml:space="preserve"> </w:t>
+      </w:r>
+      <w:r>
+        <w:t xml:space="preserve">helped define the role and its responsibilities drawing from my own</w:t>
+      </w:r>
+      <w:r>
+        <w:t xml:space="preserve"> </w:t>
+      </w:r>
+      <w:r>
+        <w:t xml:space="preserve">experience temporarily moving between teams.</w:t>
       </w:r>
     </w:p>
     <w:p>
@@ -1359,7 +2044,7 @@
         </w:numPr>
       </w:pPr>
       <w:r>
-        <w:t xml:space="preserve">Created a camera for Android that worked on more devices than the Whatsapp Camera at the time</w:t>
+        <w:t xml:space="preserve">Created a camera for Android that worked on the new screen sizes being released at the time.</w:t>
       </w:r>
     </w:p>
     <w:p>

</xml_diff>

<commit_message>
Add personal projects to about me section and clarify professional languages
</commit_message>
<xml_diff>
--- a/resume.docx
+++ b/resume.docx
@@ -2,7 +2,7 @@
 <file path=word/document.xml><?xml version="1.0" encoding="utf-8"?>
 <w:document xmlns:w="http://schemas.openxmlformats.org/wordprocessingml/2006/main" xmlns:m="http://schemas.openxmlformats.org/officeDocument/2006/math" xmlns:r="http://schemas.openxmlformats.org/officeDocument/2006/relationships" xmlns:o="urn:schemas-microsoft-com:office:office" xmlns:v="urn:schemas-microsoft-com:vml" xmlns:w10="urn:schemas-microsoft-com:office:word" xmlns:a="http://schemas.openxmlformats.org/drawingml/2006/main" xmlns:pic="http://schemas.openxmlformats.org/drawingml/2006/picture" xmlns:wp="http://schemas.openxmlformats.org/drawingml/2006/wordprocessingDrawing">
   <w:body>
-    <w:bookmarkStart w:id="38" w:name="juan-ibiapina"/>
+    <w:bookmarkStart w:id="41" w:name="juan-ibiapina"/>
     <w:p>
       <w:pPr>
         <w:pStyle w:val="Heading1"/>
@@ -81,7 +81,7 @@
         </w:pict>
       </w:r>
     </w:p>
-    <w:bookmarkStart w:id="26" w:name="about-me"/>
+    <w:bookmarkStart w:id="29" w:name="about-me"/>
     <w:p>
       <w:pPr>
         <w:pStyle w:val="Heading2"/>
@@ -446,13 +446,26 @@
         <w:t xml:space="preserve"> </w:t>
       </w:r>
       <w:r>
-        <w:t xml:space="preserve">learn new programming languages, frameworks and technologies in my free time. I</w:t>
-      </w:r>
-      <w:r>
-        <w:t xml:space="preserve"> </w:t>
-      </w:r>
-      <w:r>
-        <w:t xml:space="preserve">have experimented with many programming languages including SML, Python,</w:t>
+        <w:t xml:space="preserve">learn new programming languages, frameworks and technologies. I have worked</w:t>
+      </w:r>
+      <w:r>
+        <w:t xml:space="preserve"> </w:t>
+      </w:r>
+      <w:r>
+        <w:t xml:space="preserve">professionally with Java, Javascript,</w:t>
+      </w:r>
+      <w:r>
+        <w:t xml:space="preserve"> </w:t>
+      </w:r>
+      <w:r>
+        <w:rPr>
+          <w:b/>
+          <w:bCs/>
+        </w:rPr>
+        <w:t xml:space="preserve">Typescript</w:t>
+      </w:r>
+      <w:r>
+        <w:t xml:space="preserve">,</w:t>
       </w:r>
       <w:r>
         <w:t xml:space="preserve"> </w:t>
@@ -465,7 +478,10 @@
         <w:t xml:space="preserve">Ruby</w:t>
       </w:r>
       <w:r>
-        <w:t xml:space="preserve">, Haskell, Scala,</w:t>
+        <w:t xml:space="preserve"> </w:t>
+      </w:r>
+      <w:r>
+        <w:t xml:space="preserve">and</w:t>
       </w:r>
       <w:r>
         <w:t xml:space="preserve"> </w:t>
@@ -478,23 +494,19 @@
         <w:t xml:space="preserve">Go</w:t>
       </w:r>
       <w:r>
-        <w:t xml:space="preserve">, Rust, Racket, Bash, Clojure, IO, Javascript,</w:t>
-      </w:r>
-      <w:r>
-        <w:t xml:space="preserve"> </w:t>
-      </w:r>
-      <w:r>
-        <w:rPr>
-          <w:b/>
-          <w:bCs/>
-        </w:rPr>
-        <w:t xml:space="preserve">Typescript</w:t>
-      </w:r>
-      <w:r>
-        <w:t xml:space="preserve"> </w:t>
-      </w:r>
-      <w:r>
-        <w:t xml:space="preserve">and many others. I designed my own toy language</w:t>
+        <w:t xml:space="preserve">, but</w:t>
+      </w:r>
+      <w:r>
+        <w:t xml:space="preserve"> </w:t>
+      </w:r>
+      <w:r>
+        <w:t xml:space="preserve">have also experimented with SML, Python, Haskell, Scala, Rust, Racket, Bash,</w:t>
+      </w:r>
+      <w:r>
+        <w:t xml:space="preserve"> </w:t>
+      </w:r>
+      <w:r>
+        <w:t xml:space="preserve">Clojure, IO, and many others. I designed</w:t>
       </w:r>
       <w:r>
         <w:t xml:space="preserve"> </w:t>
@@ -504,28 +516,124 @@
           <w:rPr>
             <w:rStyle w:val="Hyperlink"/>
           </w:rPr>
-          <w:t xml:space="preserve">marco</w:t>
+          <w:t xml:space="preserve">my own toy</w:t>
+        </w:r>
+        <w:r>
+          <w:rPr>
+            <w:rStyle w:val="Hyperlink"/>
+          </w:rPr>
+          <w:t xml:space="preserve"> </w:t>
+        </w:r>
+        <w:r>
+          <w:rPr>
+            <w:rStyle w:val="Hyperlink"/>
+          </w:rPr>
+          <w:t xml:space="preserve">language</w:t>
         </w:r>
       </w:hyperlink>
       <w:r>
-        <w:t xml:space="preserve">. I try to keep at least one</w:t>
-      </w:r>
-      <w:r>
-        <w:t xml:space="preserve"> </w:t>
-      </w:r>
-      <w:r>
-        <w:t xml:space="preserve">active coding side project. You can find more details about personal projects,</w:t>
-      </w:r>
-      <w:r>
-        <w:t xml:space="preserve"> </w:t>
-      </w:r>
-      <w:r>
-        <w:t xml:space="preserve">passions and open source on my</w:t>
+        <w:t xml:space="preserve">, a</w:t>
       </w:r>
       <w:r>
         <w:t xml:space="preserve"> </w:t>
       </w:r>
       <w:hyperlink r:id="rId24">
+        <w:r>
+          <w:rPr>
+            <w:rStyle w:val="Hyperlink"/>
+          </w:rPr>
+          <w:t xml:space="preserve">package manager for</w:t>
+        </w:r>
+        <w:r>
+          <w:rPr>
+            <w:rStyle w:val="Hyperlink"/>
+          </w:rPr>
+          <w:t xml:space="preserve"> </w:t>
+        </w:r>
+        <w:r>
+          <w:rPr>
+            <w:rStyle w:val="Hyperlink"/>
+          </w:rPr>
+          <w:t xml:space="preserve">Bash</w:t>
+        </w:r>
+      </w:hyperlink>
+      <w:r>
+        <w:t xml:space="preserve"> </w:t>
+      </w:r>
+      <w:r>
+        <w:t xml:space="preserve">and an</w:t>
+      </w:r>
+      <w:r>
+        <w:t xml:space="preserve"> </w:t>
+      </w:r>
+      <w:hyperlink r:id="rId25">
+        <w:r>
+          <w:rPr>
+            <w:rStyle w:val="Hyperlink"/>
+          </w:rPr>
+          <w:t xml:space="preserve">organizer for command line</w:t>
+        </w:r>
+        <w:r>
+          <w:rPr>
+            <w:rStyle w:val="Hyperlink"/>
+          </w:rPr>
+          <w:t xml:space="preserve"> </w:t>
+        </w:r>
+        <w:r>
+          <w:rPr>
+            <w:rStyle w:val="Hyperlink"/>
+          </w:rPr>
+          <w:t xml:space="preserve">scripts</w:t>
+        </w:r>
+      </w:hyperlink>
+      <w:r>
+        <w:t xml:space="preserve"> </w:t>
+      </w:r>
+      <w:r>
+        <w:t xml:space="preserve">that I use as part of my</w:t>
+      </w:r>
+      <w:r>
+        <w:t xml:space="preserve"> </w:t>
+      </w:r>
+      <w:hyperlink r:id="rId26">
+        <w:r>
+          <w:rPr>
+            <w:rStyle w:val="Hyperlink"/>
+          </w:rPr>
+          <w:t xml:space="preserve">12</w:t>
+        </w:r>
+        <w:r>
+          <w:rPr>
+            <w:rStyle w:val="Hyperlink"/>
+          </w:rPr>
+          <w:t xml:space="preserve"> </w:t>
+        </w:r>
+        <w:r>
+          <w:rPr>
+            <w:rStyle w:val="Hyperlink"/>
+          </w:rPr>
+          <w:t xml:space="preserve">years old dotfiles</w:t>
+        </w:r>
+      </w:hyperlink>
+      <w:r>
+        <w:t xml:space="preserve">. I try to keep at</w:t>
+      </w:r>
+      <w:r>
+        <w:t xml:space="preserve"> </w:t>
+      </w:r>
+      <w:r>
+        <w:t xml:space="preserve">least one active coding side project. You can find more details about personal</w:t>
+      </w:r>
+      <w:r>
+        <w:t xml:space="preserve"> </w:t>
+      </w:r>
+      <w:r>
+        <w:t xml:space="preserve">projects, passions and open source on my</w:t>
+      </w:r>
+      <w:r>
+        <w:t xml:space="preserve"> </w:t>
+      </w:r>
+      <w:hyperlink r:id="rId27">
         <w:r>
           <w:rPr>
             <w:rStyle w:val="Hyperlink"/>
@@ -554,7 +662,7 @@
       <w:r>
         <w:t xml:space="preserve"> </w:t>
       </w:r>
-      <w:hyperlink r:id="rId25">
+      <w:hyperlink r:id="rId28">
         <w:r>
           <w:rPr>
             <w:rStyle w:val="Hyperlink"/>
@@ -616,8 +724,8 @@
         <w:t xml:space="preserve">enthusiast.</w:t>
       </w:r>
     </w:p>
-    <w:bookmarkEnd w:id="26"/>
-    <w:bookmarkStart w:id="34" w:name="experience"/>
+    <w:bookmarkEnd w:id="29"/>
+    <w:bookmarkStart w:id="37" w:name="experience"/>
     <w:p>
       <w:pPr>
         <w:pStyle w:val="Heading2"/>
@@ -626,7 +734,7 @@
         <w:t xml:space="preserve">Experience</w:t>
       </w:r>
     </w:p>
-    <w:bookmarkStart w:id="27" w:name="principal-software-developer-at-babbel"/>
+    <w:bookmarkStart w:id="30" w:name="principal-software-developer-at-babbel"/>
     <w:p>
       <w:pPr>
         <w:pStyle w:val="Heading3"/>
@@ -1373,7 +1481,20 @@
         <w:t xml:space="preserve"> </w:t>
       </w:r>
       <w:r>
-        <w:t xml:space="preserve">authorization, b2b, accounts and user progress services.</w:t>
+        <w:t xml:space="preserve">authorization, b2b, accounts and user progress</w:t>
+      </w:r>
+      <w:r>
+        <w:t xml:space="preserve"> </w:t>
+      </w:r>
+      <w:r>
+        <w:rPr>
+          <w:b/>
+          <w:bCs/>
+        </w:rPr>
+        <w:t xml:space="preserve">services</w:t>
+      </w:r>
+      <w:r>
+        <w:t xml:space="preserve">.</w:t>
       </w:r>
     </w:p>
     <w:p>
@@ -1392,19 +1513,35 @@
         <w:t xml:space="preserve">API Tests</w:t>
       </w:r>
       <w:r>
-        <w:t xml:space="preserve">: Wrote a suite of API Integration tests (mostly for myself, at</w:t>
-      </w:r>
-      <w:r>
-        <w:t xml:space="preserve"> </w:t>
-      </w:r>
-      <w:r>
-        <w:t xml:space="preserve">the beginning). It has grown and is now a valuable tool used by many teams to</w:t>
-      </w:r>
-      <w:r>
-        <w:t xml:space="preserve"> </w:t>
-      </w:r>
-      <w:r>
-        <w:t xml:space="preserve">find regressions.</w:t>
+        <w:t xml:space="preserve">: Wrote a suite of</w:t>
+      </w:r>
+      <w:r>
+        <w:t xml:space="preserve"> </w:t>
+      </w:r>
+      <w:r>
+        <w:rPr>
+          <w:b/>
+          <w:bCs/>
+        </w:rPr>
+        <w:t xml:space="preserve">API Integration</w:t>
+      </w:r>
+      <w:r>
+        <w:t xml:space="preserve"> </w:t>
+      </w:r>
+      <w:r>
+        <w:t xml:space="preserve">tests (mostly for myself,</w:t>
+      </w:r>
+      <w:r>
+        <w:t xml:space="preserve"> </w:t>
+      </w:r>
+      <w:r>
+        <w:t xml:space="preserve">at the beginning). It has grown and is now a valuable tool used by many teams</w:t>
+      </w:r>
+      <w:r>
+        <w:t xml:space="preserve"> </w:t>
+      </w:r>
+      <w:r>
+        <w:t xml:space="preserve">to find regressions.</w:t>
       </w:r>
     </w:p>
     <w:p>
@@ -1423,19 +1560,87 @@
         <w:t xml:space="preserve">Mentoring</w:t>
       </w:r>
       <w:r>
-        <w:t xml:space="preserve">: Mentored junior, professional and senior developers, directly</w:t>
-      </w:r>
-      <w:r>
-        <w:t xml:space="preserve"> </w:t>
-      </w:r>
-      <w:r>
-        <w:t xml:space="preserve">supporting their growth to higher roles, including several promotions to</w:t>
-      </w:r>
-      <w:r>
-        <w:t xml:space="preserve"> </w:t>
-      </w:r>
-      <w:r>
-        <w:t xml:space="preserve">Principal.</w:t>
+        <w:t xml:space="preserve">: Mentored</w:t>
+      </w:r>
+      <w:r>
+        <w:t xml:space="preserve"> </w:t>
+      </w:r>
+      <w:r>
+        <w:rPr>
+          <w:b/>
+          <w:bCs/>
+        </w:rPr>
+        <w:t xml:space="preserve">junior</w:t>
+      </w:r>
+      <w:r>
+        <w:t xml:space="preserve">,</w:t>
+      </w:r>
+      <w:r>
+        <w:t xml:space="preserve"> </w:t>
+      </w:r>
+      <w:r>
+        <w:rPr>
+          <w:b/>
+          <w:bCs/>
+        </w:rPr>
+        <w:t xml:space="preserve">professional</w:t>
+      </w:r>
+      <w:r>
+        <w:t xml:space="preserve"> </w:t>
+      </w:r>
+      <w:r>
+        <w:t xml:space="preserve">and</w:t>
+      </w:r>
+      <w:r>
+        <w:t xml:space="preserve"> </w:t>
+      </w:r>
+      <w:r>
+        <w:rPr>
+          <w:b/>
+          <w:bCs/>
+        </w:rPr>
+        <w:t xml:space="preserve">senior</w:t>
+      </w:r>
+      <w:r>
+        <w:t xml:space="preserve"> </w:t>
+      </w:r>
+      <w:r>
+        <w:t xml:space="preserve">developers, directly</w:t>
+      </w:r>
+      <w:r>
+        <w:t xml:space="preserve"> </w:t>
+      </w:r>
+      <w:r>
+        <w:t xml:space="preserve">supporting their</w:t>
+      </w:r>
+      <w:r>
+        <w:t xml:space="preserve"> </w:t>
+      </w:r>
+      <w:r>
+        <w:rPr>
+          <w:b/>
+          <w:bCs/>
+        </w:rPr>
+        <w:t xml:space="preserve">growth</w:t>
+      </w:r>
+      <w:r>
+        <w:t xml:space="preserve"> </w:t>
+      </w:r>
+      <w:r>
+        <w:t xml:space="preserve">to higher roles, including several promotions to</w:t>
+      </w:r>
+      <w:r>
+        <w:t xml:space="preserve"> </w:t>
+      </w:r>
+      <w:r>
+        <w:rPr>
+          <w:b/>
+          <w:bCs/>
+        </w:rPr>
+        <w:t xml:space="preserve">Principal</w:t>
+      </w:r>
+      <w:r>
+        <w:t xml:space="preserve">.</w:t>
       </w:r>
     </w:p>
     <w:p>
@@ -1536,7 +1741,23 @@
         <w:t xml:space="preserve"> </w:t>
       </w:r>
       <w:r>
-        <w:t xml:space="preserve">with clear nomenclature, well defined system boundaries and</w:t>
+        <w:t xml:space="preserve">with clear nomenclature, well defined</w:t>
+      </w:r>
+      <w:r>
+        <w:t xml:space="preserve"> </w:t>
+      </w:r>
+      <w:r>
+        <w:rPr>
+          <w:b/>
+          <w:bCs/>
+        </w:rPr>
+        <w:t xml:space="preserve">system boundaries</w:t>
+      </w:r>
+      <w:r>
+        <w:t xml:space="preserve"> </w:t>
+      </w:r>
+      <w:r>
+        <w:t xml:space="preserve">and</w:t>
       </w:r>
       <w:r>
         <w:t xml:space="preserve"> </w:t>
@@ -1612,7 +1833,7 @@
         </w:numPr>
       </w:pPr>
       <w:r>
-        <w:t xml:space="preserve">Ruby, Typescript and Go</w:t>
+        <w:t xml:space="preserve">Ruby, Typescript, Go</w:t>
       </w:r>
     </w:p>
     <w:p>
@@ -1651,8 +1872,8 @@
         <w:t xml:space="preserve">AWS Lambda, DynamoDB, Cloudwatch and many other services</w:t>
       </w:r>
     </w:p>
-    <w:bookmarkEnd w:id="27"/>
-    <w:bookmarkStart w:id="28" w:name="X98ae57febf2a83d9f8745f43dd46a932a22febb"/>
+    <w:bookmarkEnd w:id="30"/>
+    <w:bookmarkStart w:id="31" w:name="X98ae57febf2a83d9f8745f43dd46a932a22febb"/>
     <w:p>
       <w:pPr>
         <w:pStyle w:val="Heading3"/>
@@ -1757,8 +1978,8 @@
         <w:t xml:space="preserve">AWS, Docker</w:t>
       </w:r>
     </w:p>
-    <w:bookmarkEnd w:id="28"/>
-    <w:bookmarkStart w:id="29" w:name="senior-software-developer-at-globo.com"/>
+    <w:bookmarkEnd w:id="31"/>
+    <w:bookmarkStart w:id="32" w:name="senior-software-developer-at-globo.com"/>
     <w:p>
       <w:pPr>
         <w:pStyle w:val="Heading3"/>
@@ -1949,8 +2170,8 @@
         <w:t xml:space="preserve">Mongo and Redis</w:t>
       </w:r>
     </w:p>
-    <w:bookmarkEnd w:id="29"/>
-    <w:bookmarkStart w:id="30" w:name="senior-software-developer-at-bearch-inc."/>
+    <w:bookmarkEnd w:id="32"/>
+    <w:bookmarkStart w:id="33" w:name="senior-software-developer-at-bearch-inc."/>
     <w:p>
       <w:pPr>
         <w:pStyle w:val="Heading3"/>
@@ -2115,8 +2336,8 @@
         <w:t xml:space="preserve">iOS with Objective C</w:t>
       </w:r>
     </w:p>
-    <w:bookmarkEnd w:id="30"/>
-    <w:bookmarkStart w:id="31" w:name="software-developer-at-e-core"/>
+    <w:bookmarkEnd w:id="33"/>
+    <w:bookmarkStart w:id="34" w:name="software-developer-at-e-core"/>
     <w:p>
       <w:pPr>
         <w:pStyle w:val="Heading3"/>
@@ -2305,8 +2526,8 @@
         <w:t xml:space="preserve">Nginx</w:t>
       </w:r>
     </w:p>
-    <w:bookmarkEnd w:id="31"/>
-    <w:bookmarkStart w:id="32" w:name="software-developer-at-codeminer42"/>
+    <w:bookmarkEnd w:id="34"/>
+    <w:bookmarkStart w:id="35" w:name="software-developer-at-codeminer42"/>
     <w:p>
       <w:pPr>
         <w:pStyle w:val="Heading3"/>
@@ -2461,8 +2682,8 @@
         <w:t xml:space="preserve">Postgres</w:t>
       </w:r>
     </w:p>
-    <w:bookmarkEnd w:id="32"/>
-    <w:bookmarkStart w:id="33" w:name="development-consultant-at-thoughtworks"/>
+    <w:bookmarkEnd w:id="35"/>
+    <w:bookmarkStart w:id="36" w:name="development-consultant-at-thoughtworks"/>
     <w:p>
       <w:pPr>
         <w:pStyle w:val="Heading3"/>
@@ -2671,9 +2892,9 @@
         <w:t xml:space="preserve">Ruby for integration tests</w:t>
       </w:r>
     </w:p>
-    <w:bookmarkEnd w:id="33"/>
-    <w:bookmarkEnd w:id="34"/>
-    <w:bookmarkStart w:id="36" w:name="education"/>
+    <w:bookmarkEnd w:id="36"/>
+    <w:bookmarkEnd w:id="37"/>
+    <w:bookmarkStart w:id="39" w:name="education"/>
     <w:p>
       <w:pPr>
         <w:pStyle w:val="Heading2"/>
@@ -2682,7 +2903,7 @@
         <w:t xml:space="preserve">Education</w:t>
       </w:r>
     </w:p>
-    <w:bookmarkStart w:id="35" w:name="universidade-federal-do-piauí-ufpi"/>
+    <w:bookmarkStart w:id="38" w:name="universidade-federal-do-piauí-ufpi"/>
     <w:p>
       <w:pPr>
         <w:pStyle w:val="Heading3"/>
@@ -2699,9 +2920,9 @@
         <w:t xml:space="preserve">Bachelor of Science (BS), Computer Science, 2004 - 2007</w:t>
       </w:r>
     </w:p>
-    <w:bookmarkEnd w:id="35"/>
-    <w:bookmarkEnd w:id="36"/>
-    <w:bookmarkStart w:id="37" w:name="languages"/>
+    <w:bookmarkEnd w:id="38"/>
+    <w:bookmarkEnd w:id="39"/>
+    <w:bookmarkStart w:id="40" w:name="languages"/>
     <w:p>
       <w:pPr>
         <w:pStyle w:val="Heading2"/>
@@ -2734,8 +2955,8 @@
         <w:t xml:space="preserve">English (Fluent)</w:t>
       </w:r>
     </w:p>
-    <w:bookmarkEnd w:id="37"/>
-    <w:bookmarkEnd w:id="38"/>
+    <w:bookmarkEnd w:id="40"/>
+    <w:bookmarkEnd w:id="41"/>
     <w:sectPr/>
   </w:body>
 </w:document>

</xml_diff>